<commit_message>
Added documentation and made small changes in code
</commit_message>
<xml_diff>
--- a/Developer Manual.docx
+++ b/Developer Manual.docx
@@ -30,46 +30,37 @@
         <w:spacing w:after="0"/>
         <w:jc w:val="both"/>
         <w:rPr>
-          <w:rFonts w:hint="cs"/>
-          <w:i/>
-          <w:iCs/>
-          <w:sz w:val="24"/>
-          <w:szCs w:val="24"/>
-          <w:rtl/>
-        </w:rPr>
-      </w:pPr>
-      <w:r>
-        <w:rPr>
-          <w:rFonts w:hint="cs"/>
-          <w:i/>
-          <w:iCs/>
-          <w:sz w:val="24"/>
-          <w:szCs w:val="24"/>
-          <w:rtl/>
-        </w:rPr>
-        <w:t xml:space="preserve">את המשך פיתוח המערכת ניתן לחלק ל-2 </w:t>
-      </w:r>
-      <w:r>
-        <w:rPr>
-          <w:rFonts w:hint="cs"/>
-          <w:i/>
-          <w:iCs/>
-          <w:sz w:val="24"/>
-          <w:szCs w:val="24"/>
-          <w:rtl/>
-        </w:rPr>
-        <w:t>חלקים</w:t>
-      </w:r>
-      <w:r>
-        <w:rPr>
-          <w:rFonts w:hint="cs"/>
-          <w:i/>
-          <w:iCs/>
-          <w:sz w:val="24"/>
-          <w:szCs w:val="24"/>
-          <w:rtl/>
-        </w:rPr>
-        <w:t>:</w:t>
+          <w:sz w:val="24"/>
+          <w:szCs w:val="24"/>
+          <w:rtl/>
+        </w:rPr>
+      </w:pPr>
+      <w:r>
+        <w:rPr>
+          <w:rFonts w:hint="cs"/>
+          <w:sz w:val="24"/>
+          <w:szCs w:val="24"/>
+          <w:rtl/>
+        </w:rPr>
+        <w:t xml:space="preserve">את </w:t>
+      </w:r>
+      <w:r>
+        <w:rPr>
+          <w:rFonts w:hint="cs"/>
+          <w:sz w:val="24"/>
+          <w:szCs w:val="24"/>
+          <w:rtl/>
+        </w:rPr>
+        <w:t xml:space="preserve">המשך פיתוח המערכת ניתן לחלק לשני </w:t>
+      </w:r>
+      <w:r>
+        <w:rPr>
+          <w:rFonts w:hint="cs"/>
+          <w:sz w:val="24"/>
+          <w:szCs w:val="24"/>
+          <w:rtl/>
+        </w:rPr>
+        <w:t>חלקים:</w:t>
       </w:r>
     </w:p>
     <w:p>
@@ -81,7 +72,6 @@
         </w:numPr>
         <w:jc w:val="both"/>
         <w:rPr>
-          <w:rFonts w:hint="cs"/>
           <w:sz w:val="24"/>
           <w:szCs w:val="24"/>
         </w:rPr>
@@ -105,7 +95,6 @@
         </w:numPr>
         <w:jc w:val="both"/>
         <w:rPr>
-          <w:rFonts w:hint="cs"/>
           <w:sz w:val="24"/>
           <w:szCs w:val="24"/>
         </w:rPr>
@@ -146,7 +135,16 @@
           <w:szCs w:val="24"/>
           <w:rtl/>
         </w:rPr>
-        <w:t xml:space="preserve">מקרה בו מתבצעת רכישה של כ-3 חיישנים נוספים מסוג </w:t>
+        <w:t>מקרה בו מתבצעת רכישה של כשלושה</w:t>
+      </w:r>
+      <w:r>
+        <w:rPr>
+          <w:rFonts w:hint="cs"/>
+          <w:sz w:val="24"/>
+          <w:szCs w:val="24"/>
+          <w:rtl/>
+        </w:rPr>
+        <w:t xml:space="preserve"> חיישנים נוספים מסוג </w:t>
       </w:r>
       <w:proofErr w:type="spellStart"/>
       <w:r>
@@ -194,7 +192,6 @@
       <w:pPr>
         <w:jc w:val="both"/>
         <w:rPr>
-          <w:rFonts w:hint="cs"/>
           <w:sz w:val="24"/>
           <w:szCs w:val="24"/>
           <w:rtl/>
@@ -230,7 +227,6 @@
       <w:pPr>
         <w:jc w:val="both"/>
         <w:rPr>
-          <w:rFonts w:hint="cs"/>
           <w:sz w:val="24"/>
           <w:szCs w:val="24"/>
           <w:rtl/>
@@ -239,6 +235,7 @@
       <w:r>
         <w:rPr>
           <w:noProof/>
+          <w:rtl/>
         </w:rPr>
         <w:pict>
           <v:shapetype id="_x0000_t75" coordsize="21600,21600" o:spt="75" o:preferrelative="t" path="m@4@5l@4@11@9@11@9@5xe" filled="f" stroked="f">
@@ -271,7 +268,6 @@
       <w:pPr>
         <w:jc w:val="both"/>
         <w:rPr>
-          <w:rFonts w:hint="cs"/>
           <w:sz w:val="24"/>
           <w:szCs w:val="24"/>
           <w:rtl/>
@@ -300,7 +296,6 @@
       <w:pPr>
         <w:jc w:val="both"/>
         <w:rPr>
-          <w:rFonts w:hint="cs"/>
           <w:sz w:val="24"/>
           <w:szCs w:val="24"/>
           <w:rtl/>
@@ -321,7 +316,6 @@
       <w:pPr>
         <w:jc w:val="both"/>
         <w:rPr>
-          <w:rFonts w:hint="cs"/>
           <w:sz w:val="24"/>
           <w:szCs w:val="24"/>
           <w:rtl/>
@@ -2210,26 +2204,6 @@
           </w:p>
         </w:tc>
       </w:tr>
-    </w:tbl>
-    <w:p>
-      <w:r>
-        <w:br w:type="page"/>
-      </w:r>
-    </w:p>
-    <w:tbl>
-      <w:tblPr>
-        <w:tblStyle w:val="a6"/>
-        <w:bidiVisual/>
-        <w:tblW w:w="8522" w:type="dxa"/>
-        <w:tblInd w:w="259" w:type="dxa"/>
-        <w:tblLayout w:type="fixed"/>
-        <w:tblLook w:val="04A0"/>
-      </w:tblPr>
-      <w:tblGrid>
-        <w:gridCol w:w="1610"/>
-        <w:gridCol w:w="1984"/>
-        <w:gridCol w:w="4928"/>
-      </w:tblGrid>
       <w:tr>
         <w:tc>
           <w:tcPr>
@@ -2249,7 +2223,9 @@
               </w:rPr>
             </w:pPr>
             <w:r>
-              <w:lastRenderedPageBreak/>
+              <w:br w:type="page"/>
+            </w:r>
+            <w:r>
               <w:br w:type="page"/>
             </w:r>
             <w:r>
@@ -2790,7 +2766,6 @@
       <w:pPr>
         <w:jc w:val="both"/>
         <w:rPr>
-          <w:rFonts w:hint="cs"/>
           <w:sz w:val="24"/>
           <w:szCs w:val="24"/>
           <w:rtl/>
@@ -2814,94 +2789,22 @@
           <w:szCs w:val="24"/>
           <w:rtl/>
         </w:rPr>
-        <w:t xml:space="preserve">לאחר ביצוע השינויים הללו, יש לבדוק כי מתקבל קלט תקין מן החיישנים, ובמידה וכן </w:t>
-      </w:r>
-      <w:r>
-        <w:rPr>
-          <w:sz w:val="24"/>
-          <w:szCs w:val="24"/>
-          <w:rtl/>
-        </w:rPr>
-        <w:t>–</w:t>
-      </w:r>
-      <w:r>
-        <w:rPr>
-          <w:rFonts w:hint="cs"/>
-          <w:sz w:val="24"/>
-          <w:szCs w:val="24"/>
-          <w:rtl/>
-        </w:rPr>
-        <w:t xml:space="preserve"> המערכת מוכנה.</w:t>
-      </w:r>
-      <w:r>
-        <w:rPr>
-          <w:rFonts w:hint="cs"/>
-          <w:sz w:val="24"/>
-          <w:szCs w:val="24"/>
-          <w:rtl/>
-        </w:rPr>
-        <w:t xml:space="preserve"> בשלב זה ניתן להרכיב את החיישנים על גבי מעמד, ולבצע סימולציות בעזרת מודול הסימולאטור. במקרה בו מחלקת </w:t>
-      </w:r>
-      <w:r>
-        <w:rPr>
-          <w:sz w:val="24"/>
-          <w:szCs w:val="24"/>
-        </w:rPr>
-        <w:t>Vehicle</w:t>
-      </w:r>
-      <w:r>
-        <w:rPr>
-          <w:rFonts w:hint="cs"/>
-          <w:sz w:val="24"/>
-          <w:szCs w:val="24"/>
-          <w:rtl/>
-        </w:rPr>
-        <w:t xml:space="preserve"> מוכנה לשימוש, יש לחבר את מחשב ה-</w:t>
-      </w:r>
-      <w:r>
-        <w:rPr>
-          <w:sz w:val="24"/>
-          <w:szCs w:val="24"/>
-        </w:rPr>
-        <w:t>Raspberry Pi 2</w:t>
-      </w:r>
-      <w:r>
-        <w:rPr>
-          <w:rFonts w:hint="cs"/>
-          <w:sz w:val="24"/>
-          <w:szCs w:val="24"/>
-          <w:rtl/>
-        </w:rPr>
-        <w:t xml:space="preserve"> לבקר ה-</w:t>
-      </w:r>
-      <w:r>
-        <w:rPr>
-          <w:sz w:val="24"/>
-          <w:szCs w:val="24"/>
-        </w:rPr>
-        <w:t>Pixhawk</w:t>
-      </w:r>
-      <w:r>
-        <w:rPr>
-          <w:rFonts w:hint="cs"/>
-          <w:sz w:val="24"/>
-          <w:szCs w:val="24"/>
-          <w:rtl/>
-        </w:rPr>
-        <w:t>, ו</w:t>
-      </w:r>
-      <w:r>
-        <w:rPr>
-          <w:rFonts w:hint="cs"/>
-          <w:sz w:val="24"/>
-          <w:szCs w:val="24"/>
-          <w:rtl/>
-        </w:rPr>
-        <w:t>לבדוק כי מתקבלים נתונים נכונים. במצב שכלל המערכות פועלות, ניתן כבר להטיס את הרחפן בצורה מבוקרת ולבדוק את תקינות המערכת.</w:t>
+        <w:lastRenderedPageBreak/>
+        <w:t xml:space="preserve">לאחר ביצוע השינויים הללו, יש לבדוק </w:t>
+      </w:r>
+      <w:r>
+        <w:rPr>
+          <w:rFonts w:hint="cs"/>
+          <w:sz w:val="24"/>
+          <w:szCs w:val="24"/>
+          <w:rtl/>
+        </w:rPr>
+        <w:t xml:space="preserve">כי מתקבל קלט תקין מן החיישנים. </w:t>
       </w:r>
     </w:p>
     <w:p>
       <w:pPr>
+        <w:spacing w:after="0"/>
         <w:jc w:val="both"/>
         <w:rPr>
           <w:rFonts w:hint="cs"/>
@@ -2910,9 +2813,45 @@
           <w:rtl/>
         </w:rPr>
       </w:pPr>
+      <w:r>
+        <w:rPr>
+          <w:rFonts w:hint="cs"/>
+          <w:sz w:val="24"/>
+          <w:szCs w:val="24"/>
+          <w:rtl/>
+        </w:rPr>
+        <w:t xml:space="preserve">אם הקלט תקין </w:t>
+      </w:r>
+      <w:r>
+        <w:rPr>
+          <w:sz w:val="24"/>
+          <w:szCs w:val="24"/>
+          <w:rtl/>
+        </w:rPr>
+        <w:t>–</w:t>
+      </w:r>
+      <w:r>
+        <w:rPr>
+          <w:rFonts w:hint="cs"/>
+          <w:sz w:val="24"/>
+          <w:szCs w:val="24"/>
+          <w:rtl/>
+        </w:rPr>
+        <w:t xml:space="preserve"> המערכת מוכנה</w:t>
+      </w:r>
+      <w:r>
+        <w:rPr>
+          <w:rFonts w:hint="cs"/>
+          <w:sz w:val="24"/>
+          <w:szCs w:val="24"/>
+          <w:rtl/>
+        </w:rPr>
+        <w:t xml:space="preserve"> לפעולה.</w:t>
+      </w:r>
     </w:p>
     <w:p>
       <w:pPr>
+        <w:spacing w:after="0"/>
         <w:jc w:val="both"/>
         <w:rPr>
           <w:rFonts w:hint="cs"/>
@@ -2928,7 +2867,993 @@
           <w:szCs w:val="24"/>
           <w:rtl/>
         </w:rPr>
-        <w:t>דבר נוסף אשר ניתן להמשיך לפתח הוא את מודול הסימולאטור של המערכת על מנת לבצע סימולציות יותר קרובות למציאות. דבר נוסף שניתן לעשות הוא לחפש כלי חיצוני המדמה נתוני טיסה שונים של הרחפן ולהיעזר בו לביצוע הסימולציה. ייתכן כי קיים כלי שכזה, ורק יש צורך לבצע התאמות לצורך השימוש בו.</w:t>
+        <w:t xml:space="preserve">אם הקלט לא תקין </w:t>
+      </w:r>
+      <w:r>
+        <w:rPr>
+          <w:sz w:val="24"/>
+          <w:szCs w:val="24"/>
+          <w:rtl/>
+        </w:rPr>
+        <w:t>–</w:t>
+      </w:r>
+      <w:r>
+        <w:rPr>
+          <w:rFonts w:hint="cs"/>
+          <w:sz w:val="24"/>
+          <w:szCs w:val="24"/>
+          <w:rtl/>
+        </w:rPr>
+        <w:t xml:space="preserve"> יש לבדוק את מקור הבעיה. ייתכנו כמה סיבות שונות לכך:</w:t>
+      </w:r>
+    </w:p>
+    <w:p>
+      <w:pPr>
+        <w:pStyle w:val="a5"/>
+        <w:numPr>
+          <w:ilvl w:val="0"/>
+          <w:numId w:val="4"/>
+        </w:numPr>
+        <w:jc w:val="both"/>
+        <w:rPr>
+          <w:rFonts w:hint="cs"/>
+          <w:sz w:val="24"/>
+          <w:szCs w:val="24"/>
+        </w:rPr>
+      </w:pPr>
+      <w:r>
+        <w:rPr>
+          <w:rFonts w:hint="cs"/>
+          <w:sz w:val="24"/>
+          <w:szCs w:val="24"/>
+          <w:rtl/>
+        </w:rPr>
+        <w:t xml:space="preserve">מספר </w:t>
+      </w:r>
+      <w:r>
+        <w:rPr>
+          <w:sz w:val="24"/>
+          <w:szCs w:val="24"/>
+        </w:rPr>
+        <w:t>BUS</w:t>
+      </w:r>
+      <w:r>
+        <w:rPr>
+          <w:rFonts w:hint="cs"/>
+          <w:sz w:val="24"/>
+          <w:szCs w:val="24"/>
+          <w:rtl/>
+        </w:rPr>
+        <w:t xml:space="preserve"> לא תקין במחלקת ה-</w:t>
+      </w:r>
+      <w:r>
+        <w:rPr>
+          <w:sz w:val="24"/>
+          <w:szCs w:val="24"/>
+        </w:rPr>
+        <w:t>Sensors</w:t>
+      </w:r>
+      <w:r>
+        <w:rPr>
+          <w:rFonts w:hint="cs"/>
+          <w:sz w:val="24"/>
+          <w:szCs w:val="24"/>
+          <w:rtl/>
+        </w:rPr>
+        <w:t>.</w:t>
+      </w:r>
+      <w:r>
+        <w:rPr>
+          <w:rFonts w:hint="cs"/>
+          <w:sz w:val="24"/>
+          <w:szCs w:val="24"/>
+          <w:rtl/>
+        </w:rPr>
+        <w:t xml:space="preserve"> </w:t>
+      </w:r>
+    </w:p>
+    <w:p>
+      <w:pPr>
+        <w:pStyle w:val="a5"/>
+        <w:numPr>
+          <w:ilvl w:val="0"/>
+          <w:numId w:val="4"/>
+        </w:numPr>
+        <w:jc w:val="both"/>
+        <w:rPr>
+          <w:rFonts w:hint="cs"/>
+          <w:sz w:val="24"/>
+          <w:szCs w:val="24"/>
+        </w:rPr>
+      </w:pPr>
+      <w:r>
+        <w:rPr>
+          <w:rFonts w:hint="cs"/>
+          <w:sz w:val="24"/>
+          <w:szCs w:val="24"/>
+          <w:rtl/>
+        </w:rPr>
+        <w:t>בעיה בחיבורים הפיזיים של החיישנים.</w:t>
+      </w:r>
+    </w:p>
+    <w:p>
+      <w:pPr>
+        <w:pStyle w:val="a5"/>
+        <w:numPr>
+          <w:ilvl w:val="0"/>
+          <w:numId w:val="4"/>
+        </w:numPr>
+        <w:jc w:val="both"/>
+        <w:rPr>
+          <w:rFonts w:hint="cs"/>
+          <w:sz w:val="24"/>
+          <w:szCs w:val="24"/>
+          <w:rtl/>
+        </w:rPr>
+      </w:pPr>
+      <w:r>
+        <w:rPr>
+          <w:rFonts w:hint="cs"/>
+          <w:sz w:val="24"/>
+          <w:szCs w:val="24"/>
+          <w:rtl/>
+        </w:rPr>
+        <w:t>אי ביצוע השינויים הדרושים בקוד כנדרש על פי הטבלה.</w:t>
+      </w:r>
+    </w:p>
+    <w:p>
+      <w:pPr>
+        <w:jc w:val="both"/>
+        <w:rPr>
+          <w:rFonts w:hint="cs"/>
+          <w:sz w:val="24"/>
+          <w:szCs w:val="24"/>
+          <w:rtl/>
+        </w:rPr>
+      </w:pPr>
+      <w:r>
+        <w:rPr>
+          <w:rFonts w:hint="cs"/>
+          <w:sz w:val="24"/>
+          <w:szCs w:val="24"/>
+          <w:rtl/>
+        </w:rPr>
+        <w:t xml:space="preserve">לאחר קבלת קלט תקין, </w:t>
+      </w:r>
+      <w:r>
+        <w:rPr>
+          <w:rFonts w:hint="cs"/>
+          <w:sz w:val="24"/>
+          <w:szCs w:val="24"/>
+          <w:rtl/>
+        </w:rPr>
+        <w:t xml:space="preserve">ניתן להרכיב את החיישנים על גבי מעמד </w:t>
+      </w:r>
+      <w:r>
+        <w:rPr>
+          <w:rFonts w:hint="cs"/>
+          <w:sz w:val="24"/>
+          <w:szCs w:val="24"/>
+          <w:rtl/>
+        </w:rPr>
+        <w:t xml:space="preserve">על פי התרשים שסופק בדו"ח המסכם. לאחר הרכבת החיישנים על המעמד ניתן </w:t>
+      </w:r>
+      <w:r>
+        <w:rPr>
+          <w:rFonts w:hint="cs"/>
+          <w:sz w:val="24"/>
+          <w:szCs w:val="24"/>
+          <w:rtl/>
+        </w:rPr>
+        <w:t xml:space="preserve">לבצע סימולציות </w:t>
+      </w:r>
+      <w:r>
+        <w:rPr>
+          <w:rFonts w:hint="cs"/>
+          <w:sz w:val="24"/>
+          <w:szCs w:val="24"/>
+          <w:rtl/>
+        </w:rPr>
+        <w:t xml:space="preserve">נוספות </w:t>
+      </w:r>
+      <w:r>
+        <w:rPr>
+          <w:rFonts w:hint="cs"/>
+          <w:sz w:val="24"/>
+          <w:szCs w:val="24"/>
+          <w:rtl/>
+        </w:rPr>
+        <w:t>בעזרת מודול הסימולאטור</w:t>
+      </w:r>
+      <w:r>
+        <w:rPr>
+          <w:rFonts w:hint="cs"/>
+          <w:sz w:val="24"/>
+          <w:szCs w:val="24"/>
+          <w:rtl/>
+        </w:rPr>
+        <w:t xml:space="preserve"> באותו אופן שבוצעה הסימולציה הכתובה בדו"ח המסכם ועל ידי שימוש באותם כלים</w:t>
+      </w:r>
+      <w:r>
+        <w:rPr>
+          <w:rFonts w:hint="cs"/>
+          <w:sz w:val="24"/>
+          <w:szCs w:val="24"/>
+          <w:rtl/>
+        </w:rPr>
+        <w:t xml:space="preserve">. </w:t>
+      </w:r>
+    </w:p>
+    <w:p>
+      <w:pPr>
+        <w:jc w:val="both"/>
+        <w:rPr>
+          <w:sz w:val="24"/>
+          <w:szCs w:val="24"/>
+          <w:rtl/>
+        </w:rPr>
+      </w:pPr>
+      <w:r>
+        <w:rPr>
+          <w:rFonts w:hint="cs"/>
+          <w:sz w:val="24"/>
+          <w:szCs w:val="24"/>
+          <w:rtl/>
+        </w:rPr>
+        <w:t xml:space="preserve">יש לברר מול גורם רלוונטי בחברה האם פיתוח מחלקת </w:t>
+      </w:r>
+      <w:r>
+        <w:rPr>
+          <w:sz w:val="24"/>
+          <w:szCs w:val="24"/>
+        </w:rPr>
+        <w:t>Vehicle</w:t>
+      </w:r>
+      <w:r>
+        <w:rPr>
+          <w:rFonts w:hint="cs"/>
+          <w:sz w:val="24"/>
+          <w:szCs w:val="24"/>
+          <w:rtl/>
+        </w:rPr>
+        <w:t xml:space="preserve"> הושלם. במידה והיא </w:t>
+      </w:r>
+      <w:r>
+        <w:rPr>
+          <w:rFonts w:hint="cs"/>
+          <w:sz w:val="24"/>
+          <w:szCs w:val="24"/>
+          <w:rtl/>
+        </w:rPr>
+        <w:t xml:space="preserve">מוכנה לשימוש, </w:t>
+      </w:r>
+      <w:r>
+        <w:rPr>
+          <w:rFonts w:hint="cs"/>
+          <w:sz w:val="24"/>
+          <w:szCs w:val="24"/>
+          <w:rtl/>
+        </w:rPr>
+        <w:t xml:space="preserve">ניתן </w:t>
+      </w:r>
+      <w:r>
+        <w:rPr>
+          <w:rFonts w:hint="cs"/>
+          <w:sz w:val="24"/>
+          <w:szCs w:val="24"/>
+          <w:rtl/>
+        </w:rPr>
+        <w:t>לחבר את מחשב ה-</w:t>
+      </w:r>
+      <w:r>
+        <w:rPr>
+          <w:sz w:val="24"/>
+          <w:szCs w:val="24"/>
+        </w:rPr>
+        <w:t>Raspberry Pi 2</w:t>
+      </w:r>
+      <w:r>
+        <w:rPr>
+          <w:rFonts w:hint="cs"/>
+          <w:sz w:val="24"/>
+          <w:szCs w:val="24"/>
+          <w:rtl/>
+        </w:rPr>
+        <w:t xml:space="preserve"> לבקר ה-</w:t>
+      </w:r>
+      <w:r>
+        <w:rPr>
+          <w:sz w:val="24"/>
+          <w:szCs w:val="24"/>
+        </w:rPr>
+        <w:t>Pixhawk</w:t>
+      </w:r>
+      <w:r>
+        <w:rPr>
+          <w:rFonts w:hint="cs"/>
+          <w:sz w:val="24"/>
+          <w:szCs w:val="24"/>
+          <w:rtl/>
+        </w:rPr>
+        <w:t xml:space="preserve"> ו</w:t>
+      </w:r>
+      <w:r>
+        <w:rPr>
+          <w:rFonts w:hint="cs"/>
+          <w:sz w:val="24"/>
+          <w:szCs w:val="24"/>
+          <w:rtl/>
+        </w:rPr>
+        <w:t xml:space="preserve">לבדוק כי </w:t>
+      </w:r>
+      <w:r>
+        <w:rPr>
+          <w:rFonts w:hint="cs"/>
+          <w:sz w:val="24"/>
+          <w:szCs w:val="24"/>
+          <w:rtl/>
+        </w:rPr>
+        <w:t>ה</w:t>
+      </w:r>
+      <w:r>
+        <w:rPr>
+          <w:rFonts w:hint="cs"/>
+          <w:sz w:val="24"/>
+          <w:szCs w:val="24"/>
+          <w:rtl/>
+        </w:rPr>
+        <w:t xml:space="preserve">נתונים </w:t>
+      </w:r>
+      <w:r>
+        <w:rPr>
+          <w:rFonts w:hint="cs"/>
+          <w:sz w:val="24"/>
+          <w:szCs w:val="24"/>
+          <w:rtl/>
+        </w:rPr>
+        <w:t xml:space="preserve">שמתקבלים </w:t>
+      </w:r>
+      <w:r>
+        <w:rPr>
+          <w:rFonts w:hint="cs"/>
+          <w:sz w:val="24"/>
+          <w:szCs w:val="24"/>
+          <w:rtl/>
+        </w:rPr>
+        <w:t xml:space="preserve">נכונים. </w:t>
+      </w:r>
+      <w:r>
+        <w:rPr>
+          <w:rFonts w:hint="cs"/>
+          <w:sz w:val="24"/>
+          <w:szCs w:val="24"/>
+          <w:rtl/>
+        </w:rPr>
+        <w:t xml:space="preserve">במידה ואכן מתקבל קלט תקין ממערכות הרחפן ומבקר הטיסה, </w:t>
+      </w:r>
+      <w:r>
+        <w:rPr>
+          <w:rFonts w:hint="cs"/>
+          <w:sz w:val="24"/>
+          <w:szCs w:val="24"/>
+          <w:rtl/>
+        </w:rPr>
+        <w:t xml:space="preserve">ניתן </w:t>
+      </w:r>
+      <w:r>
+        <w:rPr>
+          <w:rFonts w:hint="cs"/>
+          <w:sz w:val="24"/>
+          <w:szCs w:val="24"/>
+          <w:rtl/>
+        </w:rPr>
+        <w:t>לבצע הרכבה של המערכת על גבי הרחפן ולבצע ניסויים חיים ומבוקרים של המערכת לצורך בדיקתה והמשך פיתוח שלה.</w:t>
+      </w:r>
+    </w:p>
+    <w:p>
+      <w:pPr>
+        <w:jc w:val="both"/>
+        <w:rPr>
+          <w:rFonts w:hint="cs"/>
+          <w:sz w:val="24"/>
+          <w:szCs w:val="24"/>
+          <w:rtl/>
+        </w:rPr>
+      </w:pPr>
+    </w:p>
+    <w:p>
+      <w:pPr>
+        <w:jc w:val="both"/>
+        <w:rPr>
+          <w:rFonts w:hint="cs"/>
+          <w:i/>
+          <w:iCs/>
+          <w:sz w:val="24"/>
+          <w:szCs w:val="24"/>
+          <w:u w:val="single"/>
+          <w:rtl/>
+        </w:rPr>
+      </w:pPr>
+      <w:r>
+        <w:rPr>
+          <w:rFonts w:hint="cs"/>
+          <w:i/>
+          <w:iCs/>
+          <w:sz w:val="24"/>
+          <w:szCs w:val="24"/>
+          <w:u w:val="single"/>
+          <w:rtl/>
+        </w:rPr>
+        <w:t>במידה ולא מבוצעת רכישה של חיישנים נוספים, ניתן להמשיך לפתח את המערכת באופן הבא:</w:t>
+      </w:r>
+    </w:p>
+    <w:p>
+      <w:pPr>
+        <w:jc w:val="both"/>
+        <w:rPr>
+          <w:rFonts w:hint="cs"/>
+          <w:sz w:val="24"/>
+          <w:szCs w:val="24"/>
+          <w:rtl/>
+        </w:rPr>
+      </w:pPr>
+      <w:r>
+        <w:rPr>
+          <w:rFonts w:hint="cs"/>
+          <w:sz w:val="24"/>
+          <w:szCs w:val="24"/>
+          <w:rtl/>
+        </w:rPr>
+        <w:t>ניתן לבצע סימולציות נוספות, ולבדוק האם האלגוריתם מתנהג כצפוי וכנדרש על פי תרשים הזרימה המתואר בדו"ח המסכם ובמידה ואינו מתנהג כצפוי, לבצע את השינויים הדרושים.</w:t>
+      </w:r>
+    </w:p>
+    <w:p>
+      <w:pPr>
+        <w:jc w:val="both"/>
+        <w:rPr>
+          <w:rFonts w:hint="cs"/>
+          <w:sz w:val="24"/>
+          <w:szCs w:val="24"/>
+          <w:rtl/>
+        </w:rPr>
+      </w:pPr>
+      <w:r>
+        <w:rPr>
+          <w:rFonts w:hint="cs"/>
+          <w:sz w:val="24"/>
+          <w:szCs w:val="24"/>
+          <w:rtl/>
+        </w:rPr>
+        <w:t>בנוסף, ניתן להתאים את המערכת לעבודה עם חיישנים אחרים. במצב שכזה יש לזנוח את מחלקת ה-</w:t>
+      </w:r>
+      <w:proofErr w:type="spellStart"/>
+      <w:r>
+        <w:rPr>
+          <w:sz w:val="24"/>
+          <w:szCs w:val="24"/>
+        </w:rPr>
+        <w:t>LidarLite</w:t>
+      </w:r>
+      <w:proofErr w:type="spellEnd"/>
+      <w:r>
+        <w:rPr>
+          <w:rFonts w:hint="cs"/>
+          <w:sz w:val="24"/>
+          <w:szCs w:val="24"/>
+          <w:rtl/>
+        </w:rPr>
+        <w:t xml:space="preserve">, ולפתח את המחלקה הדרושה לעבודה מול סוג החיישן החדש. החלפת סוג החיישן לחיישן זול יותר (לדוגמא </w:t>
+      </w:r>
+      <w:r>
+        <w:rPr>
+          <w:sz w:val="24"/>
+          <w:szCs w:val="24"/>
+          <w:rtl/>
+        </w:rPr>
+        <w:t>–</w:t>
+      </w:r>
+      <w:r>
+        <w:rPr>
+          <w:rFonts w:hint="cs"/>
+          <w:sz w:val="24"/>
+          <w:szCs w:val="24"/>
+          <w:rtl/>
+        </w:rPr>
+        <w:t xml:space="preserve"> חיישן מסוג אולטרא סוני הפועל לטווחים קצרים של עד כ-10 מטרים)</w:t>
+      </w:r>
+      <w:r>
+        <w:rPr>
+          <w:rFonts w:hint="cs"/>
+          <w:sz w:val="24"/>
+          <w:szCs w:val="24"/>
+          <w:rtl/>
+        </w:rPr>
+        <w:t xml:space="preserve"> יאפשר רכישה של כ-4 חיישנים, יאפשר </w:t>
+      </w:r>
+      <w:r>
+        <w:rPr>
+          <w:rFonts w:hint="cs"/>
+          <w:sz w:val="24"/>
+          <w:szCs w:val="24"/>
+          <w:rtl/>
+        </w:rPr>
+        <w:t>את הפעלת המערכת באופן מלא</w:t>
+      </w:r>
+      <w:r>
+        <w:rPr>
+          <w:rFonts w:hint="cs"/>
+          <w:sz w:val="24"/>
+          <w:szCs w:val="24"/>
+          <w:rtl/>
+        </w:rPr>
+        <w:t xml:space="preserve"> ויאפשר אף להתקין את המערכת פיזית על גבי הרחפן</w:t>
+      </w:r>
+      <w:r>
+        <w:rPr>
+          <w:rFonts w:hint="cs"/>
+          <w:sz w:val="24"/>
+          <w:szCs w:val="24"/>
+          <w:rtl/>
+        </w:rPr>
+        <w:t xml:space="preserve">. בצורה זו ניתן יהיה להגיע לתוצאות </w:t>
+      </w:r>
+      <w:r>
+        <w:rPr>
+          <w:rFonts w:hint="cs"/>
+          <w:sz w:val="24"/>
+          <w:szCs w:val="24"/>
+          <w:rtl/>
+        </w:rPr>
+        <w:t xml:space="preserve">טובות יותר מבחינת מערכת התוכנה </w:t>
+      </w:r>
+      <w:r>
+        <w:rPr>
+          <w:rFonts w:hint="cs"/>
+          <w:sz w:val="24"/>
+          <w:szCs w:val="24"/>
+          <w:rtl/>
+        </w:rPr>
+        <w:t>כיוון שניתן יהיה לבצע בדיקה מלאה של המערכת</w:t>
+      </w:r>
+      <w:r>
+        <w:rPr>
+          <w:rFonts w:hint="cs"/>
+          <w:sz w:val="24"/>
+          <w:szCs w:val="24"/>
+          <w:rtl/>
+        </w:rPr>
+        <w:t xml:space="preserve"> עם נתונים ממשיים, בניגוד לבדיקה תחת </w:t>
+      </w:r>
+      <w:r>
+        <w:rPr>
+          <w:rFonts w:hint="cs"/>
+          <w:sz w:val="24"/>
+          <w:szCs w:val="24"/>
+          <w:rtl/>
+        </w:rPr>
+        <w:t>תנאי סימולציה בהם חלק מן הנתונים נוצרים באופן מלאכותי.</w:t>
+      </w:r>
+    </w:p>
+    <w:p>
+      <w:pPr>
+        <w:jc w:val="both"/>
+        <w:rPr>
+          <w:rFonts w:hint="cs"/>
+          <w:sz w:val="24"/>
+          <w:szCs w:val="24"/>
+          <w:rtl/>
+        </w:rPr>
+      </w:pPr>
+    </w:p>
+    <w:p>
+      <w:pPr>
+        <w:jc w:val="both"/>
+        <w:rPr>
+          <w:rFonts w:hint="cs"/>
+          <w:b/>
+          <w:bCs/>
+          <w:i/>
+          <w:iCs/>
+          <w:sz w:val="24"/>
+          <w:szCs w:val="24"/>
+          <w:u w:val="single"/>
+          <w:rtl/>
+        </w:rPr>
+      </w:pPr>
+      <w:r>
+        <w:rPr>
+          <w:rFonts w:hint="cs"/>
+          <w:b/>
+          <w:bCs/>
+          <w:i/>
+          <w:iCs/>
+          <w:sz w:val="24"/>
+          <w:szCs w:val="24"/>
+          <w:u w:val="single"/>
+          <w:rtl/>
+        </w:rPr>
+        <w:t>מודול ה-</w:t>
+      </w:r>
+      <w:r>
+        <w:rPr>
+          <w:b/>
+          <w:bCs/>
+          <w:i/>
+          <w:iCs/>
+          <w:sz w:val="24"/>
+          <w:szCs w:val="24"/>
+          <w:u w:val="single"/>
+        </w:rPr>
+        <w:t>Simulator</w:t>
+      </w:r>
+    </w:p>
+    <w:p>
+      <w:pPr>
+        <w:jc w:val="both"/>
+        <w:rPr>
+          <w:rFonts w:hint="cs"/>
+          <w:sz w:val="24"/>
+          <w:szCs w:val="24"/>
+          <w:rtl/>
+        </w:rPr>
+      </w:pPr>
+      <w:r>
+        <w:rPr>
+          <w:rFonts w:hint="cs"/>
+          <w:sz w:val="24"/>
+          <w:szCs w:val="24"/>
+          <w:rtl/>
+        </w:rPr>
+        <w:t>דבר נוסף אשר ניתן להמשיך לפתח הוא את מודול הסימולאטור של המערכת</w:t>
+      </w:r>
+      <w:r>
+        <w:rPr>
+          <w:rFonts w:hint="cs"/>
+          <w:sz w:val="24"/>
+          <w:szCs w:val="24"/>
+          <w:rtl/>
+        </w:rPr>
+        <w:t>. מודול זה מעביר את כלל הנתונים הדרושים לפעולתה התקינה של המערכת. הנתונים אותם היא מעבירה הם:</w:t>
+      </w:r>
+    </w:p>
+    <w:p>
+      <w:pPr>
+        <w:pStyle w:val="a5"/>
+        <w:numPr>
+          <w:ilvl w:val="0"/>
+          <w:numId w:val="5"/>
+        </w:numPr>
+        <w:jc w:val="both"/>
+        <w:rPr>
+          <w:rFonts w:hint="cs"/>
+          <w:sz w:val="24"/>
+          <w:szCs w:val="24"/>
+        </w:rPr>
+      </w:pPr>
+      <w:r>
+        <w:rPr>
+          <w:rFonts w:hint="cs"/>
+          <w:sz w:val="24"/>
+          <w:szCs w:val="24"/>
+          <w:rtl/>
+        </w:rPr>
+        <w:t>מדידה מחיישן קדמי.</w:t>
+      </w:r>
+    </w:p>
+    <w:p>
+      <w:pPr>
+        <w:pStyle w:val="a5"/>
+        <w:numPr>
+          <w:ilvl w:val="0"/>
+          <w:numId w:val="5"/>
+        </w:numPr>
+        <w:jc w:val="both"/>
+        <w:rPr>
+          <w:rFonts w:hint="cs"/>
+          <w:sz w:val="24"/>
+          <w:szCs w:val="24"/>
+        </w:rPr>
+      </w:pPr>
+      <w:r>
+        <w:rPr>
+          <w:rFonts w:hint="cs"/>
+          <w:sz w:val="24"/>
+          <w:szCs w:val="24"/>
+          <w:rtl/>
+        </w:rPr>
+        <w:t>מדידה מחיישן ימני.</w:t>
+      </w:r>
+    </w:p>
+    <w:p>
+      <w:pPr>
+        <w:pStyle w:val="a5"/>
+        <w:numPr>
+          <w:ilvl w:val="0"/>
+          <w:numId w:val="5"/>
+        </w:numPr>
+        <w:jc w:val="both"/>
+        <w:rPr>
+          <w:rFonts w:hint="cs"/>
+          <w:sz w:val="24"/>
+          <w:szCs w:val="24"/>
+        </w:rPr>
+      </w:pPr>
+      <w:r>
+        <w:rPr>
+          <w:rFonts w:hint="cs"/>
+          <w:sz w:val="24"/>
+          <w:szCs w:val="24"/>
+          <w:rtl/>
+        </w:rPr>
+        <w:t>מדידה מחיישן שמאלי.</w:t>
+      </w:r>
+    </w:p>
+    <w:p>
+      <w:pPr>
+        <w:pStyle w:val="a5"/>
+        <w:numPr>
+          <w:ilvl w:val="0"/>
+          <w:numId w:val="5"/>
+        </w:numPr>
+        <w:jc w:val="both"/>
+        <w:rPr>
+          <w:rFonts w:hint="cs"/>
+          <w:sz w:val="24"/>
+          <w:szCs w:val="24"/>
+        </w:rPr>
+      </w:pPr>
+      <w:r>
+        <w:rPr>
+          <w:rFonts w:hint="cs"/>
+          <w:sz w:val="24"/>
+          <w:szCs w:val="24"/>
+          <w:rtl/>
+        </w:rPr>
+        <w:t>מדידה מחיישן תחתון.</w:t>
+      </w:r>
+    </w:p>
+    <w:p>
+      <w:pPr>
+        <w:pStyle w:val="a5"/>
+        <w:numPr>
+          <w:ilvl w:val="0"/>
+          <w:numId w:val="5"/>
+        </w:numPr>
+        <w:jc w:val="both"/>
+        <w:rPr>
+          <w:rFonts w:hint="cs"/>
+          <w:sz w:val="24"/>
+          <w:szCs w:val="24"/>
+        </w:rPr>
+      </w:pPr>
+      <w:r>
+        <w:rPr>
+          <w:rFonts w:hint="cs"/>
+          <w:sz w:val="24"/>
+          <w:szCs w:val="24"/>
+          <w:rtl/>
+        </w:rPr>
+        <w:t>גובה הרחפן על פי בקר הטיסה.</w:t>
+      </w:r>
+    </w:p>
+    <w:p>
+      <w:pPr>
+        <w:pStyle w:val="a5"/>
+        <w:numPr>
+          <w:ilvl w:val="0"/>
+          <w:numId w:val="5"/>
+        </w:numPr>
+        <w:jc w:val="both"/>
+        <w:rPr>
+          <w:rFonts w:hint="cs"/>
+          <w:sz w:val="24"/>
+          <w:szCs w:val="24"/>
+        </w:rPr>
+      </w:pPr>
+      <w:r>
+        <w:rPr>
+          <w:rFonts w:hint="cs"/>
+          <w:sz w:val="24"/>
+          <w:szCs w:val="24"/>
+          <w:rtl/>
+        </w:rPr>
+        <w:t>מיקום על קו רוחב על פי ה-</w:t>
+      </w:r>
+      <w:r>
+        <w:rPr>
+          <w:rFonts w:hint="cs"/>
+          <w:sz w:val="24"/>
+          <w:szCs w:val="24"/>
+        </w:rPr>
+        <w:t>GPS</w:t>
+      </w:r>
+      <w:r>
+        <w:rPr>
+          <w:rFonts w:hint="cs"/>
+          <w:sz w:val="24"/>
+          <w:szCs w:val="24"/>
+          <w:rtl/>
+        </w:rPr>
+        <w:t xml:space="preserve"> המובנה בבקר הטיסה.</w:t>
+      </w:r>
+    </w:p>
+    <w:p>
+      <w:pPr>
+        <w:pStyle w:val="a5"/>
+        <w:numPr>
+          <w:ilvl w:val="0"/>
+          <w:numId w:val="5"/>
+        </w:numPr>
+        <w:jc w:val="both"/>
+        <w:rPr>
+          <w:rFonts w:hint="cs"/>
+          <w:sz w:val="24"/>
+          <w:szCs w:val="24"/>
+          <w:rtl/>
+        </w:rPr>
+      </w:pPr>
+      <w:r>
+        <w:rPr>
+          <w:rFonts w:hint="cs"/>
+          <w:sz w:val="24"/>
+          <w:szCs w:val="24"/>
+          <w:rtl/>
+        </w:rPr>
+        <w:t>מיקום על קו אורך על פי ה-</w:t>
+      </w:r>
+      <w:r>
+        <w:rPr>
+          <w:rFonts w:hint="cs"/>
+          <w:sz w:val="24"/>
+          <w:szCs w:val="24"/>
+        </w:rPr>
+        <w:t>GPS</w:t>
+      </w:r>
+      <w:r>
+        <w:rPr>
+          <w:rFonts w:hint="cs"/>
+          <w:sz w:val="24"/>
+          <w:szCs w:val="24"/>
+          <w:rtl/>
+        </w:rPr>
+        <w:t xml:space="preserve"> המובנה בבקר הטיסה.</w:t>
+      </w:r>
+    </w:p>
+    <w:p>
+      <w:pPr>
+        <w:jc w:val="both"/>
+        <w:rPr>
+          <w:rFonts w:hint="cs"/>
+          <w:sz w:val="24"/>
+          <w:szCs w:val="24"/>
+          <w:rtl/>
+        </w:rPr>
+      </w:pPr>
+      <w:r>
+        <w:rPr>
+          <w:rFonts w:hint="cs"/>
+          <w:sz w:val="24"/>
+          <w:szCs w:val="24"/>
+          <w:rtl/>
+        </w:rPr>
+        <w:t>את נתוני המדידות של החיישן הימני, השמאלי והקדמי מספק המודול לאלגוריתם מתוך קבצי טקסט מתאימים. קבצים אלו מכילים נתוני מדידות שהוזנו אליהם בזמן הזזת החיישן במסלול מכשולים שהוכן כחלק מסימולציית טיסה.</w:t>
+      </w:r>
+    </w:p>
+    <w:p>
+      <w:pPr>
+        <w:jc w:val="both"/>
+        <w:rPr>
+          <w:sz w:val="24"/>
+          <w:szCs w:val="24"/>
+          <w:rtl/>
+        </w:rPr>
+      </w:pPr>
+      <w:r>
+        <w:rPr>
+          <w:rFonts w:hint="cs"/>
+          <w:sz w:val="24"/>
+          <w:szCs w:val="24"/>
+          <w:rtl/>
+        </w:rPr>
+        <w:lastRenderedPageBreak/>
+        <w:t>את שאר הנתונים מודול ה-</w:t>
+      </w:r>
+      <w:r>
+        <w:rPr>
+          <w:sz w:val="24"/>
+          <w:szCs w:val="24"/>
+        </w:rPr>
+        <w:t>Simulator</w:t>
+      </w:r>
+      <w:r>
+        <w:rPr>
+          <w:rFonts w:hint="cs"/>
+          <w:sz w:val="24"/>
+          <w:szCs w:val="24"/>
+          <w:rtl/>
+        </w:rPr>
+        <w:t xml:space="preserve"> יוצר בעצמו ומשנה בהתאם לפעולות שונות שהאלגוריתם מבצע. ניתן להמשיך לפתח את אופן היצירה של אותם נתונים במודול זה על מנת לדמות סימולציות אף יותר קרובות למציאות. </w:t>
+      </w:r>
+      <w:r>
+        <w:rPr>
+          <w:rFonts w:hint="cs"/>
+          <w:sz w:val="24"/>
+          <w:szCs w:val="24"/>
+          <w:rtl/>
+        </w:rPr>
+        <w:t xml:space="preserve">דבר נוסף שניתן </w:t>
+      </w:r>
+      <w:r>
+        <w:rPr>
+          <w:rFonts w:hint="cs"/>
+          <w:sz w:val="24"/>
+          <w:szCs w:val="24"/>
+          <w:rtl/>
+        </w:rPr>
+        <w:t xml:space="preserve">לבצע </w:t>
+      </w:r>
+      <w:r>
+        <w:rPr>
+          <w:rFonts w:hint="cs"/>
+          <w:sz w:val="24"/>
+          <w:szCs w:val="24"/>
+          <w:rtl/>
+        </w:rPr>
+        <w:t xml:space="preserve">הוא </w:t>
+      </w:r>
+      <w:r>
+        <w:rPr>
+          <w:rFonts w:hint="cs"/>
+          <w:sz w:val="24"/>
+          <w:szCs w:val="24"/>
+          <w:rtl/>
+        </w:rPr>
+        <w:t xml:space="preserve">חיפוש של </w:t>
+      </w:r>
+      <w:r>
+        <w:rPr>
+          <w:rFonts w:hint="cs"/>
+          <w:sz w:val="24"/>
+          <w:szCs w:val="24"/>
+          <w:rtl/>
+        </w:rPr>
+        <w:t xml:space="preserve">כלי חיצוני המדמה נתוני טיסה שונים של הרחפן ולהיעזר בו לביצוע הסימולציה. ייתכן כי </w:t>
+      </w:r>
+      <w:r>
+        <w:rPr>
+          <w:rFonts w:hint="cs"/>
+          <w:sz w:val="24"/>
+          <w:szCs w:val="24"/>
+          <w:rtl/>
+        </w:rPr>
+        <w:t>קיים כלי שכזה ו</w:t>
+      </w:r>
+      <w:r>
+        <w:rPr>
+          <w:rFonts w:hint="cs"/>
+          <w:sz w:val="24"/>
+          <w:szCs w:val="24"/>
+          <w:rtl/>
+        </w:rPr>
+        <w:t xml:space="preserve">יש צורך לבצע </w:t>
+      </w:r>
+      <w:r>
+        <w:rPr>
+          <w:rFonts w:hint="cs"/>
+          <w:sz w:val="24"/>
+          <w:szCs w:val="24"/>
+          <w:rtl/>
+        </w:rPr>
+        <w:t xml:space="preserve">בו </w:t>
+      </w:r>
+      <w:r>
+        <w:rPr>
+          <w:rFonts w:hint="cs"/>
+          <w:sz w:val="24"/>
+          <w:szCs w:val="24"/>
+          <w:rtl/>
+        </w:rPr>
+        <w:t>התאמות לצורך השימוש בו.</w:t>
       </w:r>
       <w:r>
         <w:rPr>
@@ -2942,7 +3867,7 @@
     </w:p>
     <w:sectPr>
       <w:pgSz w:w="11906" w:h="16838"/>
-      <w:pgMar w:top="1440" w:right="1440" w:bottom="1440" w:left="1440" w:header="708" w:footer="708" w:gutter="0"/>
+      <w:pgMar w:top="1134" w:right="1440" w:bottom="709" w:left="1440" w:header="708" w:footer="708" w:gutter="0"/>
       <w:cols w:space="708"/>
       <w:bidi/>
       <w:rtlGutter/>
@@ -2955,6 +3880,119 @@
 <file path=word/numbering.xml><?xml version="1.0" encoding="utf-8"?>
 <w:numbering xmlns:ve="http://schemas.openxmlformats.org/markup-compatibility/2006" xmlns:o="urn:schemas-microsoft-com:office:office" xmlns:r="http://schemas.openxmlformats.org/officeDocument/2006/relationships" xmlns:m="http://schemas.openxmlformats.org/officeDocument/2006/math" xmlns:v="urn:schemas-microsoft-com:vml" xmlns:wp="http://schemas.openxmlformats.org/drawingml/2006/wordprocessingDrawing" xmlns:w10="urn:schemas-microsoft-com:office:word" xmlns:w="http://schemas.openxmlformats.org/wordprocessingml/2006/main" xmlns:wne="http://schemas.microsoft.com/office/word/2006/wordml">
   <w:abstractNum w:abstractNumId="0">
+    <w:nsid w:val="3A9E7DA2"/>
+    <w:multiLevelType w:val="hybridMultilevel"/>
+    <w:tmpl w:val="E23842AC"/>
+    <w:lvl w:ilvl="0" w:tplc="04090009">
+      <w:start w:val="1"/>
+      <w:numFmt w:val="bullet"/>
+      <w:lvlText w:val=""/>
+      <w:lvlJc w:val="left"/>
+      <w:pPr>
+        <w:ind w:left="720" w:hanging="360"/>
+      </w:pPr>
+      <w:rPr>
+        <w:rFonts w:ascii="Wingdings" w:hAnsi="Wingdings" w:hint="default"/>
+      </w:rPr>
+    </w:lvl>
+    <w:lvl w:ilvl="1" w:tplc="04090003" w:tentative="1">
+      <w:start w:val="1"/>
+      <w:numFmt w:val="bullet"/>
+      <w:lvlText w:val="o"/>
+      <w:lvlJc w:val="left"/>
+      <w:pPr>
+        <w:ind w:left="1440" w:hanging="360"/>
+      </w:pPr>
+      <w:rPr>
+        <w:rFonts w:ascii="Courier New" w:hAnsi="Courier New" w:cs="Courier New" w:hint="default"/>
+      </w:rPr>
+    </w:lvl>
+    <w:lvl w:ilvl="2" w:tplc="04090005" w:tentative="1">
+      <w:start w:val="1"/>
+      <w:numFmt w:val="bullet"/>
+      <w:lvlText w:val=""/>
+      <w:lvlJc w:val="left"/>
+      <w:pPr>
+        <w:ind w:left="2160" w:hanging="360"/>
+      </w:pPr>
+      <w:rPr>
+        <w:rFonts w:ascii="Wingdings" w:hAnsi="Wingdings" w:hint="default"/>
+      </w:rPr>
+    </w:lvl>
+    <w:lvl w:ilvl="3" w:tplc="04090001" w:tentative="1">
+      <w:start w:val="1"/>
+      <w:numFmt w:val="bullet"/>
+      <w:lvlText w:val=""/>
+      <w:lvlJc w:val="left"/>
+      <w:pPr>
+        <w:ind w:left="2880" w:hanging="360"/>
+      </w:pPr>
+      <w:rPr>
+        <w:rFonts w:ascii="Symbol" w:hAnsi="Symbol" w:hint="default"/>
+      </w:rPr>
+    </w:lvl>
+    <w:lvl w:ilvl="4" w:tplc="04090003" w:tentative="1">
+      <w:start w:val="1"/>
+      <w:numFmt w:val="bullet"/>
+      <w:lvlText w:val="o"/>
+      <w:lvlJc w:val="left"/>
+      <w:pPr>
+        <w:ind w:left="3600" w:hanging="360"/>
+      </w:pPr>
+      <w:rPr>
+        <w:rFonts w:ascii="Courier New" w:hAnsi="Courier New" w:cs="Courier New" w:hint="default"/>
+      </w:rPr>
+    </w:lvl>
+    <w:lvl w:ilvl="5" w:tplc="04090005" w:tentative="1">
+      <w:start w:val="1"/>
+      <w:numFmt w:val="bullet"/>
+      <w:lvlText w:val=""/>
+      <w:lvlJc w:val="left"/>
+      <w:pPr>
+        <w:ind w:left="4320" w:hanging="360"/>
+      </w:pPr>
+      <w:rPr>
+        <w:rFonts w:ascii="Wingdings" w:hAnsi="Wingdings" w:hint="default"/>
+      </w:rPr>
+    </w:lvl>
+    <w:lvl w:ilvl="6" w:tplc="04090001" w:tentative="1">
+      <w:start w:val="1"/>
+      <w:numFmt w:val="bullet"/>
+      <w:lvlText w:val=""/>
+      <w:lvlJc w:val="left"/>
+      <w:pPr>
+        <w:ind w:left="5040" w:hanging="360"/>
+      </w:pPr>
+      <w:rPr>
+        <w:rFonts w:ascii="Symbol" w:hAnsi="Symbol" w:hint="default"/>
+      </w:rPr>
+    </w:lvl>
+    <w:lvl w:ilvl="7" w:tplc="04090003" w:tentative="1">
+      <w:start w:val="1"/>
+      <w:numFmt w:val="bullet"/>
+      <w:lvlText w:val="o"/>
+      <w:lvlJc w:val="left"/>
+      <w:pPr>
+        <w:ind w:left="5760" w:hanging="360"/>
+      </w:pPr>
+      <w:rPr>
+        <w:rFonts w:ascii="Courier New" w:hAnsi="Courier New" w:cs="Courier New" w:hint="default"/>
+      </w:rPr>
+    </w:lvl>
+    <w:lvl w:ilvl="8" w:tplc="04090005" w:tentative="1">
+      <w:start w:val="1"/>
+      <w:numFmt w:val="bullet"/>
+      <w:lvlText w:val=""/>
+      <w:lvlJc w:val="left"/>
+      <w:pPr>
+        <w:ind w:left="6480" w:hanging="360"/>
+      </w:pPr>
+      <w:rPr>
+        <w:rFonts w:ascii="Wingdings" w:hAnsi="Wingdings" w:hint="default"/>
+      </w:rPr>
+    </w:lvl>
+  </w:abstractNum>
+  <w:abstractNum w:abstractNumId="1">
     <w:nsid w:val="4429095D"/>
     <w:multiLevelType w:val="hybridMultilevel"/>
     <w:tmpl w:val="BDD2BB4A"/>
@@ -3043,7 +4081,120 @@
       </w:pPr>
     </w:lvl>
   </w:abstractNum>
-  <w:abstractNum w:abstractNumId="1">
+  <w:abstractNum w:abstractNumId="2">
+    <w:nsid w:val="46490F94"/>
+    <w:multiLevelType w:val="hybridMultilevel"/>
+    <w:tmpl w:val="B7FCDACA"/>
+    <w:lvl w:ilvl="0" w:tplc="04090009">
+      <w:start w:val="1"/>
+      <w:numFmt w:val="bullet"/>
+      <w:lvlText w:val=""/>
+      <w:lvlJc w:val="left"/>
+      <w:pPr>
+        <w:ind w:left="720" w:hanging="360"/>
+      </w:pPr>
+      <w:rPr>
+        <w:rFonts w:ascii="Wingdings" w:hAnsi="Wingdings" w:hint="default"/>
+      </w:rPr>
+    </w:lvl>
+    <w:lvl w:ilvl="1" w:tplc="04090003" w:tentative="1">
+      <w:start w:val="1"/>
+      <w:numFmt w:val="bullet"/>
+      <w:lvlText w:val="o"/>
+      <w:lvlJc w:val="left"/>
+      <w:pPr>
+        <w:ind w:left="1440" w:hanging="360"/>
+      </w:pPr>
+      <w:rPr>
+        <w:rFonts w:ascii="Courier New" w:hAnsi="Courier New" w:cs="Courier New" w:hint="default"/>
+      </w:rPr>
+    </w:lvl>
+    <w:lvl w:ilvl="2" w:tplc="04090005" w:tentative="1">
+      <w:start w:val="1"/>
+      <w:numFmt w:val="bullet"/>
+      <w:lvlText w:val=""/>
+      <w:lvlJc w:val="left"/>
+      <w:pPr>
+        <w:ind w:left="2160" w:hanging="360"/>
+      </w:pPr>
+      <w:rPr>
+        <w:rFonts w:ascii="Wingdings" w:hAnsi="Wingdings" w:hint="default"/>
+      </w:rPr>
+    </w:lvl>
+    <w:lvl w:ilvl="3" w:tplc="04090001" w:tentative="1">
+      <w:start w:val="1"/>
+      <w:numFmt w:val="bullet"/>
+      <w:lvlText w:val=""/>
+      <w:lvlJc w:val="left"/>
+      <w:pPr>
+        <w:ind w:left="2880" w:hanging="360"/>
+      </w:pPr>
+      <w:rPr>
+        <w:rFonts w:ascii="Symbol" w:hAnsi="Symbol" w:hint="default"/>
+      </w:rPr>
+    </w:lvl>
+    <w:lvl w:ilvl="4" w:tplc="04090003" w:tentative="1">
+      <w:start w:val="1"/>
+      <w:numFmt w:val="bullet"/>
+      <w:lvlText w:val="o"/>
+      <w:lvlJc w:val="left"/>
+      <w:pPr>
+        <w:ind w:left="3600" w:hanging="360"/>
+      </w:pPr>
+      <w:rPr>
+        <w:rFonts w:ascii="Courier New" w:hAnsi="Courier New" w:cs="Courier New" w:hint="default"/>
+      </w:rPr>
+    </w:lvl>
+    <w:lvl w:ilvl="5" w:tplc="04090005" w:tentative="1">
+      <w:start w:val="1"/>
+      <w:numFmt w:val="bullet"/>
+      <w:lvlText w:val=""/>
+      <w:lvlJc w:val="left"/>
+      <w:pPr>
+        <w:ind w:left="4320" w:hanging="360"/>
+      </w:pPr>
+      <w:rPr>
+        <w:rFonts w:ascii="Wingdings" w:hAnsi="Wingdings" w:hint="default"/>
+      </w:rPr>
+    </w:lvl>
+    <w:lvl w:ilvl="6" w:tplc="04090001" w:tentative="1">
+      <w:start w:val="1"/>
+      <w:numFmt w:val="bullet"/>
+      <w:lvlText w:val=""/>
+      <w:lvlJc w:val="left"/>
+      <w:pPr>
+        <w:ind w:left="5040" w:hanging="360"/>
+      </w:pPr>
+      <w:rPr>
+        <w:rFonts w:ascii="Symbol" w:hAnsi="Symbol" w:hint="default"/>
+      </w:rPr>
+    </w:lvl>
+    <w:lvl w:ilvl="7" w:tplc="04090003" w:tentative="1">
+      <w:start w:val="1"/>
+      <w:numFmt w:val="bullet"/>
+      <w:lvlText w:val="o"/>
+      <w:lvlJc w:val="left"/>
+      <w:pPr>
+        <w:ind w:left="5760" w:hanging="360"/>
+      </w:pPr>
+      <w:rPr>
+        <w:rFonts w:ascii="Courier New" w:hAnsi="Courier New" w:cs="Courier New" w:hint="default"/>
+      </w:rPr>
+    </w:lvl>
+    <w:lvl w:ilvl="8" w:tplc="04090005" w:tentative="1">
+      <w:start w:val="1"/>
+      <w:numFmt w:val="bullet"/>
+      <w:lvlText w:val=""/>
+      <w:lvlJc w:val="left"/>
+      <w:pPr>
+        <w:ind w:left="6480" w:hanging="360"/>
+      </w:pPr>
+      <w:rPr>
+        <w:rFonts w:ascii="Wingdings" w:hAnsi="Wingdings" w:hint="default"/>
+      </w:rPr>
+    </w:lvl>
+  </w:abstractNum>
+  <w:abstractNum w:abstractNumId="3">
     <w:nsid w:val="6D1D381A"/>
     <w:multiLevelType w:val="hybridMultilevel"/>
     <w:tmpl w:val="1B00496C"/>
@@ -3132,7 +4283,7 @@
       </w:pPr>
     </w:lvl>
   </w:abstractNum>
-  <w:abstractNum w:abstractNumId="2">
+  <w:abstractNum w:abstractNumId="4">
     <w:nsid w:val="7FEB1E29"/>
     <w:multiLevelType w:val="hybridMultilevel"/>
     <w:tmpl w:val="9844F0BC"/>
@@ -3222,12 +4373,18 @@
     </w:lvl>
   </w:abstractNum>
   <w:num w:numId="1">
+    <w:abstractNumId w:val="4"/>
+  </w:num>
+  <w:num w:numId="2">
+    <w:abstractNumId w:val="3"/>
+  </w:num>
+  <w:num w:numId="3">
+    <w:abstractNumId w:val="1"/>
+  </w:num>
+  <w:num w:numId="4">
     <w:abstractNumId w:val="2"/>
   </w:num>
-  <w:num w:numId="2">
-    <w:abstractNumId w:val="1"/>
-  </w:num>
-  <w:num w:numId="3">
+  <w:num w:numId="5">
     <w:abstractNumId w:val="0"/>
   </w:num>
 </w:numbering>
@@ -3400,6 +4557,7 @@
   <w:style w:type="character" w:default="1" w:styleId="a0">
     <w:name w:val="Default Paragraph Font"/>
     <w:uiPriority w:val="1"/>
+    <w:semiHidden/>
     <w:unhideWhenUsed/>
   </w:style>
   <w:style w:type="table" w:default="1" w:styleId="a1">
@@ -3782,7 +4940,7 @@
 </file>
 
 <file path=customXml/itemProps1.xml><?xml version="1.0" encoding="utf-8"?>
-<ds:datastoreItem xmlns:ds="http://schemas.openxmlformats.org/officeDocument/2006/customXml" ds:itemID="{97A7BA55-8471-42FC-B311-12FC5B935CA2}">
+<ds:datastoreItem xmlns:ds="http://schemas.openxmlformats.org/officeDocument/2006/customXml" ds:itemID="{491DFAB5-C064-4549-9CF8-A190F0A00244}">
   <ds:schemaRefs>
     <ds:schemaRef ds:uri="http://schemas.openxmlformats.org/officeDocument/2006/bibliography"/>
   </ds:schemaRefs>

</xml_diff>

<commit_message>
Edited README and Developer manual and added Documentation to code
</commit_message>
<xml_diff>
--- a/Developer Manual.docx
+++ b/Developer Manual.docx
@@ -27,7 +27,6 @@
     </w:p>
     <w:p>
       <w:pPr>
-        <w:spacing w:after="0"/>
         <w:jc w:val="both"/>
         <w:rPr>
           <w:sz w:val="24"/>
@@ -42,185 +41,130 @@
           <w:szCs w:val="24"/>
           <w:rtl/>
         </w:rPr>
-        <w:t xml:space="preserve">את </w:t>
-      </w:r>
-      <w:r>
-        <w:rPr>
-          <w:rFonts w:hint="cs"/>
-          <w:sz w:val="24"/>
-          <w:szCs w:val="24"/>
-          <w:rtl/>
-        </w:rPr>
-        <w:t xml:space="preserve">המשך פיתוח המערכת ניתן לחלק לשני </w:t>
-      </w:r>
-      <w:r>
-        <w:rPr>
-          <w:rFonts w:hint="cs"/>
-          <w:sz w:val="24"/>
-          <w:szCs w:val="24"/>
-          <w:rtl/>
-        </w:rPr>
-        <w:t>חלקים:</w:t>
+        <w:t>ב</w:t>
+      </w:r>
+      <w:r>
+        <w:rPr>
+          <w:rFonts w:hint="cs"/>
+          <w:sz w:val="24"/>
+          <w:szCs w:val="24"/>
+          <w:rtl/>
+        </w:rPr>
+        <w:t xml:space="preserve">מקרה בו </w:t>
+      </w:r>
+      <w:r>
+        <w:rPr>
+          <w:rFonts w:hint="cs"/>
+          <w:sz w:val="24"/>
+          <w:szCs w:val="24"/>
+          <w:rtl/>
+        </w:rPr>
+        <w:t>מבוצעת</w:t>
+      </w:r>
+      <w:r>
+        <w:rPr>
+          <w:rFonts w:hint="cs"/>
+          <w:sz w:val="24"/>
+          <w:szCs w:val="24"/>
+          <w:rtl/>
+        </w:rPr>
+        <w:t xml:space="preserve"> רכישה של כשלושה</w:t>
+      </w:r>
+      <w:r>
+        <w:rPr>
+          <w:rFonts w:hint="cs"/>
+          <w:sz w:val="24"/>
+          <w:szCs w:val="24"/>
+          <w:rtl/>
+        </w:rPr>
+        <w:t xml:space="preserve"> חיישנים נוספים מסוג </w:t>
+      </w:r>
+      <w:r>
+        <w:rPr>
+          <w:sz w:val="24"/>
+          <w:szCs w:val="24"/>
+        </w:rPr>
+        <w:t>Lidar Lite v2</w:t>
+      </w:r>
+      <w:r>
+        <w:rPr>
+          <w:rFonts w:hint="cs"/>
+          <w:sz w:val="24"/>
+          <w:szCs w:val="24"/>
+          <w:rtl/>
+        </w:rPr>
+        <w:t xml:space="preserve">, ניתן יהיה להפעיל את המערכת במלואה. </w:t>
+      </w:r>
+      <w:r>
+        <w:rPr>
+          <w:rFonts w:hint="cs"/>
+          <w:sz w:val="24"/>
+          <w:szCs w:val="24"/>
+          <w:rtl/>
+        </w:rPr>
+        <w:t>על כן, חלק זה במדריך יעסוק בהסבת המערכת לפעילות מלאה.</w:t>
       </w:r>
     </w:p>
     <w:p>
       <w:pPr>
-        <w:pStyle w:val="a5"/>
-        <w:numPr>
-          <w:ilvl w:val="0"/>
-          <w:numId w:val="3"/>
-        </w:numPr>
         <w:jc w:val="both"/>
         <w:rPr>
           <w:sz w:val="24"/>
           <w:szCs w:val="24"/>
-        </w:rPr>
-      </w:pPr>
-      <w:r>
-        <w:rPr>
-          <w:rFonts w:hint="cs"/>
-          <w:sz w:val="24"/>
-          <w:szCs w:val="24"/>
-          <w:rtl/>
-        </w:rPr>
-        <w:t>המשך פיתוח מערכת התוכנה והאלגוריתם.</w:t>
-      </w:r>
-    </w:p>
-    <w:p>
-      <w:pPr>
-        <w:pStyle w:val="a5"/>
-        <w:numPr>
-          <w:ilvl w:val="0"/>
-          <w:numId w:val="3"/>
-        </w:numPr>
-        <w:jc w:val="both"/>
-        <w:rPr>
-          <w:sz w:val="24"/>
-          <w:szCs w:val="24"/>
-        </w:rPr>
-      </w:pPr>
-      <w:r>
-        <w:rPr>
-          <w:rFonts w:hint="cs"/>
-          <w:sz w:val="24"/>
-          <w:szCs w:val="24"/>
-          <w:rtl/>
-        </w:rPr>
-        <w:t>המשך פיתוח הסימולאטור של התוכנה.</w:t>
-      </w:r>
-    </w:p>
-    <w:p>
-      <w:pPr>
-        <w:jc w:val="both"/>
-        <w:rPr>
-          <w:rFonts w:hint="cs"/>
-          <w:sz w:val="24"/>
-          <w:szCs w:val="24"/>
-          <w:rtl/>
-        </w:rPr>
-      </w:pPr>
-      <w:r>
-        <w:rPr>
-          <w:rFonts w:hint="cs"/>
-          <w:sz w:val="24"/>
-          <w:szCs w:val="24"/>
-          <w:rtl/>
-        </w:rPr>
-        <w:t>ב</w:t>
-      </w:r>
-      <w:r>
-        <w:rPr>
-          <w:rFonts w:hint="cs"/>
-          <w:sz w:val="24"/>
-          <w:szCs w:val="24"/>
-          <w:rtl/>
-        </w:rPr>
-        <w:t>מקרה בו מתבצעת רכישה של כשלושה</w:t>
-      </w:r>
-      <w:r>
-        <w:rPr>
-          <w:rFonts w:hint="cs"/>
-          <w:sz w:val="24"/>
-          <w:szCs w:val="24"/>
-          <w:rtl/>
-        </w:rPr>
-        <w:t xml:space="preserve"> חיישנים נוספים מסוג </w:t>
-      </w:r>
-      <w:proofErr w:type="spellStart"/>
-      <w:r>
-        <w:rPr>
-          <w:sz w:val="24"/>
-          <w:szCs w:val="24"/>
-        </w:rPr>
-        <w:t>Lidar</w:t>
-      </w:r>
-      <w:proofErr w:type="spellEnd"/>
-      <w:r>
-        <w:rPr>
-          <w:sz w:val="24"/>
-          <w:szCs w:val="24"/>
+          <w:rtl/>
+        </w:rPr>
+      </w:pPr>
+      <w:r>
+        <w:rPr>
+          <w:rFonts w:hint="cs"/>
+          <w:sz w:val="24"/>
+          <w:szCs w:val="24"/>
+          <w:rtl/>
+        </w:rPr>
+        <w:t>ראשית, יש לחבר את ארבעת ה</w:t>
+      </w:r>
+      <w:r>
+        <w:rPr>
+          <w:rFonts w:hint="cs"/>
+          <w:sz w:val="24"/>
+          <w:szCs w:val="24"/>
+          <w:rtl/>
+        </w:rPr>
+        <w:t xml:space="preserve">חיישנים למחשב ה- </w:t>
+      </w:r>
+      <w:r>
+        <w:rPr>
+          <w:sz w:val="24"/>
+          <w:szCs w:val="24"/>
+        </w:rPr>
+        <w:t>Raspberry Pi 2</w:t>
+      </w:r>
+      <w:r>
+        <w:rPr>
+          <w:rFonts w:hint="cs"/>
+          <w:sz w:val="24"/>
+          <w:szCs w:val="24"/>
+          <w:rtl/>
         </w:rPr>
         <w:t xml:space="preserve"> </w:t>
       </w:r>
-      <w:proofErr w:type="spellStart"/>
-      <w:r>
-        <w:rPr>
-          <w:sz w:val="24"/>
-          <w:szCs w:val="24"/>
-        </w:rPr>
-        <w:t>Lite</w:t>
-      </w:r>
-      <w:proofErr w:type="spellEnd"/>
-      <w:r>
-        <w:rPr>
-          <w:sz w:val="24"/>
-          <w:szCs w:val="24"/>
-        </w:rPr>
-        <w:t xml:space="preserve"> v2</w:t>
-      </w:r>
-      <w:r>
-        <w:rPr>
-          <w:rFonts w:hint="cs"/>
-          <w:sz w:val="24"/>
-          <w:szCs w:val="24"/>
-          <w:rtl/>
-        </w:rPr>
-        <w:t xml:space="preserve">, ניתן יהיה להפעיל את המערכת במלואה. </w:t>
-      </w:r>
-    </w:p>
-    <w:p>
-      <w:pPr>
-        <w:jc w:val="both"/>
-        <w:rPr>
-          <w:sz w:val="24"/>
-          <w:szCs w:val="24"/>
-          <w:rtl/>
-        </w:rPr>
-      </w:pPr>
-      <w:r>
-        <w:rPr>
-          <w:rFonts w:hint="cs"/>
-          <w:sz w:val="24"/>
-          <w:szCs w:val="24"/>
-          <w:rtl/>
-        </w:rPr>
-        <w:t xml:space="preserve">ראשית, יש לחבר את החיישנים למחשב ה- </w:t>
-      </w:r>
-      <w:r>
-        <w:rPr>
-          <w:sz w:val="24"/>
-          <w:szCs w:val="24"/>
-        </w:rPr>
-        <w:t>Raspberry Pi 2</w:t>
-      </w:r>
-      <w:r>
-        <w:rPr>
-          <w:rFonts w:hint="cs"/>
-          <w:sz w:val="24"/>
-          <w:szCs w:val="24"/>
-          <w:rtl/>
-        </w:rPr>
-        <w:t xml:space="preserve"> על פי התרשים הבא:</w:t>
+      <w:r>
+        <w:rPr>
+          <w:rFonts w:hint="cs"/>
+          <w:sz w:val="24"/>
+          <w:szCs w:val="24"/>
+          <w:rtl/>
+        </w:rPr>
+        <w:t>כמתואר ב</w:t>
+      </w:r>
+      <w:r>
+        <w:rPr>
+          <w:rFonts w:hint="cs"/>
+          <w:sz w:val="24"/>
+          <w:szCs w:val="24"/>
+          <w:rtl/>
+        </w:rPr>
+        <w:t>תרשים הבא:</w:t>
       </w:r>
     </w:p>
     <w:p>
@@ -257,7 +201,7 @@
             <v:path o:extrusionok="f" gradientshapeok="t" o:connecttype="rect"/>
             <o:lock v:ext="edit" aspectratio="t"/>
           </v:shapetype>
-          <v:shape id="_x0000_s1026" type="#_x0000_t75" style="position:absolute;left:0;text-align:left;margin-left:63.9pt;margin-top:167.25pt;width:338.35pt;height:527.65pt;z-index:251660288;mso-position-horizontal-relative:margin;mso-position-vertical-relative:margin">
+          <v:shape id="_x0000_s1026" type="#_x0000_t75" style="position:absolute;left:0;text-align:left;margin-left:63.9pt;margin-top:120.65pt;width:338.35pt;height:527.65pt;z-index:251660288;mso-position-horizontal-relative:margin;mso-position-vertical-relative:margin">
             <v:imagedata r:id="rId6" o:title="MultipleSensors"/>
             <w10:wrap type="square" anchorx="margin" anchory="margin"/>
           </v:shape>
@@ -296,6 +240,7 @@
       <w:pPr>
         <w:jc w:val="both"/>
         <w:rPr>
+          <w:rFonts w:hint="cs"/>
           <w:sz w:val="24"/>
           <w:szCs w:val="24"/>
           <w:rtl/>
@@ -309,7 +254,244 @@
           <w:rtl/>
         </w:rPr>
         <w:lastRenderedPageBreak/>
-        <w:t>לאחר חיבור החיישנים, ישנם שינויים נוספים במערכת התוכנה שיש לבצע להתאמת המערכת לעבודה כמערכת מלאה. הטבלה הבאה מתארת את השינויים אותם יש לבצע.</w:t>
+        <w:t>לאחר חיבור החיישנים יש לבצע בדיקות קלט ל</w:t>
+      </w:r>
+      <w:r>
+        <w:rPr>
+          <w:rFonts w:hint="cs"/>
+          <w:sz w:val="24"/>
+          <w:szCs w:val="24"/>
+          <w:rtl/>
+        </w:rPr>
+        <w:t xml:space="preserve">בדיקת </w:t>
+      </w:r>
+      <w:r>
+        <w:rPr>
+          <w:rFonts w:hint="cs"/>
+          <w:sz w:val="24"/>
+          <w:szCs w:val="24"/>
+          <w:rtl/>
+        </w:rPr>
+        <w:t xml:space="preserve">פעולתם התקינה של החיישנים. לשם כך, יש ליצור </w:t>
+      </w:r>
+      <w:r>
+        <w:rPr>
+          <w:rFonts w:hint="cs"/>
+          <w:sz w:val="24"/>
+          <w:szCs w:val="24"/>
+          <w:rtl/>
+        </w:rPr>
+        <w:t xml:space="preserve">כארבעה </w:t>
+      </w:r>
+      <w:r>
+        <w:rPr>
+          <w:rFonts w:hint="cs"/>
+          <w:sz w:val="24"/>
+          <w:szCs w:val="24"/>
+          <w:rtl/>
+        </w:rPr>
+        <w:t xml:space="preserve">אובייקטים מסוג </w:t>
+      </w:r>
+      <w:r>
+        <w:rPr>
+          <w:sz w:val="24"/>
+          <w:szCs w:val="24"/>
+        </w:rPr>
+        <w:t>LidarLite</w:t>
+      </w:r>
+      <w:r>
+        <w:rPr>
+          <w:rFonts w:hint="cs"/>
+          <w:sz w:val="24"/>
+          <w:szCs w:val="24"/>
+          <w:rtl/>
+        </w:rPr>
+        <w:t xml:space="preserve"> </w:t>
+      </w:r>
+      <w:r>
+        <w:rPr>
+          <w:rFonts w:hint="cs"/>
+          <w:sz w:val="24"/>
+          <w:szCs w:val="24"/>
+          <w:rtl/>
+        </w:rPr>
+        <w:t xml:space="preserve">המייצגים את כל אחד מן החיישנים </w:t>
+      </w:r>
+      <w:r>
+        <w:rPr>
+          <w:rFonts w:hint="cs"/>
+          <w:sz w:val="24"/>
+          <w:szCs w:val="24"/>
+          <w:rtl/>
+        </w:rPr>
+        <w:t>ולהעביר אליהם כפרמטר את מספר אפיק ה-</w:t>
+      </w:r>
+      <w:r>
+        <w:rPr>
+          <w:sz w:val="24"/>
+          <w:szCs w:val="24"/>
+        </w:rPr>
+        <w:t>Bus</w:t>
+      </w:r>
+      <w:r>
+        <w:rPr>
+          <w:rFonts w:hint="cs"/>
+          <w:sz w:val="24"/>
+          <w:szCs w:val="24"/>
+          <w:rtl/>
+        </w:rPr>
+        <w:t xml:space="preserve"> המתאים</w:t>
+      </w:r>
+      <w:r>
+        <w:rPr>
+          <w:rFonts w:hint="cs"/>
+          <w:sz w:val="24"/>
+          <w:szCs w:val="24"/>
+          <w:rtl/>
+        </w:rPr>
+        <w:t xml:space="preserve"> של כל אחד.</w:t>
+      </w:r>
+    </w:p>
+    <w:p>
+      <w:pPr>
+        <w:jc w:val="both"/>
+        <w:rPr>
+          <w:rFonts w:hint="cs"/>
+          <w:sz w:val="24"/>
+          <w:szCs w:val="24"/>
+          <w:rtl/>
+        </w:rPr>
+      </w:pPr>
+      <w:r>
+        <w:rPr>
+          <w:rFonts w:hint="cs"/>
+          <w:sz w:val="24"/>
+          <w:szCs w:val="24"/>
+          <w:rtl/>
+        </w:rPr>
+        <w:t xml:space="preserve">לאחר יצירת האובייקטים יש לבצע התחברות לחיישנים באמצעות המתודה </w:t>
+      </w:r>
+      <w:r>
+        <w:rPr>
+          <w:sz w:val="24"/>
+          <w:szCs w:val="24"/>
+        </w:rPr>
+        <w:t>connect(self)</w:t>
+      </w:r>
+      <w:r>
+        <w:rPr>
+          <w:rFonts w:hint="cs"/>
+          <w:sz w:val="24"/>
+          <w:szCs w:val="24"/>
+          <w:rtl/>
+        </w:rPr>
+        <w:t xml:space="preserve">. במידה וישנה תקלה </w:t>
+      </w:r>
+      <w:r>
+        <w:rPr>
+          <w:sz w:val="24"/>
+          <w:szCs w:val="24"/>
+          <w:rtl/>
+        </w:rPr>
+        <w:t>–</w:t>
+      </w:r>
+      <w:r>
+        <w:rPr>
+          <w:rFonts w:hint="cs"/>
+          <w:sz w:val="24"/>
+          <w:szCs w:val="24"/>
+          <w:rtl/>
+        </w:rPr>
+        <w:t xml:space="preserve"> יש לוודא כי מספר אפיק ה-</w:t>
+      </w:r>
+      <w:r>
+        <w:rPr>
+          <w:sz w:val="24"/>
+          <w:szCs w:val="24"/>
+        </w:rPr>
+        <w:t>Bus</w:t>
+      </w:r>
+      <w:r>
+        <w:rPr>
+          <w:rFonts w:hint="cs"/>
+          <w:sz w:val="24"/>
+          <w:szCs w:val="24"/>
+          <w:rtl/>
+        </w:rPr>
+        <w:t xml:space="preserve"> שנשלח תקין.</w:t>
+      </w:r>
+    </w:p>
+    <w:p>
+      <w:pPr>
+        <w:jc w:val="both"/>
+        <w:rPr>
+          <w:sz w:val="24"/>
+          <w:szCs w:val="24"/>
+          <w:rtl/>
+        </w:rPr>
+      </w:pPr>
+      <w:r>
+        <w:rPr>
+          <w:rFonts w:hint="cs"/>
+          <w:sz w:val="24"/>
+          <w:szCs w:val="24"/>
+          <w:rtl/>
+        </w:rPr>
+        <w:t>לאחר חיבור החיישנים</w:t>
+      </w:r>
+      <w:r>
+        <w:rPr>
+          <w:rFonts w:hint="cs"/>
+          <w:sz w:val="24"/>
+          <w:szCs w:val="24"/>
+          <w:rtl/>
+        </w:rPr>
+        <w:t xml:space="preserve"> ובדיקתם לתקינות</w:t>
+      </w:r>
+      <w:r>
+        <w:rPr>
+          <w:rFonts w:hint="cs"/>
+          <w:sz w:val="24"/>
+          <w:szCs w:val="24"/>
+          <w:rtl/>
+        </w:rPr>
+        <w:t xml:space="preserve">, ישנם שינויים נוספים במערכת התוכנה שיש לבצע </w:t>
+      </w:r>
+      <w:r>
+        <w:rPr>
+          <w:rFonts w:hint="cs"/>
+          <w:sz w:val="24"/>
+          <w:szCs w:val="24"/>
+          <w:rtl/>
+        </w:rPr>
+        <w:t>להסבת</w:t>
+      </w:r>
+      <w:r>
+        <w:rPr>
+          <w:rFonts w:hint="cs"/>
+          <w:sz w:val="24"/>
+          <w:szCs w:val="24"/>
+          <w:rtl/>
+        </w:rPr>
+        <w:t xml:space="preserve"> המערכת לעבודה </w:t>
+      </w:r>
+      <w:r>
+        <w:rPr>
+          <w:rFonts w:hint="cs"/>
+          <w:sz w:val="24"/>
+          <w:szCs w:val="24"/>
+          <w:rtl/>
+        </w:rPr>
+        <w:t xml:space="preserve">בפעילות </w:t>
+      </w:r>
+      <w:r>
+        <w:rPr>
+          <w:rFonts w:hint="cs"/>
+          <w:sz w:val="24"/>
+          <w:szCs w:val="24"/>
+          <w:rtl/>
+        </w:rPr>
+        <w:t>מלאה. הטבלה הבאה מתארת את השינויים אותם יש לבצע.</w:t>
       </w:r>
     </w:p>
     <w:p>
@@ -842,7 +1024,6 @@
               </w:rPr>
               <w:t>בעת יצירת אובייקט ה-</w:t>
             </w:r>
-            <w:proofErr w:type="spellStart"/>
             <w:r>
               <w:rPr>
                 <w:rFonts w:asciiTheme="minorBidi" w:hAnsiTheme="minorBidi"/>
@@ -850,7 +1031,6 @@
               </w:rPr>
               <w:t>FlightCommands</w:t>
             </w:r>
-            <w:proofErr w:type="spellEnd"/>
             <w:r>
               <w:rPr>
                 <w:rFonts w:asciiTheme="minorBidi" w:hAnsiTheme="minorBidi" w:hint="cs"/>
@@ -936,7 +1116,6 @@
               </w:rPr>
               <w:t>בעת יצירת אובייקט ה-</w:t>
             </w:r>
-            <w:proofErr w:type="spellStart"/>
             <w:r>
               <w:rPr>
                 <w:rFonts w:asciiTheme="minorBidi" w:hAnsiTheme="minorBidi" w:hint="cs"/>
@@ -951,7 +1130,6 @@
               </w:rPr>
               <w:t>lightData</w:t>
             </w:r>
-            <w:proofErr w:type="spellEnd"/>
             <w:r>
               <w:rPr>
                 <w:rFonts w:asciiTheme="minorBidi" w:hAnsiTheme="minorBidi" w:hint="cs"/>
@@ -1047,54 +1225,20 @@
                 <w:rtl/>
               </w:rPr>
             </w:pPr>
-            <w:proofErr w:type="spellStart"/>
-            <w:r>
-              <w:rPr>
-                <w:rFonts w:asciiTheme="minorBidi" w:hAnsiTheme="minorBidi"/>
-                <w:sz w:val="24"/>
-              </w:rPr>
-              <w:t>self.__num_of_lines</w:t>
-            </w:r>
-            <w:proofErr w:type="spellEnd"/>
-            <w:r>
-              <w:rPr>
-                <w:rFonts w:asciiTheme="minorBidi" w:hAnsiTheme="minorBidi"/>
-                <w:sz w:val="24"/>
-              </w:rPr>
-              <w:t xml:space="preserve"> </w:t>
-            </w:r>
-            <w:r>
-              <w:rPr>
-                <w:rFonts w:asciiTheme="minorBidi" w:hAnsiTheme="minorBidi"/>
-                <w:sz w:val="24"/>
-              </w:rPr>
-              <w:t xml:space="preserve">= </w:t>
-            </w:r>
-            <w:proofErr w:type="spellStart"/>
-            <w:r>
-              <w:rPr>
-                <w:rFonts w:asciiTheme="minorBidi" w:hAnsiTheme="minorBidi"/>
-                <w:sz w:val="24"/>
-              </w:rPr>
-              <w:t>int</w:t>
-            </w:r>
-            <w:proofErr w:type="spellEnd"/>
-            <w:r>
-              <w:rPr>
-                <w:rFonts w:asciiTheme="minorBidi" w:hAnsiTheme="minorBidi"/>
-                <w:sz w:val="24"/>
-              </w:rPr>
-              <w:t>(</w:t>
-            </w:r>
-            <w:proofErr w:type="spellStart"/>
-            <w:r>
-              <w:rPr>
-                <w:rFonts w:asciiTheme="minorBidi" w:hAnsiTheme="minorBidi"/>
-                <w:sz w:val="24"/>
-              </w:rPr>
-              <w:t>self.__get_number_of_line_in_file</w:t>
-            </w:r>
-            <w:proofErr w:type="spellEnd"/>
+            <w:r>
+              <w:rPr>
+                <w:rFonts w:asciiTheme="minorBidi" w:hAnsiTheme="minorBidi"/>
+                <w:sz w:val="24"/>
+              </w:rPr>
+              <w:t xml:space="preserve">self.__num_of_lines </w:t>
+            </w:r>
+            <w:r>
+              <w:rPr>
+                <w:rFonts w:asciiTheme="minorBidi" w:hAnsiTheme="minorBidi"/>
+                <w:sz w:val="24"/>
+              </w:rPr>
+              <w:t>= int(self.__get_number_of_line_in_file</w:t>
+            </w:r>
             <w:r>
               <w:rPr>
                 <w:rFonts w:asciiTheme="minorBidi" w:hAnsiTheme="minorBidi" w:cs="Arial"/>
@@ -1213,17 +1357,8 @@
                 <w:rFonts w:asciiTheme="minorBidi" w:hAnsiTheme="minorBidi"/>
                 <w:sz w:val="24"/>
               </w:rPr>
-              <w:t>__</w:t>
-            </w:r>
-            <w:proofErr w:type="spellStart"/>
-            <w:r>
-              <w:rPr>
-                <w:rFonts w:asciiTheme="minorBidi" w:hAnsiTheme="minorBidi"/>
-                <w:sz w:val="24"/>
-              </w:rPr>
-              <w:t>get_number_of_line_in_file</w:t>
-            </w:r>
-            <w:proofErr w:type="spellEnd"/>
+              <w:t>__get_number_of_line_in_file</w:t>
+            </w:r>
           </w:p>
         </w:tc>
         <w:tc>
@@ -1289,17 +1424,8 @@
                 <w:rFonts w:asciiTheme="minorBidi" w:hAnsiTheme="minorBidi"/>
                 <w:sz w:val="24"/>
               </w:rPr>
-              <w:t>__</w:t>
-            </w:r>
-            <w:proofErr w:type="spellStart"/>
-            <w:r>
-              <w:rPr>
-                <w:rFonts w:asciiTheme="minorBidi" w:hAnsiTheme="minorBidi"/>
-                <w:sz w:val="24"/>
-              </w:rPr>
-              <w:t>follow_safety_protocol</w:t>
-            </w:r>
-            <w:proofErr w:type="spellEnd"/>
+              <w:t>__follow_safety_protocol</w:t>
+            </w:r>
           </w:p>
         </w:tc>
         <w:tc>
@@ -1620,7 +1746,6 @@
                 <w:rtl/>
               </w:rPr>
             </w:pPr>
-            <w:proofErr w:type="spellStart"/>
             <w:r>
               <w:rPr>
                 <w:rFonts w:asciiTheme="minorBidi" w:hAnsiTheme="minorBidi"/>
@@ -1628,7 +1753,6 @@
               </w:rPr>
               <w:t>go_left</w:t>
             </w:r>
-            <w:proofErr w:type="spellEnd"/>
           </w:p>
         </w:tc>
         <w:tc>
@@ -1687,7 +1811,6 @@
                 <w:rtl/>
               </w:rPr>
             </w:pPr>
-            <w:proofErr w:type="spellStart"/>
             <w:r>
               <w:rPr>
                 <w:rFonts w:asciiTheme="minorBidi" w:hAnsiTheme="minorBidi"/>
@@ -1695,7 +1818,6 @@
               </w:rPr>
               <w:t>go_right</w:t>
             </w:r>
-            <w:proofErr w:type="spellEnd"/>
           </w:p>
         </w:tc>
         <w:tc>
@@ -1754,7 +1876,6 @@
                 <w:rtl/>
               </w:rPr>
             </w:pPr>
-            <w:proofErr w:type="spellStart"/>
             <w:r>
               <w:rPr>
                 <w:rFonts w:asciiTheme="minorBidi" w:hAnsiTheme="minorBidi"/>
@@ -1762,7 +1883,6 @@
               </w:rPr>
               <w:t>go_up</w:t>
             </w:r>
-            <w:proofErr w:type="spellEnd"/>
           </w:p>
         </w:tc>
         <w:tc>
@@ -1817,7 +1937,6 @@
                 <w:sz w:val="24"/>
               </w:rPr>
             </w:pPr>
-            <w:proofErr w:type="spellStart"/>
             <w:r>
               <w:rPr>
                 <w:rFonts w:asciiTheme="minorBidi" w:hAnsiTheme="minorBidi"/>
@@ -1825,7 +1944,6 @@
               </w:rPr>
               <w:t>slow_down</w:t>
             </w:r>
-            <w:proofErr w:type="spellEnd"/>
           </w:p>
         </w:tc>
         <w:tc>
@@ -1885,7 +2003,6 @@
                 <w:rtl/>
               </w:rPr>
             </w:pPr>
-            <w:proofErr w:type="spellStart"/>
             <w:r>
               <w:rPr>
                 <w:rFonts w:asciiTheme="minorBidi" w:hAnsiTheme="minorBidi"/>
@@ -1895,7 +2012,6 @@
               </w:rPr>
               <w:t>FlightData</w:t>
             </w:r>
-            <w:proofErr w:type="spellEnd"/>
           </w:p>
         </w:tc>
         <w:tc>
@@ -1981,21 +2097,12 @@
                 <w:rtl/>
               </w:rPr>
             </w:pPr>
-            <w:proofErr w:type="spellStart"/>
-            <w:r>
-              <w:rPr>
-                <w:rFonts w:asciiTheme="minorBidi" w:hAnsiTheme="minorBidi"/>
-                <w:sz w:val="24"/>
-              </w:rPr>
-              <w:t>get_current</w:t>
-            </w:r>
-            <w:proofErr w:type="spellEnd"/>
-            <w:r>
-              <w:rPr>
-                <w:rFonts w:asciiTheme="minorBidi" w:hAnsiTheme="minorBidi"/>
-                <w:sz w:val="24"/>
-              </w:rPr>
-              <w:t>_</w:t>
+            <w:r>
+              <w:rPr>
+                <w:rFonts w:asciiTheme="minorBidi" w:hAnsiTheme="minorBidi"/>
+                <w:sz w:val="24"/>
+              </w:rPr>
+              <w:t>get_current_</w:t>
             </w:r>
             <w:r>
               <w:rPr>
@@ -2082,21 +2189,12 @@
                 <w:sz w:val="24"/>
               </w:rPr>
             </w:pPr>
-            <w:proofErr w:type="spellStart"/>
-            <w:r>
-              <w:rPr>
-                <w:rFonts w:asciiTheme="minorBidi" w:hAnsiTheme="minorBidi"/>
-                <w:sz w:val="24"/>
-              </w:rPr>
-              <w:t>get_current</w:t>
-            </w:r>
-            <w:proofErr w:type="spellEnd"/>
-            <w:r>
-              <w:rPr>
-                <w:rFonts w:asciiTheme="minorBidi" w:hAnsiTheme="minorBidi"/>
-                <w:sz w:val="24"/>
-              </w:rPr>
-              <w:t>_</w:t>
+            <w:r>
+              <w:rPr>
+                <w:rFonts w:asciiTheme="minorBidi" w:hAnsiTheme="minorBidi"/>
+                <w:sz w:val="24"/>
+              </w:rPr>
+              <w:t>get_current_</w:t>
             </w:r>
             <w:r>
               <w:rPr>
@@ -2161,21 +2259,12 @@
                 <w:rtl/>
               </w:rPr>
             </w:pPr>
-            <w:proofErr w:type="spellStart"/>
-            <w:r>
-              <w:rPr>
-                <w:rFonts w:asciiTheme="minorBidi" w:hAnsiTheme="minorBidi"/>
-                <w:sz w:val="24"/>
-              </w:rPr>
-              <w:t>get_current</w:t>
-            </w:r>
-            <w:proofErr w:type="spellEnd"/>
-            <w:r>
-              <w:rPr>
-                <w:rFonts w:asciiTheme="minorBidi" w:hAnsiTheme="minorBidi"/>
-                <w:sz w:val="24"/>
-              </w:rPr>
-              <w:t>_</w:t>
+            <w:r>
+              <w:rPr>
+                <w:rFonts w:asciiTheme="minorBidi" w:hAnsiTheme="minorBidi"/>
+                <w:sz w:val="24"/>
+              </w:rPr>
+              <w:t>get_current_</w:t>
             </w:r>
             <w:r>
               <w:rPr>
@@ -2192,563 +2281,6 @@
             <w:tcW w:w="4928" w:type="dxa"/>
             <w:vMerge/>
             <w:vAlign w:val="center"/>
-          </w:tcPr>
-          <w:p>
-            <w:pPr>
-              <w:rPr>
-                <w:rFonts w:asciiTheme="minorBidi" w:hAnsiTheme="minorBidi"/>
-                <w:sz w:val="24"/>
-                <w:rtl/>
-              </w:rPr>
-            </w:pPr>
-          </w:p>
-        </w:tc>
-      </w:tr>
-      <w:tr>
-        <w:tc>
-          <w:tcPr>
-            <w:tcW w:w="1610" w:type="dxa"/>
-            <w:vMerge w:val="restart"/>
-            <w:vAlign w:val="center"/>
-          </w:tcPr>
-          <w:p>
-            <w:pPr>
-              <w:jc w:val="center"/>
-              <w:rPr>
-                <w:rFonts w:asciiTheme="minorBidi" w:hAnsiTheme="minorBidi"/>
-                <w:b/>
-                <w:bCs/>
-                <w:sz w:val="24"/>
-                <w:rtl/>
-              </w:rPr>
-            </w:pPr>
-            <w:r>
-              <w:br w:type="page"/>
-            </w:r>
-            <w:r>
-              <w:br w:type="page"/>
-            </w:r>
-            <w:r>
-              <w:rPr>
-                <w:szCs w:val="24"/>
-              </w:rPr>
-              <w:br w:type="page"/>
-            </w:r>
-            <w:r>
-              <w:rPr>
-                <w:rFonts w:asciiTheme="minorBidi" w:hAnsiTheme="minorBidi"/>
-                <w:b/>
-                <w:bCs/>
-                <w:sz w:val="24"/>
-              </w:rPr>
-              <w:t>Sensors</w:t>
-            </w:r>
-          </w:p>
-        </w:tc>
-        <w:tc>
-          <w:tcPr>
-            <w:tcW w:w="1984" w:type="dxa"/>
-            <w:vAlign w:val="center"/>
-          </w:tcPr>
-          <w:p>
-            <w:pPr>
-              <w:bidi w:val="0"/>
-              <w:jc w:val="center"/>
-              <w:rPr>
-                <w:rFonts w:asciiTheme="minorBidi" w:hAnsiTheme="minorBidi"/>
-                <w:sz w:val="24"/>
-              </w:rPr>
-            </w:pPr>
-            <w:r>
-              <w:rPr>
-                <w:rFonts w:asciiTheme="minorBidi" w:hAnsiTheme="minorBidi"/>
-                <w:sz w:val="24"/>
-              </w:rPr>
-              <w:t>-</w:t>
-            </w:r>
-          </w:p>
-        </w:tc>
-        <w:tc>
-          <w:tcPr>
-            <w:tcW w:w="4928" w:type="dxa"/>
-            <w:vAlign w:val="center"/>
-          </w:tcPr>
-          <w:p>
-            <w:pPr>
-              <w:rPr>
-                <w:rFonts w:asciiTheme="minorBidi" w:hAnsiTheme="minorBidi"/>
-                <w:sz w:val="24"/>
-                <w:rtl/>
-              </w:rPr>
-            </w:pPr>
-            <w:r>
-              <w:rPr>
-                <w:rFonts w:asciiTheme="minorBidi" w:hAnsiTheme="minorBidi" w:hint="cs"/>
-                <w:sz w:val="24"/>
-                <w:rtl/>
-              </w:rPr>
-              <w:t>להוציא מהערה את ה-</w:t>
-            </w:r>
-            <w:r>
-              <w:rPr>
-                <w:rFonts w:asciiTheme="minorBidi" w:hAnsiTheme="minorBidi"/>
-                <w:sz w:val="24"/>
-              </w:rPr>
-              <w:t>import</w:t>
-            </w:r>
-            <w:r>
-              <w:rPr>
-                <w:rFonts w:asciiTheme="minorBidi" w:hAnsiTheme="minorBidi" w:hint="cs"/>
-                <w:sz w:val="24"/>
-                <w:rtl/>
-              </w:rPr>
-              <w:t xml:space="preserve"> של מחלקת </w:t>
-            </w:r>
-            <w:proofErr w:type="spellStart"/>
-            <w:r>
-              <w:rPr>
-                <w:rFonts w:asciiTheme="minorBidi" w:hAnsiTheme="minorBidi"/>
-                <w:sz w:val="24"/>
-              </w:rPr>
-              <w:t>LidarLite</w:t>
-            </w:r>
-            <w:proofErr w:type="spellEnd"/>
-            <w:r>
-              <w:rPr>
-                <w:rFonts w:asciiTheme="minorBidi" w:hAnsiTheme="minorBidi" w:hint="cs"/>
-                <w:sz w:val="24"/>
-                <w:rtl/>
-              </w:rPr>
-              <w:t>.</w:t>
-            </w:r>
-          </w:p>
-        </w:tc>
-      </w:tr>
-      <w:tr>
-        <w:tc>
-          <w:tcPr>
-            <w:tcW w:w="1610" w:type="dxa"/>
-            <w:vMerge/>
-            <w:vAlign w:val="center"/>
-          </w:tcPr>
-          <w:p>
-            <w:pPr>
-              <w:jc w:val="center"/>
-              <w:rPr>
-                <w:rFonts w:asciiTheme="minorBidi" w:hAnsiTheme="minorBidi"/>
-                <w:sz w:val="24"/>
-              </w:rPr>
-            </w:pPr>
-          </w:p>
-        </w:tc>
-        <w:tc>
-          <w:tcPr>
-            <w:tcW w:w="1984" w:type="dxa"/>
-            <w:vAlign w:val="center"/>
-          </w:tcPr>
-          <w:p>
-            <w:pPr>
-              <w:bidi w:val="0"/>
-              <w:jc w:val="center"/>
-              <w:rPr>
-                <w:rFonts w:asciiTheme="minorBidi" w:hAnsiTheme="minorBidi"/>
-                <w:sz w:val="24"/>
-                <w:rtl/>
-              </w:rPr>
-            </w:pPr>
-            <w:r>
-              <w:rPr>
-                <w:rFonts w:asciiTheme="minorBidi" w:hAnsiTheme="minorBidi"/>
-                <w:sz w:val="24"/>
-              </w:rPr>
-              <w:t>__init__</w:t>
-            </w:r>
-          </w:p>
-        </w:tc>
-        <w:tc>
-          <w:tcPr>
-            <w:tcW w:w="4928" w:type="dxa"/>
-            <w:vAlign w:val="center"/>
-          </w:tcPr>
-          <w:p>
-            <w:pPr>
-              <w:rPr>
-                <w:rFonts w:asciiTheme="minorBidi" w:hAnsiTheme="minorBidi"/>
-                <w:sz w:val="24"/>
-                <w:rtl/>
-              </w:rPr>
-            </w:pPr>
-            <w:r>
-              <w:rPr>
-                <w:rFonts w:asciiTheme="minorBidi" w:hAnsiTheme="minorBidi" w:hint="cs"/>
-                <w:sz w:val="24"/>
-                <w:rtl/>
-              </w:rPr>
-              <w:t>להוציא מהערה את השורות המגדירות את החיישנים.</w:t>
-            </w:r>
-          </w:p>
-        </w:tc>
-      </w:tr>
-      <w:tr>
-        <w:tc>
-          <w:tcPr>
-            <w:tcW w:w="1610" w:type="dxa"/>
-            <w:vMerge/>
-            <w:vAlign w:val="center"/>
-          </w:tcPr>
-          <w:p>
-            <w:pPr>
-              <w:jc w:val="center"/>
-              <w:rPr>
-                <w:rFonts w:asciiTheme="minorBidi" w:hAnsiTheme="minorBidi"/>
-                <w:sz w:val="24"/>
-              </w:rPr>
-            </w:pPr>
-          </w:p>
-        </w:tc>
-        <w:tc>
-          <w:tcPr>
-            <w:tcW w:w="1984" w:type="dxa"/>
-            <w:vAlign w:val="center"/>
-          </w:tcPr>
-          <w:p>
-            <w:pPr>
-              <w:bidi w:val="0"/>
-              <w:jc w:val="center"/>
-              <w:rPr>
-                <w:rFonts w:asciiTheme="minorBidi" w:hAnsiTheme="minorBidi"/>
-                <w:sz w:val="24"/>
-                <w:rtl/>
-              </w:rPr>
-            </w:pPr>
-            <w:r>
-              <w:rPr>
-                <w:rFonts w:asciiTheme="minorBidi" w:hAnsiTheme="minorBidi"/>
-                <w:sz w:val="24"/>
-              </w:rPr>
-              <w:t>connect</w:t>
-            </w:r>
-          </w:p>
-        </w:tc>
-        <w:tc>
-          <w:tcPr>
-            <w:tcW w:w="4928" w:type="dxa"/>
-            <w:vAlign w:val="center"/>
-          </w:tcPr>
-          <w:p>
-            <w:pPr>
-              <w:rPr>
-                <w:rFonts w:asciiTheme="minorBidi" w:hAnsiTheme="minorBidi"/>
-                <w:sz w:val="24"/>
-                <w:rtl/>
-              </w:rPr>
-            </w:pPr>
-            <w:r>
-              <w:rPr>
-                <w:rFonts w:asciiTheme="minorBidi" w:hAnsiTheme="minorBidi" w:hint="cs"/>
-                <w:sz w:val="24"/>
-                <w:rtl/>
-              </w:rPr>
-              <w:t>למחוק את ה-</w:t>
-            </w:r>
-            <w:r>
-              <w:rPr>
-                <w:rFonts w:asciiTheme="minorBidi" w:hAnsiTheme="minorBidi"/>
-                <w:sz w:val="24"/>
-              </w:rPr>
-              <w:t>return</w:t>
-            </w:r>
-            <w:r>
-              <w:rPr>
-                <w:rFonts w:asciiTheme="minorBidi" w:hAnsiTheme="minorBidi" w:hint="cs"/>
-                <w:sz w:val="24"/>
-                <w:rtl/>
-              </w:rPr>
-              <w:t xml:space="preserve"> הנוכחי ולהוציא מהערה את שאר הפקודות הרשומות.</w:t>
-            </w:r>
-          </w:p>
-        </w:tc>
-      </w:tr>
-      <w:tr>
-        <w:tc>
-          <w:tcPr>
-            <w:tcW w:w="1610" w:type="dxa"/>
-            <w:vMerge/>
-            <w:vAlign w:val="center"/>
-          </w:tcPr>
-          <w:p>
-            <w:pPr>
-              <w:jc w:val="center"/>
-              <w:rPr>
-                <w:rFonts w:asciiTheme="minorBidi" w:hAnsiTheme="minorBidi"/>
-                <w:sz w:val="24"/>
-              </w:rPr>
-            </w:pPr>
-          </w:p>
-        </w:tc>
-        <w:tc>
-          <w:tcPr>
-            <w:tcW w:w="1984" w:type="dxa"/>
-            <w:vAlign w:val="center"/>
-          </w:tcPr>
-          <w:p>
-            <w:pPr>
-              <w:bidi w:val="0"/>
-              <w:jc w:val="center"/>
-              <w:rPr>
-                <w:rFonts w:asciiTheme="minorBidi" w:hAnsiTheme="minorBidi"/>
-                <w:sz w:val="24"/>
-              </w:rPr>
-            </w:pPr>
-            <w:proofErr w:type="spellStart"/>
-            <w:r>
-              <w:rPr>
-                <w:rFonts w:asciiTheme="minorBidi" w:hAnsiTheme="minorBidi"/>
-                <w:sz w:val="24"/>
-              </w:rPr>
-              <w:t>check_ahead</w:t>
-            </w:r>
-            <w:proofErr w:type="spellEnd"/>
-          </w:p>
-        </w:tc>
-        <w:tc>
-          <w:tcPr>
-            <w:tcW w:w="4928" w:type="dxa"/>
-            <w:vMerge w:val="restart"/>
-            <w:vAlign w:val="center"/>
-          </w:tcPr>
-          <w:p>
-            <w:pPr>
-              <w:rPr>
-                <w:rFonts w:asciiTheme="minorBidi" w:hAnsiTheme="minorBidi"/>
-                <w:sz w:val="24"/>
-                <w:rtl/>
-              </w:rPr>
-            </w:pPr>
-            <w:r>
-              <w:rPr>
-                <w:rFonts w:asciiTheme="minorBidi" w:hAnsiTheme="minorBidi" w:hint="cs"/>
-                <w:sz w:val="24"/>
-                <w:rtl/>
-              </w:rPr>
-              <w:t xml:space="preserve">למחוק את השורה השואבת נתונים מן </w:t>
-            </w:r>
-            <w:proofErr w:type="spellStart"/>
-            <w:r>
-              <w:rPr>
-                <w:rFonts w:asciiTheme="minorBidi" w:hAnsiTheme="minorBidi" w:hint="cs"/>
-                <w:sz w:val="24"/>
-                <w:rtl/>
-              </w:rPr>
-              <w:t>הסימולטור</w:t>
-            </w:r>
-            <w:proofErr w:type="spellEnd"/>
-            <w:r>
-              <w:rPr>
-                <w:rFonts w:asciiTheme="minorBidi" w:hAnsiTheme="minorBidi" w:hint="cs"/>
-                <w:sz w:val="24"/>
-                <w:rtl/>
-              </w:rPr>
-              <w:t xml:space="preserve"> ולהוציא מהערה את זו שמקבלת נתונים מן החיישן.</w:t>
-            </w:r>
-          </w:p>
-        </w:tc>
-      </w:tr>
-      <w:tr>
-        <w:tc>
-          <w:tcPr>
-            <w:tcW w:w="1610" w:type="dxa"/>
-            <w:vMerge/>
-            <w:vAlign w:val="center"/>
-          </w:tcPr>
-          <w:p>
-            <w:pPr>
-              <w:jc w:val="center"/>
-              <w:rPr>
-                <w:rFonts w:asciiTheme="minorBidi" w:hAnsiTheme="minorBidi"/>
-                <w:sz w:val="24"/>
-              </w:rPr>
-            </w:pPr>
-          </w:p>
-        </w:tc>
-        <w:tc>
-          <w:tcPr>
-            <w:tcW w:w="1984" w:type="dxa"/>
-            <w:vAlign w:val="center"/>
-          </w:tcPr>
-          <w:p>
-            <w:pPr>
-              <w:bidi w:val="0"/>
-              <w:jc w:val="center"/>
-              <w:rPr>
-                <w:rFonts w:asciiTheme="minorBidi" w:hAnsiTheme="minorBidi"/>
-                <w:sz w:val="24"/>
-              </w:rPr>
-            </w:pPr>
-            <w:proofErr w:type="spellStart"/>
-            <w:r>
-              <w:rPr>
-                <w:rFonts w:asciiTheme="minorBidi" w:hAnsiTheme="minorBidi"/>
-                <w:sz w:val="24"/>
-              </w:rPr>
-              <w:t>check_left</w:t>
-            </w:r>
-            <w:proofErr w:type="spellEnd"/>
-            <w:r>
-              <w:rPr>
-                <w:rFonts w:asciiTheme="minorBidi" w:hAnsiTheme="minorBidi"/>
-                <w:sz w:val="24"/>
-              </w:rPr>
-              <w:t>_</w:t>
-            </w:r>
-            <w:r>
-              <w:rPr>
-                <w:rFonts w:asciiTheme="minorBidi" w:hAnsiTheme="minorBidi"/>
-                <w:sz w:val="24"/>
-              </w:rPr>
-              <w:br/>
-              <w:t>side</w:t>
-            </w:r>
-          </w:p>
-        </w:tc>
-        <w:tc>
-          <w:tcPr>
-            <w:tcW w:w="4928" w:type="dxa"/>
-            <w:vMerge/>
-            <w:vAlign w:val="center"/>
-          </w:tcPr>
-          <w:p>
-            <w:pPr>
-              <w:jc w:val="center"/>
-              <w:rPr>
-                <w:rFonts w:asciiTheme="minorBidi" w:hAnsiTheme="minorBidi"/>
-                <w:sz w:val="24"/>
-                <w:rtl/>
-              </w:rPr>
-            </w:pPr>
-          </w:p>
-        </w:tc>
-      </w:tr>
-      <w:tr>
-        <w:tc>
-          <w:tcPr>
-            <w:tcW w:w="1610" w:type="dxa"/>
-            <w:vMerge/>
-            <w:vAlign w:val="center"/>
-          </w:tcPr>
-          <w:p>
-            <w:pPr>
-              <w:jc w:val="center"/>
-              <w:rPr>
-                <w:rFonts w:asciiTheme="minorBidi" w:hAnsiTheme="minorBidi"/>
-                <w:sz w:val="24"/>
-              </w:rPr>
-            </w:pPr>
-          </w:p>
-        </w:tc>
-        <w:tc>
-          <w:tcPr>
-            <w:tcW w:w="1984" w:type="dxa"/>
-            <w:vAlign w:val="center"/>
-          </w:tcPr>
-          <w:p>
-            <w:pPr>
-              <w:bidi w:val="0"/>
-              <w:jc w:val="center"/>
-              <w:rPr>
-                <w:rFonts w:asciiTheme="minorBidi" w:hAnsiTheme="minorBidi"/>
-                <w:sz w:val="24"/>
-                <w:rtl/>
-              </w:rPr>
-            </w:pPr>
-            <w:proofErr w:type="spellStart"/>
-            <w:r>
-              <w:rPr>
-                <w:rFonts w:asciiTheme="minorBidi" w:hAnsiTheme="minorBidi"/>
-                <w:sz w:val="24"/>
-              </w:rPr>
-              <w:t>check_right</w:t>
-            </w:r>
-            <w:proofErr w:type="spellEnd"/>
-            <w:r>
-              <w:rPr>
-                <w:rFonts w:asciiTheme="minorBidi" w:hAnsiTheme="minorBidi"/>
-                <w:sz w:val="24"/>
-              </w:rPr>
-              <w:t>_</w:t>
-            </w:r>
-            <w:r>
-              <w:rPr>
-                <w:rFonts w:asciiTheme="minorBidi" w:hAnsiTheme="minorBidi"/>
-                <w:sz w:val="24"/>
-              </w:rPr>
-              <w:br/>
-              <w:t>side</w:t>
-            </w:r>
-          </w:p>
-        </w:tc>
-        <w:tc>
-          <w:tcPr>
-            <w:tcW w:w="4928" w:type="dxa"/>
-            <w:vMerge/>
-          </w:tcPr>
-          <w:p>
-            <w:pPr>
-              <w:rPr>
-                <w:rFonts w:asciiTheme="minorBidi" w:hAnsiTheme="minorBidi"/>
-                <w:sz w:val="24"/>
-                <w:rtl/>
-              </w:rPr>
-            </w:pPr>
-          </w:p>
-        </w:tc>
-      </w:tr>
-      <w:tr>
-        <w:tc>
-          <w:tcPr>
-            <w:tcW w:w="1610" w:type="dxa"/>
-            <w:vMerge/>
-            <w:vAlign w:val="center"/>
-          </w:tcPr>
-          <w:p>
-            <w:pPr>
-              <w:jc w:val="center"/>
-              <w:rPr>
-                <w:rFonts w:asciiTheme="minorBidi" w:hAnsiTheme="minorBidi"/>
-                <w:sz w:val="24"/>
-              </w:rPr>
-            </w:pPr>
-          </w:p>
-        </w:tc>
-        <w:tc>
-          <w:tcPr>
-            <w:tcW w:w="1984" w:type="dxa"/>
-            <w:vAlign w:val="center"/>
-          </w:tcPr>
-          <w:p>
-            <w:pPr>
-              <w:bidi w:val="0"/>
-              <w:jc w:val="center"/>
-              <w:rPr>
-                <w:rFonts w:asciiTheme="minorBidi" w:hAnsiTheme="minorBidi"/>
-                <w:sz w:val="24"/>
-              </w:rPr>
-            </w:pPr>
-            <w:proofErr w:type="spellStart"/>
-            <w:r>
-              <w:rPr>
-                <w:rFonts w:asciiTheme="minorBidi" w:hAnsiTheme="minorBidi"/>
-                <w:sz w:val="24"/>
-              </w:rPr>
-              <w:t>check_below</w:t>
-            </w:r>
-            <w:proofErr w:type="spellEnd"/>
-          </w:p>
-        </w:tc>
-        <w:tc>
-          <w:tcPr>
-            <w:tcW w:w="4928" w:type="dxa"/>
-            <w:vMerge/>
           </w:tcPr>
           <w:p>
             <w:pPr>
@@ -2763,6 +2295,542 @@
       </w:tr>
     </w:tbl>
     <w:p>
+      <w:r>
+        <w:br w:type="page"/>
+      </w:r>
+    </w:p>
+    <w:tbl>
+      <w:tblPr>
+        <w:tblStyle w:val="a6"/>
+        <w:bidiVisual/>
+        <w:tblW w:w="8522" w:type="dxa"/>
+        <w:tblInd w:w="259" w:type="dxa"/>
+        <w:tblLayout w:type="fixed"/>
+        <w:tblLook w:val="04A0"/>
+      </w:tblPr>
+      <w:tblGrid>
+        <w:gridCol w:w="1610"/>
+        <w:gridCol w:w="1984"/>
+        <w:gridCol w:w="4928"/>
+      </w:tblGrid>
+      <w:tr>
+        <w:tc>
+          <w:tcPr>
+            <w:tcW w:w="1610" w:type="dxa"/>
+            <w:vMerge w:val="restart"/>
+            <w:vAlign w:val="center"/>
+          </w:tcPr>
+          <w:p>
+            <w:pPr>
+              <w:jc w:val="center"/>
+              <w:rPr>
+                <w:rFonts w:asciiTheme="minorBidi" w:hAnsiTheme="minorBidi"/>
+                <w:b/>
+                <w:bCs/>
+                <w:sz w:val="24"/>
+                <w:rtl/>
+              </w:rPr>
+            </w:pPr>
+            <w:r>
+              <w:lastRenderedPageBreak/>
+              <w:br w:type="page"/>
+            </w:r>
+            <w:r>
+              <w:br w:type="page"/>
+            </w:r>
+            <w:r>
+              <w:rPr>
+                <w:szCs w:val="24"/>
+              </w:rPr>
+              <w:br w:type="page"/>
+            </w:r>
+            <w:r>
+              <w:rPr>
+                <w:rFonts w:asciiTheme="minorBidi" w:hAnsiTheme="minorBidi"/>
+                <w:b/>
+                <w:bCs/>
+                <w:sz w:val="24"/>
+              </w:rPr>
+              <w:t>Sensors</w:t>
+            </w:r>
+          </w:p>
+        </w:tc>
+        <w:tc>
+          <w:tcPr>
+            <w:tcW w:w="1984" w:type="dxa"/>
+            <w:vAlign w:val="center"/>
+          </w:tcPr>
+          <w:p>
+            <w:pPr>
+              <w:bidi w:val="0"/>
+              <w:jc w:val="center"/>
+              <w:rPr>
+                <w:rFonts w:asciiTheme="minorBidi" w:hAnsiTheme="minorBidi"/>
+                <w:sz w:val="24"/>
+              </w:rPr>
+            </w:pPr>
+            <w:r>
+              <w:rPr>
+                <w:rFonts w:asciiTheme="minorBidi" w:hAnsiTheme="minorBidi"/>
+                <w:sz w:val="24"/>
+              </w:rPr>
+              <w:t>-</w:t>
+            </w:r>
+          </w:p>
+        </w:tc>
+        <w:tc>
+          <w:tcPr>
+            <w:tcW w:w="4928" w:type="dxa"/>
+            <w:vAlign w:val="center"/>
+          </w:tcPr>
+          <w:p>
+            <w:pPr>
+              <w:rPr>
+                <w:rFonts w:asciiTheme="minorBidi" w:hAnsiTheme="minorBidi"/>
+                <w:sz w:val="24"/>
+                <w:rtl/>
+              </w:rPr>
+            </w:pPr>
+            <w:r>
+              <w:rPr>
+                <w:rFonts w:asciiTheme="minorBidi" w:hAnsiTheme="minorBidi" w:hint="cs"/>
+                <w:sz w:val="24"/>
+                <w:rtl/>
+              </w:rPr>
+              <w:t>להוציא מהערה את ה-</w:t>
+            </w:r>
+            <w:r>
+              <w:rPr>
+                <w:rFonts w:asciiTheme="minorBidi" w:hAnsiTheme="minorBidi"/>
+                <w:sz w:val="24"/>
+              </w:rPr>
+              <w:t>import</w:t>
+            </w:r>
+            <w:r>
+              <w:rPr>
+                <w:rFonts w:asciiTheme="minorBidi" w:hAnsiTheme="minorBidi" w:hint="cs"/>
+                <w:sz w:val="24"/>
+                <w:rtl/>
+              </w:rPr>
+              <w:t xml:space="preserve"> של מחלקת </w:t>
+            </w:r>
+            <w:r>
+              <w:rPr>
+                <w:rFonts w:asciiTheme="minorBidi" w:hAnsiTheme="minorBidi"/>
+                <w:sz w:val="24"/>
+              </w:rPr>
+              <w:t>LidarLite</w:t>
+            </w:r>
+            <w:r>
+              <w:rPr>
+                <w:rFonts w:asciiTheme="minorBidi" w:hAnsiTheme="minorBidi" w:hint="cs"/>
+                <w:sz w:val="24"/>
+                <w:rtl/>
+              </w:rPr>
+              <w:t>.</w:t>
+            </w:r>
+          </w:p>
+        </w:tc>
+      </w:tr>
+      <w:tr>
+        <w:tc>
+          <w:tcPr>
+            <w:tcW w:w="1610" w:type="dxa"/>
+            <w:vMerge/>
+            <w:vAlign w:val="center"/>
+          </w:tcPr>
+          <w:p>
+            <w:pPr>
+              <w:jc w:val="center"/>
+              <w:rPr>
+                <w:rFonts w:asciiTheme="minorBidi" w:hAnsiTheme="minorBidi"/>
+                <w:sz w:val="24"/>
+              </w:rPr>
+            </w:pPr>
+          </w:p>
+        </w:tc>
+        <w:tc>
+          <w:tcPr>
+            <w:tcW w:w="1984" w:type="dxa"/>
+            <w:vAlign w:val="center"/>
+          </w:tcPr>
+          <w:p>
+            <w:pPr>
+              <w:bidi w:val="0"/>
+              <w:jc w:val="center"/>
+              <w:rPr>
+                <w:rFonts w:asciiTheme="minorBidi" w:hAnsiTheme="minorBidi"/>
+                <w:sz w:val="24"/>
+                <w:rtl/>
+              </w:rPr>
+            </w:pPr>
+            <w:r>
+              <w:rPr>
+                <w:rFonts w:asciiTheme="minorBidi" w:hAnsiTheme="minorBidi"/>
+                <w:sz w:val="24"/>
+              </w:rPr>
+              <w:t>__init__</w:t>
+            </w:r>
+          </w:p>
+        </w:tc>
+        <w:tc>
+          <w:tcPr>
+            <w:tcW w:w="4928" w:type="dxa"/>
+            <w:vAlign w:val="center"/>
+          </w:tcPr>
+          <w:p>
+            <w:pPr>
+              <w:rPr>
+                <w:rFonts w:asciiTheme="minorBidi" w:hAnsiTheme="minorBidi"/>
+                <w:sz w:val="24"/>
+                <w:rtl/>
+              </w:rPr>
+            </w:pPr>
+            <w:r>
+              <w:rPr>
+                <w:rFonts w:asciiTheme="minorBidi" w:hAnsiTheme="minorBidi" w:hint="cs"/>
+                <w:sz w:val="24"/>
+                <w:rtl/>
+              </w:rPr>
+              <w:t>להוציא מהערה את השורות המגדירות את החיישנים.</w:t>
+            </w:r>
+          </w:p>
+        </w:tc>
+      </w:tr>
+      <w:tr>
+        <w:tc>
+          <w:tcPr>
+            <w:tcW w:w="1610" w:type="dxa"/>
+            <w:vMerge/>
+            <w:vAlign w:val="center"/>
+          </w:tcPr>
+          <w:p>
+            <w:pPr>
+              <w:jc w:val="center"/>
+              <w:rPr>
+                <w:rFonts w:asciiTheme="minorBidi" w:hAnsiTheme="minorBidi"/>
+                <w:sz w:val="24"/>
+              </w:rPr>
+            </w:pPr>
+          </w:p>
+        </w:tc>
+        <w:tc>
+          <w:tcPr>
+            <w:tcW w:w="1984" w:type="dxa"/>
+            <w:vAlign w:val="center"/>
+          </w:tcPr>
+          <w:p>
+            <w:pPr>
+              <w:bidi w:val="0"/>
+              <w:jc w:val="center"/>
+              <w:rPr>
+                <w:rFonts w:asciiTheme="minorBidi" w:hAnsiTheme="minorBidi"/>
+                <w:sz w:val="24"/>
+                <w:rtl/>
+              </w:rPr>
+            </w:pPr>
+            <w:r>
+              <w:rPr>
+                <w:rFonts w:asciiTheme="minorBidi" w:hAnsiTheme="minorBidi"/>
+                <w:sz w:val="24"/>
+              </w:rPr>
+              <w:t>connect</w:t>
+            </w:r>
+          </w:p>
+        </w:tc>
+        <w:tc>
+          <w:tcPr>
+            <w:tcW w:w="4928" w:type="dxa"/>
+            <w:vAlign w:val="center"/>
+          </w:tcPr>
+          <w:p>
+            <w:pPr>
+              <w:rPr>
+                <w:rFonts w:asciiTheme="minorBidi" w:hAnsiTheme="minorBidi"/>
+                <w:sz w:val="24"/>
+                <w:rtl/>
+              </w:rPr>
+            </w:pPr>
+            <w:r>
+              <w:rPr>
+                <w:rFonts w:asciiTheme="minorBidi" w:hAnsiTheme="minorBidi" w:hint="cs"/>
+                <w:sz w:val="24"/>
+                <w:rtl/>
+              </w:rPr>
+              <w:t>למחוק את ה-</w:t>
+            </w:r>
+            <w:r>
+              <w:rPr>
+                <w:rFonts w:asciiTheme="minorBidi" w:hAnsiTheme="minorBidi"/>
+                <w:sz w:val="24"/>
+              </w:rPr>
+              <w:t>return</w:t>
+            </w:r>
+            <w:r>
+              <w:rPr>
+                <w:rFonts w:asciiTheme="minorBidi" w:hAnsiTheme="minorBidi" w:hint="cs"/>
+                <w:sz w:val="24"/>
+                <w:rtl/>
+              </w:rPr>
+              <w:t xml:space="preserve"> הנוכחי ולהוציא מהערה את שאר הפקודות הרשומות.</w:t>
+            </w:r>
+          </w:p>
+        </w:tc>
+      </w:tr>
+      <w:tr>
+        <w:tc>
+          <w:tcPr>
+            <w:tcW w:w="1610" w:type="dxa"/>
+            <w:vMerge/>
+            <w:vAlign w:val="center"/>
+          </w:tcPr>
+          <w:p>
+            <w:pPr>
+              <w:jc w:val="center"/>
+              <w:rPr>
+                <w:rFonts w:asciiTheme="minorBidi" w:hAnsiTheme="minorBidi"/>
+                <w:sz w:val="24"/>
+              </w:rPr>
+            </w:pPr>
+          </w:p>
+        </w:tc>
+        <w:tc>
+          <w:tcPr>
+            <w:tcW w:w="1984" w:type="dxa"/>
+            <w:vAlign w:val="center"/>
+          </w:tcPr>
+          <w:p>
+            <w:pPr>
+              <w:bidi w:val="0"/>
+              <w:jc w:val="center"/>
+              <w:rPr>
+                <w:rFonts w:asciiTheme="minorBidi" w:hAnsiTheme="minorBidi"/>
+                <w:sz w:val="24"/>
+              </w:rPr>
+            </w:pPr>
+            <w:r>
+              <w:rPr>
+                <w:rFonts w:asciiTheme="minorBidi" w:hAnsiTheme="minorBidi"/>
+                <w:sz w:val="24"/>
+              </w:rPr>
+              <w:t>check_ahead</w:t>
+            </w:r>
+          </w:p>
+        </w:tc>
+        <w:tc>
+          <w:tcPr>
+            <w:tcW w:w="4928" w:type="dxa"/>
+            <w:vMerge w:val="restart"/>
+            <w:vAlign w:val="center"/>
+          </w:tcPr>
+          <w:p>
+            <w:pPr>
+              <w:rPr>
+                <w:rFonts w:asciiTheme="minorBidi" w:hAnsiTheme="minorBidi"/>
+                <w:sz w:val="24"/>
+                <w:rtl/>
+              </w:rPr>
+            </w:pPr>
+            <w:r>
+              <w:rPr>
+                <w:rFonts w:asciiTheme="minorBidi" w:hAnsiTheme="minorBidi" w:hint="cs"/>
+                <w:sz w:val="24"/>
+                <w:rtl/>
+              </w:rPr>
+              <w:t>למחוק את השורה השואבת נתונים מן הסימולטור ולהוציא מהערה את זו שמקבלת נתונים מן החיישן.</w:t>
+            </w:r>
+          </w:p>
+        </w:tc>
+      </w:tr>
+      <w:tr>
+        <w:tc>
+          <w:tcPr>
+            <w:tcW w:w="1610" w:type="dxa"/>
+            <w:vMerge/>
+            <w:vAlign w:val="center"/>
+          </w:tcPr>
+          <w:p>
+            <w:pPr>
+              <w:jc w:val="center"/>
+              <w:rPr>
+                <w:rFonts w:asciiTheme="minorBidi" w:hAnsiTheme="minorBidi"/>
+                <w:sz w:val="24"/>
+              </w:rPr>
+            </w:pPr>
+          </w:p>
+        </w:tc>
+        <w:tc>
+          <w:tcPr>
+            <w:tcW w:w="1984" w:type="dxa"/>
+            <w:vAlign w:val="center"/>
+          </w:tcPr>
+          <w:p>
+            <w:pPr>
+              <w:bidi w:val="0"/>
+              <w:jc w:val="center"/>
+              <w:rPr>
+                <w:rFonts w:asciiTheme="minorBidi" w:hAnsiTheme="minorBidi"/>
+                <w:sz w:val="24"/>
+              </w:rPr>
+            </w:pPr>
+            <w:r>
+              <w:rPr>
+                <w:rFonts w:asciiTheme="minorBidi" w:hAnsiTheme="minorBidi"/>
+                <w:sz w:val="24"/>
+              </w:rPr>
+              <w:t>check_left_</w:t>
+            </w:r>
+            <w:r>
+              <w:rPr>
+                <w:rFonts w:asciiTheme="minorBidi" w:hAnsiTheme="minorBidi"/>
+                <w:sz w:val="24"/>
+              </w:rPr>
+              <w:br/>
+              <w:t>side</w:t>
+            </w:r>
+          </w:p>
+        </w:tc>
+        <w:tc>
+          <w:tcPr>
+            <w:tcW w:w="4928" w:type="dxa"/>
+            <w:vMerge/>
+            <w:vAlign w:val="center"/>
+          </w:tcPr>
+          <w:p>
+            <w:pPr>
+              <w:jc w:val="center"/>
+              <w:rPr>
+                <w:rFonts w:asciiTheme="minorBidi" w:hAnsiTheme="minorBidi"/>
+                <w:sz w:val="24"/>
+                <w:rtl/>
+              </w:rPr>
+            </w:pPr>
+          </w:p>
+        </w:tc>
+      </w:tr>
+      <w:tr>
+        <w:tc>
+          <w:tcPr>
+            <w:tcW w:w="1610" w:type="dxa"/>
+            <w:vMerge/>
+            <w:vAlign w:val="center"/>
+          </w:tcPr>
+          <w:p>
+            <w:pPr>
+              <w:jc w:val="center"/>
+              <w:rPr>
+                <w:rFonts w:asciiTheme="minorBidi" w:hAnsiTheme="minorBidi"/>
+                <w:sz w:val="24"/>
+              </w:rPr>
+            </w:pPr>
+          </w:p>
+        </w:tc>
+        <w:tc>
+          <w:tcPr>
+            <w:tcW w:w="1984" w:type="dxa"/>
+            <w:vAlign w:val="center"/>
+          </w:tcPr>
+          <w:p>
+            <w:pPr>
+              <w:bidi w:val="0"/>
+              <w:jc w:val="center"/>
+              <w:rPr>
+                <w:rFonts w:asciiTheme="minorBidi" w:hAnsiTheme="minorBidi"/>
+                <w:sz w:val="24"/>
+                <w:rtl/>
+              </w:rPr>
+            </w:pPr>
+            <w:r>
+              <w:rPr>
+                <w:rFonts w:asciiTheme="minorBidi" w:hAnsiTheme="minorBidi"/>
+                <w:sz w:val="24"/>
+              </w:rPr>
+              <w:t>check_right_</w:t>
+            </w:r>
+            <w:r>
+              <w:rPr>
+                <w:rFonts w:asciiTheme="minorBidi" w:hAnsiTheme="minorBidi"/>
+                <w:sz w:val="24"/>
+              </w:rPr>
+              <w:br/>
+              <w:t>side</w:t>
+            </w:r>
+          </w:p>
+        </w:tc>
+        <w:tc>
+          <w:tcPr>
+            <w:tcW w:w="4928" w:type="dxa"/>
+            <w:vMerge/>
+          </w:tcPr>
+          <w:p>
+            <w:pPr>
+              <w:rPr>
+                <w:rFonts w:asciiTheme="minorBidi" w:hAnsiTheme="minorBidi"/>
+                <w:sz w:val="24"/>
+                <w:rtl/>
+              </w:rPr>
+            </w:pPr>
+          </w:p>
+        </w:tc>
+      </w:tr>
+      <w:tr>
+        <w:tc>
+          <w:tcPr>
+            <w:tcW w:w="1610" w:type="dxa"/>
+            <w:vMerge/>
+            <w:vAlign w:val="center"/>
+          </w:tcPr>
+          <w:p>
+            <w:pPr>
+              <w:jc w:val="center"/>
+              <w:rPr>
+                <w:rFonts w:asciiTheme="minorBidi" w:hAnsiTheme="minorBidi"/>
+                <w:sz w:val="24"/>
+              </w:rPr>
+            </w:pPr>
+          </w:p>
+        </w:tc>
+        <w:tc>
+          <w:tcPr>
+            <w:tcW w:w="1984" w:type="dxa"/>
+            <w:vAlign w:val="center"/>
+          </w:tcPr>
+          <w:p>
+            <w:pPr>
+              <w:bidi w:val="0"/>
+              <w:jc w:val="center"/>
+              <w:rPr>
+                <w:rFonts w:asciiTheme="minorBidi" w:hAnsiTheme="minorBidi"/>
+                <w:sz w:val="24"/>
+              </w:rPr>
+            </w:pPr>
+            <w:r>
+              <w:rPr>
+                <w:rFonts w:asciiTheme="minorBidi" w:hAnsiTheme="minorBidi"/>
+                <w:sz w:val="24"/>
+              </w:rPr>
+              <w:t>check_below</w:t>
+            </w:r>
+          </w:p>
+        </w:tc>
+        <w:tc>
+          <w:tcPr>
+            <w:tcW w:w="4928" w:type="dxa"/>
+            <w:vMerge/>
+          </w:tcPr>
+          <w:p>
+            <w:pPr>
+              <w:rPr>
+                <w:rFonts w:asciiTheme="minorBidi" w:hAnsiTheme="minorBidi"/>
+                <w:sz w:val="24"/>
+                <w:rtl/>
+              </w:rPr>
+            </w:pPr>
+          </w:p>
+        </w:tc>
+      </w:tr>
+    </w:tbl>
+    <w:p>
       <w:pPr>
         <w:jc w:val="both"/>
         <w:rPr>
@@ -2776,35 +2844,206 @@
       <w:pPr>
         <w:jc w:val="both"/>
         <w:rPr>
-          <w:rFonts w:hint="cs"/>
-          <w:sz w:val="24"/>
-          <w:szCs w:val="24"/>
-          <w:rtl/>
-        </w:rPr>
-      </w:pPr>
-      <w:r>
-        <w:rPr>
-          <w:rFonts w:hint="cs"/>
-          <w:sz w:val="24"/>
-          <w:szCs w:val="24"/>
-          <w:rtl/>
-        </w:rPr>
-        <w:lastRenderedPageBreak/>
-        <w:t xml:space="preserve">לאחר ביצוע השינויים הללו, יש לבדוק </w:t>
-      </w:r>
-      <w:r>
-        <w:rPr>
-          <w:rFonts w:hint="cs"/>
-          <w:sz w:val="24"/>
-          <w:szCs w:val="24"/>
-          <w:rtl/>
-        </w:rPr>
-        <w:t xml:space="preserve">כי מתקבל קלט תקין מן החיישנים. </w:t>
+          <w:sz w:val="24"/>
+          <w:szCs w:val="24"/>
+          <w:rtl/>
+        </w:rPr>
+      </w:pPr>
+      <w:r>
+        <w:rPr>
+          <w:rFonts w:hint="cs"/>
+          <w:sz w:val="24"/>
+          <w:szCs w:val="24"/>
+          <w:rtl/>
+        </w:rPr>
+        <w:t xml:space="preserve">יש לברר מול גורם רלוונטי בחברה האם פיתוח מחלקת </w:t>
+      </w:r>
+      <w:r>
+        <w:rPr>
+          <w:sz w:val="24"/>
+          <w:szCs w:val="24"/>
+        </w:rPr>
+        <w:t>Vehicle</w:t>
+      </w:r>
+      <w:r>
+        <w:rPr>
+          <w:rFonts w:hint="cs"/>
+          <w:sz w:val="24"/>
+          <w:szCs w:val="24"/>
+          <w:rtl/>
+        </w:rPr>
+        <w:t xml:space="preserve"> הושלם. במידה והיא </w:t>
+      </w:r>
+      <w:r>
+        <w:rPr>
+          <w:rFonts w:hint="cs"/>
+          <w:sz w:val="24"/>
+          <w:szCs w:val="24"/>
+          <w:rtl/>
+        </w:rPr>
+        <w:t xml:space="preserve">מוכנה לשימוש, </w:t>
+      </w:r>
+      <w:r>
+        <w:rPr>
+          <w:rFonts w:hint="cs"/>
+          <w:sz w:val="24"/>
+          <w:szCs w:val="24"/>
+          <w:rtl/>
+        </w:rPr>
+        <w:t xml:space="preserve">ניתן </w:t>
+      </w:r>
+      <w:r>
+        <w:rPr>
+          <w:rFonts w:hint="cs"/>
+          <w:sz w:val="24"/>
+          <w:szCs w:val="24"/>
+          <w:rtl/>
+        </w:rPr>
+        <w:t>לחבר את מחשב ה-</w:t>
+      </w:r>
+      <w:r>
+        <w:rPr>
+          <w:sz w:val="24"/>
+          <w:szCs w:val="24"/>
+        </w:rPr>
+        <w:t>Raspberry Pi 2</w:t>
+      </w:r>
+      <w:r>
+        <w:rPr>
+          <w:rFonts w:hint="cs"/>
+          <w:sz w:val="24"/>
+          <w:szCs w:val="24"/>
+          <w:rtl/>
+        </w:rPr>
+        <w:t xml:space="preserve"> לבקר ה-</w:t>
+      </w:r>
+      <w:r>
+        <w:rPr>
+          <w:sz w:val="24"/>
+          <w:szCs w:val="24"/>
+        </w:rPr>
+        <w:t>Pixhawk</w:t>
+      </w:r>
+      <w:r>
+        <w:rPr>
+          <w:rFonts w:hint="cs"/>
+          <w:sz w:val="24"/>
+          <w:szCs w:val="24"/>
+          <w:rtl/>
+        </w:rPr>
+        <w:t xml:space="preserve"> ו</w:t>
+      </w:r>
+      <w:r>
+        <w:rPr>
+          <w:rFonts w:hint="cs"/>
+          <w:sz w:val="24"/>
+          <w:szCs w:val="24"/>
+          <w:rtl/>
+        </w:rPr>
+        <w:t xml:space="preserve">לבדוק כי </w:t>
+      </w:r>
+      <w:r>
+        <w:rPr>
+          <w:rFonts w:hint="cs"/>
+          <w:sz w:val="24"/>
+          <w:szCs w:val="24"/>
+          <w:rtl/>
+        </w:rPr>
+        <w:t>ה</w:t>
+      </w:r>
+      <w:r>
+        <w:rPr>
+          <w:rFonts w:hint="cs"/>
+          <w:sz w:val="24"/>
+          <w:szCs w:val="24"/>
+          <w:rtl/>
+        </w:rPr>
+        <w:t xml:space="preserve">נתונים </w:t>
+      </w:r>
+      <w:r>
+        <w:rPr>
+          <w:rFonts w:hint="cs"/>
+          <w:sz w:val="24"/>
+          <w:szCs w:val="24"/>
+          <w:rtl/>
+        </w:rPr>
+        <w:t xml:space="preserve">שמתקבלים </w:t>
+      </w:r>
+      <w:r>
+        <w:rPr>
+          <w:rFonts w:hint="cs"/>
+          <w:sz w:val="24"/>
+          <w:szCs w:val="24"/>
+          <w:rtl/>
+        </w:rPr>
+        <w:t xml:space="preserve">נכונים. </w:t>
+      </w:r>
+      <w:r>
+        <w:rPr>
+          <w:rFonts w:hint="cs"/>
+          <w:sz w:val="24"/>
+          <w:szCs w:val="24"/>
+          <w:rtl/>
+        </w:rPr>
+        <w:t>במידה ואכן מתקבל קלט תקין מבקר הטיסה</w:t>
+      </w:r>
+      <w:r>
+        <w:rPr>
+          <w:rFonts w:hint="cs"/>
+          <w:sz w:val="24"/>
+          <w:szCs w:val="24"/>
+          <w:rtl/>
+        </w:rPr>
+        <w:t xml:space="preserve"> של הרחפן</w:t>
+      </w:r>
+      <w:r>
+        <w:rPr>
+          <w:rFonts w:hint="cs"/>
+          <w:sz w:val="24"/>
+          <w:szCs w:val="24"/>
+          <w:rtl/>
+        </w:rPr>
+        <w:t xml:space="preserve"> </w:t>
+      </w:r>
+      <w:r>
+        <w:rPr>
+          <w:rFonts w:hint="cs"/>
+          <w:sz w:val="24"/>
+          <w:szCs w:val="24"/>
+          <w:rtl/>
+        </w:rPr>
+        <w:t xml:space="preserve">ניתן </w:t>
+      </w:r>
+      <w:r>
+        <w:rPr>
+          <w:rFonts w:hint="cs"/>
+          <w:sz w:val="24"/>
+          <w:szCs w:val="24"/>
+          <w:rtl/>
+        </w:rPr>
+        <w:t>לבצע הרכבה של המערכת על גבי הרחפן ולבצע ניסויים חיים ומבוקרים של המערכת לצורך בדיקתה</w:t>
+      </w:r>
+      <w:r>
+        <w:rPr>
+          <w:rFonts w:hint="cs"/>
+          <w:sz w:val="24"/>
+          <w:szCs w:val="24"/>
+          <w:rtl/>
+        </w:rPr>
+        <w:t>, ביצוע תיקונים</w:t>
+      </w:r>
+      <w:r>
+        <w:rPr>
+          <w:rFonts w:hint="cs"/>
+          <w:sz w:val="24"/>
+          <w:szCs w:val="24"/>
+          <w:rtl/>
+        </w:rPr>
+        <w:t xml:space="preserve"> והמשך פיתוח שלה.</w:t>
       </w:r>
     </w:p>
     <w:p>
       <w:pPr>
-        <w:spacing w:after="0"/>
         <w:jc w:val="both"/>
         <w:rPr>
           <w:rFonts w:hint="cs"/>
@@ -2820,71 +3059,68 @@
           <w:szCs w:val="24"/>
           <w:rtl/>
         </w:rPr>
-        <w:t xml:space="preserve">אם הקלט תקין </w:t>
-      </w:r>
-      <w:r>
-        <w:rPr>
-          <w:sz w:val="24"/>
-          <w:szCs w:val="24"/>
-          <w:rtl/>
-        </w:rPr>
-        <w:t>–</w:t>
-      </w:r>
-      <w:r>
-        <w:rPr>
-          <w:rFonts w:hint="cs"/>
-          <w:sz w:val="24"/>
-          <w:szCs w:val="24"/>
-          <w:rtl/>
-        </w:rPr>
-        <w:t xml:space="preserve"> המערכת מוכנה</w:t>
-      </w:r>
-      <w:r>
-        <w:rPr>
-          <w:rFonts w:hint="cs"/>
-          <w:sz w:val="24"/>
-          <w:szCs w:val="24"/>
-          <w:rtl/>
-        </w:rPr>
-        <w:t xml:space="preserve"> לפעולה.</w:t>
-      </w:r>
-    </w:p>
-    <w:p>
-      <w:pPr>
-        <w:spacing w:after="0"/>
-        <w:jc w:val="both"/>
-        <w:rPr>
-          <w:rFonts w:hint="cs"/>
-          <w:sz w:val="24"/>
-          <w:szCs w:val="24"/>
-          <w:rtl/>
-        </w:rPr>
-      </w:pPr>
-      <w:r>
-        <w:rPr>
-          <w:rFonts w:hint="cs"/>
-          <w:sz w:val="24"/>
-          <w:szCs w:val="24"/>
-          <w:rtl/>
-        </w:rPr>
-        <w:t xml:space="preserve">אם הקלט לא תקין </w:t>
-      </w:r>
-      <w:r>
-        <w:rPr>
-          <w:sz w:val="24"/>
-          <w:szCs w:val="24"/>
-          <w:rtl/>
-        </w:rPr>
-        <w:t>–</w:t>
-      </w:r>
-      <w:r>
-        <w:rPr>
-          <w:rFonts w:hint="cs"/>
-          <w:sz w:val="24"/>
-          <w:szCs w:val="24"/>
-          <w:rtl/>
-        </w:rPr>
-        <w:t xml:space="preserve"> יש לבדוק את מקור הבעיה. ייתכנו כמה סיבות שונות לכך:</w:t>
+        <w:t xml:space="preserve">במידה ומחלקה זו עדיין לא הושלמה, ניתן להרכיב את החיישנים על גבי מעמד </w:t>
+      </w:r>
+      <w:r>
+        <w:rPr>
+          <w:rFonts w:hint="cs"/>
+          <w:sz w:val="24"/>
+          <w:szCs w:val="24"/>
+          <w:rtl/>
+        </w:rPr>
+        <w:t xml:space="preserve">המדמה את הרחפן </w:t>
+      </w:r>
+      <w:r>
+        <w:rPr>
+          <w:rFonts w:hint="cs"/>
+          <w:sz w:val="24"/>
+          <w:szCs w:val="24"/>
+          <w:rtl/>
+        </w:rPr>
+        <w:t>על פי התרשים שסופק בדו"ח המסכם. ל</w:t>
+      </w:r>
+      <w:r>
+        <w:rPr>
+          <w:rFonts w:hint="cs"/>
+          <w:sz w:val="24"/>
+          <w:szCs w:val="24"/>
+          <w:rtl/>
+        </w:rPr>
+        <w:t xml:space="preserve">צורך </w:t>
+      </w:r>
+      <w:r>
+        <w:rPr>
+          <w:rFonts w:hint="cs"/>
+          <w:sz w:val="24"/>
+          <w:szCs w:val="24"/>
+          <w:rtl/>
+        </w:rPr>
+        <w:t xml:space="preserve">בדיקת המערכת בעזרת מחלקת </w:t>
+      </w:r>
+      <w:r>
+        <w:rPr>
+          <w:sz w:val="24"/>
+          <w:szCs w:val="24"/>
+        </w:rPr>
+        <w:t xml:space="preserve">Simulator </w:t>
+      </w:r>
+      <w:r>
+        <w:rPr>
+          <w:rFonts w:hint="cs"/>
+          <w:sz w:val="24"/>
+          <w:szCs w:val="24"/>
+          <w:rtl/>
+        </w:rPr>
+        <w:t xml:space="preserve"> </w:t>
+      </w:r>
+      <w:r>
+        <w:rPr>
+          <w:rFonts w:hint="cs"/>
+          <w:sz w:val="24"/>
+          <w:szCs w:val="24"/>
+          <w:rtl/>
+        </w:rPr>
+        <w:t>יש לבצע את השלבים הבאים:</w:t>
       </w:r>
     </w:p>
     <w:p>
@@ -2892,7 +3128,7 @@
         <w:pStyle w:val="a5"/>
         <w:numPr>
           <w:ilvl w:val="0"/>
-          <w:numId w:val="4"/>
+          <w:numId w:val="6"/>
         </w:numPr>
         <w:jc w:val="both"/>
         <w:rPr>
@@ -2908,30 +3144,16 @@
           <w:szCs w:val="24"/>
           <w:rtl/>
         </w:rPr>
-        <w:t xml:space="preserve">מספר </w:t>
-      </w:r>
-      <w:r>
-        <w:rPr>
-          <w:sz w:val="24"/>
-          <w:szCs w:val="24"/>
-        </w:rPr>
-        <w:t>BUS</w:t>
-      </w:r>
-      <w:r>
-        <w:rPr>
-          <w:rFonts w:hint="cs"/>
-          <w:sz w:val="24"/>
-          <w:szCs w:val="24"/>
-          <w:rtl/>
-        </w:rPr>
-        <w:t xml:space="preserve"> לא תקין במחלקת ה-</w:t>
-      </w:r>
-      <w:r>
-        <w:rPr>
-          <w:sz w:val="24"/>
-          <w:szCs w:val="24"/>
-        </w:rPr>
-        <w:t>Sensors</w:t>
+        <w:t xml:space="preserve">תיכנון </w:t>
+      </w:r>
+      <w:r>
+        <w:rPr>
+          <w:rFonts w:hint="cs"/>
+          <w:sz w:val="24"/>
+          <w:szCs w:val="24"/>
+          <w:rtl/>
+        </w:rPr>
+        <w:t>סימולציות נוספות המדמות מסלולי טיסה עם מכשולים</w:t>
       </w:r>
       <w:r>
         <w:rPr>
@@ -2941,15 +3163,6 @@
           <w:rtl/>
         </w:rPr>
         <w:t>.</w:t>
-      </w:r>
-      <w:r>
-        <w:rPr>
-          <w:rFonts w:hint="cs"/>
-          <w:sz w:val="24"/>
-          <w:szCs w:val="24"/>
-          <w:rtl/>
-        </w:rPr>
-        <w:t xml:space="preserve"> </w:t>
       </w:r>
     </w:p>
     <w:p>
@@ -2957,7 +3170,7 @@
         <w:pStyle w:val="a5"/>
         <w:numPr>
           <w:ilvl w:val="0"/>
-          <w:numId w:val="4"/>
+          <w:numId w:val="6"/>
         </w:numPr>
         <w:jc w:val="both"/>
         <w:rPr>
@@ -2973,7 +3186,32 @@
           <w:szCs w:val="24"/>
           <w:rtl/>
         </w:rPr>
-        <w:t>בעיה בחיבורים הפיזיים של החיישנים.</w:t>
+        <w:t>חיבור החיישנים לבקר הארדואינו</w:t>
+      </w:r>
+      <w:r>
+        <w:rPr>
+          <w:rFonts w:hint="cs"/>
+          <w:sz w:val="24"/>
+          <w:szCs w:val="24"/>
+          <w:rtl/>
+        </w:rPr>
+        <w:t xml:space="preserve"> באותו אופן כמתואר בתרשים החיבור למחשב ה-</w:t>
+      </w:r>
+      <w:r>
+        <w:rPr>
+          <w:sz w:val="24"/>
+          <w:szCs w:val="24"/>
+        </w:rPr>
+        <w:t>Raspberry Pi</w:t>
+      </w:r>
+      <w:r>
+        <w:rPr>
+          <w:rFonts w:hint="cs"/>
+          <w:sz w:val="24"/>
+          <w:szCs w:val="24"/>
+          <w:rtl/>
+        </w:rPr>
+        <w:t>.</w:t>
       </w:r>
     </w:p>
     <w:p>
@@ -2981,285 +3219,268 @@
         <w:pStyle w:val="a5"/>
         <w:numPr>
           <w:ilvl w:val="0"/>
-          <w:numId w:val="4"/>
+          <w:numId w:val="6"/>
         </w:numPr>
         <w:jc w:val="both"/>
         <w:rPr>
           <w:rFonts w:hint="cs"/>
           <w:sz w:val="24"/>
           <w:szCs w:val="24"/>
-          <w:rtl/>
-        </w:rPr>
-      </w:pPr>
-      <w:r>
-        <w:rPr>
-          <w:rFonts w:hint="cs"/>
-          <w:sz w:val="24"/>
-          <w:szCs w:val="24"/>
-          <w:rtl/>
-        </w:rPr>
-        <w:t>אי ביצוע השינויים הדרושים בקוד כנדרש על פי הטבלה.</w:t>
+        </w:rPr>
+      </w:pPr>
+      <w:r>
+        <w:rPr>
+          <w:rFonts w:hint="cs"/>
+          <w:sz w:val="24"/>
+          <w:szCs w:val="24"/>
+          <w:rtl/>
+        </w:rPr>
+        <w:t>עריכת תוכנת הארדואינו כך שתדפיס ל-</w:t>
+      </w:r>
+      <w:r>
+        <w:rPr>
+          <w:sz w:val="24"/>
+          <w:szCs w:val="24"/>
+        </w:rPr>
+        <w:t>Serial Port</w:t>
+      </w:r>
+      <w:r>
+        <w:rPr>
+          <w:rFonts w:hint="cs"/>
+          <w:sz w:val="24"/>
+          <w:szCs w:val="24"/>
+          <w:rtl/>
+        </w:rPr>
+        <w:t xml:space="preserve"> את נתוני המדידות של כלל החיישנים על פי סדר קבוע.</w:t>
       </w:r>
     </w:p>
     <w:p>
       <w:pPr>
+        <w:pStyle w:val="a5"/>
+        <w:numPr>
+          <w:ilvl w:val="0"/>
+          <w:numId w:val="6"/>
+        </w:numPr>
         <w:jc w:val="both"/>
         <w:rPr>
           <w:rFonts w:hint="cs"/>
           <w:sz w:val="24"/>
           <w:szCs w:val="24"/>
-          <w:rtl/>
-        </w:rPr>
-      </w:pPr>
-      <w:r>
-        <w:rPr>
-          <w:rFonts w:hint="cs"/>
-          <w:sz w:val="24"/>
-          <w:szCs w:val="24"/>
-          <w:rtl/>
-        </w:rPr>
-        <w:t xml:space="preserve">לאחר קבלת קלט תקין, </w:t>
-      </w:r>
-      <w:r>
-        <w:rPr>
-          <w:rFonts w:hint="cs"/>
-          <w:sz w:val="24"/>
-          <w:szCs w:val="24"/>
-          <w:rtl/>
-        </w:rPr>
-        <w:t xml:space="preserve">ניתן להרכיב את החיישנים על גבי מעמד </w:t>
-      </w:r>
-      <w:r>
-        <w:rPr>
-          <w:rFonts w:hint="cs"/>
-          <w:sz w:val="24"/>
-          <w:szCs w:val="24"/>
-          <w:rtl/>
-        </w:rPr>
-        <w:t xml:space="preserve">על פי התרשים שסופק בדו"ח המסכם. לאחר הרכבת החיישנים על המעמד ניתן </w:t>
-      </w:r>
-      <w:r>
-        <w:rPr>
-          <w:rFonts w:hint="cs"/>
-          <w:sz w:val="24"/>
-          <w:szCs w:val="24"/>
-          <w:rtl/>
-        </w:rPr>
-        <w:t xml:space="preserve">לבצע סימולציות </w:t>
-      </w:r>
-      <w:r>
-        <w:rPr>
-          <w:rFonts w:hint="cs"/>
-          <w:sz w:val="24"/>
-          <w:szCs w:val="24"/>
-          <w:rtl/>
-        </w:rPr>
-        <w:t xml:space="preserve">נוספות </w:t>
-      </w:r>
-      <w:r>
-        <w:rPr>
-          <w:rFonts w:hint="cs"/>
-          <w:sz w:val="24"/>
-          <w:szCs w:val="24"/>
-          <w:rtl/>
-        </w:rPr>
-        <w:t>בעזרת מודול הסימולאטור</w:t>
-      </w:r>
-      <w:r>
-        <w:rPr>
-          <w:rFonts w:hint="cs"/>
-          <w:sz w:val="24"/>
-          <w:szCs w:val="24"/>
-          <w:rtl/>
-        </w:rPr>
-        <w:t xml:space="preserve"> באותו אופן שבוצעה הסימולציה הכתובה בדו"ח המסכם ועל ידי שימוש באותם כלים</w:t>
-      </w:r>
-      <w:r>
-        <w:rPr>
-          <w:rFonts w:hint="cs"/>
-          <w:sz w:val="24"/>
-          <w:szCs w:val="24"/>
-          <w:rtl/>
-        </w:rPr>
-        <w:t xml:space="preserve">. </w:t>
+        </w:rPr>
+      </w:pPr>
+      <w:r>
+        <w:rPr>
+          <w:rFonts w:hint="cs"/>
+          <w:sz w:val="24"/>
+          <w:szCs w:val="24"/>
+          <w:rtl/>
+        </w:rPr>
+        <w:t xml:space="preserve">הזזת המעמד עם החיישנים במסלול המכשולים שתוכנן תוך כדי שמירת נתוני הקריאה שלהם </w:t>
+      </w:r>
+      <w:r>
+        <w:rPr>
+          <w:rFonts w:hint="cs"/>
+          <w:sz w:val="24"/>
+          <w:szCs w:val="24"/>
+          <w:rtl/>
+        </w:rPr>
+        <w:t>עם</w:t>
+      </w:r>
+      <w:r>
+        <w:rPr>
+          <w:rFonts w:hint="cs"/>
+          <w:sz w:val="24"/>
+          <w:szCs w:val="24"/>
+          <w:rtl/>
+        </w:rPr>
+        <w:t xml:space="preserve"> תוכנת </w:t>
+      </w:r>
+      <w:r>
+        <w:rPr>
+          <w:sz w:val="24"/>
+          <w:szCs w:val="24"/>
+        </w:rPr>
+        <w:t>CoolTerm</w:t>
+      </w:r>
+      <w:r>
+        <w:rPr>
+          <w:rFonts w:hint="cs"/>
+          <w:sz w:val="24"/>
+          <w:szCs w:val="24"/>
+          <w:rtl/>
+        </w:rPr>
+        <w:t>, השומרת את ההדפסות המבוצעות על גבי ה-</w:t>
+      </w:r>
+      <w:r>
+        <w:rPr>
+          <w:sz w:val="24"/>
+          <w:szCs w:val="24"/>
+        </w:rPr>
+        <w:t>Serial Monitor</w:t>
+      </w:r>
+      <w:r>
+        <w:rPr>
+          <w:rFonts w:hint="cs"/>
+          <w:sz w:val="24"/>
+          <w:szCs w:val="24"/>
+          <w:rtl/>
+        </w:rPr>
+        <w:t xml:space="preserve"> לתוך קובץ טקסט.</w:t>
       </w:r>
     </w:p>
     <w:p>
       <w:pPr>
+        <w:pStyle w:val="a5"/>
+        <w:numPr>
+          <w:ilvl w:val="0"/>
+          <w:numId w:val="6"/>
+        </w:numPr>
         <w:jc w:val="both"/>
         <w:rPr>
-          <w:sz w:val="24"/>
-          <w:szCs w:val="24"/>
-          <w:rtl/>
-        </w:rPr>
-      </w:pPr>
-      <w:r>
-        <w:rPr>
-          <w:rFonts w:hint="cs"/>
-          <w:sz w:val="24"/>
-          <w:szCs w:val="24"/>
-          <w:rtl/>
-        </w:rPr>
-        <w:t xml:space="preserve">יש לברר מול גורם רלוונטי בחברה האם פיתוח מחלקת </w:t>
-      </w:r>
-      <w:r>
-        <w:rPr>
-          <w:sz w:val="24"/>
-          <w:szCs w:val="24"/>
-        </w:rPr>
-        <w:t>Vehicle</w:t>
-      </w:r>
-      <w:r>
-        <w:rPr>
-          <w:rFonts w:hint="cs"/>
-          <w:sz w:val="24"/>
-          <w:szCs w:val="24"/>
-          <w:rtl/>
-        </w:rPr>
-        <w:t xml:space="preserve"> הושלם. במידה והיא </w:t>
-      </w:r>
-      <w:r>
-        <w:rPr>
-          <w:rFonts w:hint="cs"/>
-          <w:sz w:val="24"/>
-          <w:szCs w:val="24"/>
-          <w:rtl/>
-        </w:rPr>
-        <w:t xml:space="preserve">מוכנה לשימוש, </w:t>
-      </w:r>
-      <w:r>
-        <w:rPr>
-          <w:rFonts w:hint="cs"/>
-          <w:sz w:val="24"/>
-          <w:szCs w:val="24"/>
-          <w:rtl/>
-        </w:rPr>
-        <w:t xml:space="preserve">ניתן </w:t>
-      </w:r>
-      <w:r>
-        <w:rPr>
-          <w:rFonts w:hint="cs"/>
-          <w:sz w:val="24"/>
-          <w:szCs w:val="24"/>
-          <w:rtl/>
-        </w:rPr>
-        <w:t>לחבר את מחשב ה-</w:t>
-      </w:r>
-      <w:r>
-        <w:rPr>
-          <w:sz w:val="24"/>
-          <w:szCs w:val="24"/>
-        </w:rPr>
-        <w:t>Raspberry Pi 2</w:t>
-      </w:r>
-      <w:r>
-        <w:rPr>
-          <w:rFonts w:hint="cs"/>
-          <w:sz w:val="24"/>
-          <w:szCs w:val="24"/>
-          <w:rtl/>
-        </w:rPr>
-        <w:t xml:space="preserve"> לבקר ה-</w:t>
-      </w:r>
-      <w:r>
-        <w:rPr>
-          <w:sz w:val="24"/>
-          <w:szCs w:val="24"/>
-        </w:rPr>
-        <w:t>Pixhawk</w:t>
-      </w:r>
-      <w:r>
-        <w:rPr>
-          <w:rFonts w:hint="cs"/>
-          <w:sz w:val="24"/>
-          <w:szCs w:val="24"/>
-          <w:rtl/>
-        </w:rPr>
-        <w:t xml:space="preserve"> ו</w:t>
-      </w:r>
-      <w:r>
-        <w:rPr>
-          <w:rFonts w:hint="cs"/>
-          <w:sz w:val="24"/>
-          <w:szCs w:val="24"/>
-          <w:rtl/>
-        </w:rPr>
-        <w:t xml:space="preserve">לבדוק כי </w:t>
-      </w:r>
-      <w:r>
-        <w:rPr>
-          <w:rFonts w:hint="cs"/>
-          <w:sz w:val="24"/>
-          <w:szCs w:val="24"/>
-          <w:rtl/>
-        </w:rPr>
-        <w:t>ה</w:t>
-      </w:r>
-      <w:r>
-        <w:rPr>
-          <w:rFonts w:hint="cs"/>
-          <w:sz w:val="24"/>
-          <w:szCs w:val="24"/>
-          <w:rtl/>
-        </w:rPr>
-        <w:t xml:space="preserve">נתונים </w:t>
-      </w:r>
-      <w:r>
-        <w:rPr>
-          <w:rFonts w:hint="cs"/>
-          <w:sz w:val="24"/>
-          <w:szCs w:val="24"/>
-          <w:rtl/>
-        </w:rPr>
-        <w:t xml:space="preserve">שמתקבלים </w:t>
-      </w:r>
-      <w:r>
-        <w:rPr>
-          <w:rFonts w:hint="cs"/>
-          <w:sz w:val="24"/>
-          <w:szCs w:val="24"/>
-          <w:rtl/>
-        </w:rPr>
-        <w:t xml:space="preserve">נכונים. </w:t>
-      </w:r>
-      <w:r>
-        <w:rPr>
-          <w:rFonts w:hint="cs"/>
-          <w:sz w:val="24"/>
-          <w:szCs w:val="24"/>
-          <w:rtl/>
-        </w:rPr>
-        <w:t xml:space="preserve">במידה ואכן מתקבל קלט תקין ממערכות הרחפן ומבקר הטיסה, </w:t>
-      </w:r>
-      <w:r>
-        <w:rPr>
-          <w:rFonts w:hint="cs"/>
-          <w:sz w:val="24"/>
-          <w:szCs w:val="24"/>
-          <w:rtl/>
-        </w:rPr>
-        <w:t xml:space="preserve">ניתן </w:t>
-      </w:r>
-      <w:r>
-        <w:rPr>
-          <w:rFonts w:hint="cs"/>
-          <w:sz w:val="24"/>
-          <w:szCs w:val="24"/>
-          <w:rtl/>
-        </w:rPr>
-        <w:t>לבצע הרכבה של המערכת על גבי הרחפן ולבצע ניסויים חיים ומבוקרים של המערכת לצורך בדיקתה והמשך פיתוח שלה.</w:t>
+          <w:rFonts w:hint="cs"/>
+          <w:sz w:val="24"/>
+          <w:szCs w:val="24"/>
+        </w:rPr>
+      </w:pPr>
+      <w:r>
+        <w:rPr>
+          <w:rFonts w:hint="cs"/>
+          <w:sz w:val="24"/>
+          <w:szCs w:val="24"/>
+          <w:rtl/>
+        </w:rPr>
+        <w:t xml:space="preserve">כתיבת סקריפט פשוט אשר </w:t>
+      </w:r>
+      <w:r>
+        <w:rPr>
+          <w:rFonts w:hint="cs"/>
+          <w:sz w:val="24"/>
+          <w:szCs w:val="24"/>
+          <w:rtl/>
+        </w:rPr>
+        <w:t>יקבל כקלט את קובץ הטקסט עם נתוני המדידות של כלל החיישנים ו</w:t>
+      </w:r>
+      <w:r>
+        <w:rPr>
+          <w:rFonts w:hint="cs"/>
+          <w:sz w:val="24"/>
+          <w:szCs w:val="24"/>
+          <w:rtl/>
+        </w:rPr>
+        <w:t xml:space="preserve">יפצל את </w:t>
+      </w:r>
+      <w:r>
+        <w:rPr>
+          <w:rFonts w:hint="cs"/>
+          <w:sz w:val="24"/>
+          <w:szCs w:val="24"/>
+          <w:rtl/>
+        </w:rPr>
+        <w:t xml:space="preserve">הנתונים </w:t>
+      </w:r>
+      <w:r>
+        <w:rPr>
+          <w:rFonts w:hint="cs"/>
+          <w:sz w:val="24"/>
+          <w:szCs w:val="24"/>
+          <w:rtl/>
+        </w:rPr>
+        <w:t>לקבצים נפרדים כאשר כל קובץ יכיל את נתוני המדידות של חיישן אחד בלבד.</w:t>
       </w:r>
     </w:p>
     <w:p>
       <w:pPr>
+        <w:pStyle w:val="a5"/>
+        <w:numPr>
+          <w:ilvl w:val="0"/>
+          <w:numId w:val="6"/>
+        </w:numPr>
         <w:jc w:val="both"/>
         <w:rPr>
-          <w:rFonts w:hint="cs"/>
-          <w:sz w:val="24"/>
-          <w:szCs w:val="24"/>
-          <w:rtl/>
-        </w:rPr>
-      </w:pPr>
+          <w:sz w:val="24"/>
+          <w:szCs w:val="24"/>
+          <w:rtl/>
+        </w:rPr>
+      </w:pPr>
+      <w:r>
+        <w:rPr>
+          <w:rFonts w:hint="cs"/>
+          <w:sz w:val="24"/>
+          <w:szCs w:val="24"/>
+          <w:rtl/>
+        </w:rPr>
+        <w:t>הרצת הסימולציה ובדיקת ההדפסות ל-</w:t>
+      </w:r>
+      <w:r>
+        <w:rPr>
+          <w:sz w:val="24"/>
+          <w:szCs w:val="24"/>
+        </w:rPr>
+        <w:t>console</w:t>
+      </w:r>
+      <w:r>
+        <w:rPr>
+          <w:rFonts w:hint="cs"/>
+          <w:sz w:val="24"/>
+          <w:szCs w:val="24"/>
+          <w:rtl/>
+        </w:rPr>
+        <w:t xml:space="preserve"> ל</w:t>
+      </w:r>
+      <w:r>
+        <w:rPr>
+          <w:rFonts w:hint="cs"/>
+          <w:sz w:val="24"/>
+          <w:szCs w:val="24"/>
+          <w:rtl/>
+        </w:rPr>
+        <w:t>פעול</w:t>
+      </w:r>
+      <w:r>
+        <w:rPr>
+          <w:rFonts w:hint="cs"/>
+          <w:sz w:val="24"/>
+          <w:szCs w:val="24"/>
+          <w:rtl/>
+        </w:rPr>
+        <w:t>תו</w:t>
+      </w:r>
+      <w:r>
+        <w:rPr>
+          <w:rFonts w:hint="cs"/>
+          <w:sz w:val="24"/>
+          <w:szCs w:val="24"/>
+          <w:rtl/>
+        </w:rPr>
+        <w:t xml:space="preserve"> </w:t>
+      </w:r>
+      <w:r>
+        <w:rPr>
+          <w:rFonts w:hint="cs"/>
+          <w:sz w:val="24"/>
+          <w:szCs w:val="24"/>
+          <w:rtl/>
+        </w:rPr>
+        <w:t>ה</w:t>
+      </w:r>
+      <w:r>
+        <w:rPr>
+          <w:rFonts w:hint="cs"/>
+          <w:sz w:val="24"/>
+          <w:szCs w:val="24"/>
+          <w:rtl/>
+        </w:rPr>
+        <w:t xml:space="preserve">תקינה של האלגוריתם </w:t>
+      </w:r>
+      <w:r>
+        <w:rPr>
+          <w:rFonts w:hint="cs"/>
+          <w:sz w:val="24"/>
+          <w:szCs w:val="24"/>
+          <w:rtl/>
+        </w:rPr>
+        <w:t>תוך כדי השוואת הפעולות לתרשים הזרימה הניתן בדו"ח המסכם.</w:t>
+      </w:r>
     </w:p>
     <w:p>
       <w:pPr>
@@ -3274,9 +3495,11 @@
           <w:rtl/>
         </w:rPr>
       </w:pPr>
-      <w:r>
-        <w:rPr>
-          <w:rFonts w:hint="cs"/>
+    </w:p>
+    <w:p>
+      <w:pPr>
+        <w:jc w:val="both"/>
+        <w:rPr>
           <w:i/>
           <w:iCs/>
           <w:sz w:val="24"/>
@@ -3284,6 +3507,17 @@
           <w:u w:val="single"/>
           <w:rtl/>
         </w:rPr>
+      </w:pPr>
+      <w:r>
+        <w:rPr>
+          <w:rFonts w:hint="cs"/>
+          <w:i/>
+          <w:iCs/>
+          <w:sz w:val="24"/>
+          <w:szCs w:val="24"/>
+          <w:u w:val="single"/>
+          <w:rtl/>
+        </w:rPr>
         <w:t>במידה ולא מבוצעת רכישה של חיישנים נוספים, ניתן להמשיך לפתח את המערכת באופן הבא:</w:t>
       </w:r>
     </w:p>
@@ -3291,190 +3525,288 @@
       <w:pPr>
         <w:jc w:val="both"/>
         <w:rPr>
-          <w:rFonts w:hint="cs"/>
-          <w:sz w:val="24"/>
-          <w:szCs w:val="24"/>
-          <w:rtl/>
-        </w:rPr>
-      </w:pPr>
-      <w:r>
-        <w:rPr>
-          <w:rFonts w:hint="cs"/>
-          <w:sz w:val="24"/>
-          <w:szCs w:val="24"/>
-          <w:rtl/>
-        </w:rPr>
-        <w:t>ניתן לבצע סימולציות נוספות, ולבדוק האם האלגוריתם מתנהג כצפוי וכנדרש על פי תרשים הזרימה המתואר בדו"ח המסכם ובמידה ואינו מתנהג כצפוי, לבצע את השינויים הדרושים.</w:t>
+          <w:sz w:val="24"/>
+          <w:szCs w:val="24"/>
+          <w:rtl/>
+        </w:rPr>
+      </w:pPr>
+      <w:r>
+        <w:rPr>
+          <w:rFonts w:hint="cs"/>
+          <w:sz w:val="24"/>
+          <w:szCs w:val="24"/>
+          <w:rtl/>
+        </w:rPr>
+        <w:t>ניתן לבצע סימולציות נוספות</w:t>
+      </w:r>
+      <w:r>
+        <w:rPr>
+          <w:rFonts w:hint="cs"/>
+          <w:sz w:val="24"/>
+          <w:szCs w:val="24"/>
+          <w:rtl/>
+        </w:rPr>
+        <w:t xml:space="preserve"> באופן שבוצעה הסימולציה המתוארת בדו"ח המסכם</w:t>
+      </w:r>
+      <w:r>
+        <w:rPr>
+          <w:rFonts w:hint="cs"/>
+          <w:sz w:val="24"/>
+          <w:szCs w:val="24"/>
+          <w:rtl/>
+        </w:rPr>
+        <w:t xml:space="preserve"> ולבדוק האם האלגוריתם מתנהג כנדרש</w:t>
+      </w:r>
+      <w:r>
+        <w:rPr>
+          <w:rFonts w:hint="cs"/>
+          <w:sz w:val="24"/>
+          <w:szCs w:val="24"/>
+          <w:rtl/>
+        </w:rPr>
+        <w:t xml:space="preserve"> על פי תרשים הזרימה המתואר באותו דו"ח.</w:t>
       </w:r>
     </w:p>
     <w:p>
       <w:pPr>
         <w:jc w:val="both"/>
         <w:rPr>
-          <w:rFonts w:hint="cs"/>
-          <w:sz w:val="24"/>
-          <w:szCs w:val="24"/>
-          <w:rtl/>
-        </w:rPr>
-      </w:pPr>
-      <w:r>
-        <w:rPr>
-          <w:rFonts w:hint="cs"/>
-          <w:sz w:val="24"/>
-          <w:szCs w:val="24"/>
-          <w:rtl/>
-        </w:rPr>
-        <w:t>בנוסף, ניתן להתאים את המערכת לעבודה עם חיישנים אחרים. במצב שכזה יש לזנוח את מחלקת ה-</w:t>
-      </w:r>
-      <w:proofErr w:type="spellStart"/>
-      <w:r>
-        <w:rPr>
-          <w:sz w:val="24"/>
-          <w:szCs w:val="24"/>
-        </w:rPr>
-        <w:t>LidarLite</w:t>
-      </w:r>
-      <w:proofErr w:type="spellEnd"/>
-      <w:r>
-        <w:rPr>
-          <w:rFonts w:hint="cs"/>
-          <w:sz w:val="24"/>
-          <w:szCs w:val="24"/>
-          <w:rtl/>
-        </w:rPr>
-        <w:t xml:space="preserve">, ולפתח את המחלקה הדרושה לעבודה מול סוג החיישן החדש. החלפת סוג החיישן לחיישן זול יותר (לדוגמא </w:t>
-      </w:r>
-      <w:r>
-        <w:rPr>
-          <w:sz w:val="24"/>
-          <w:szCs w:val="24"/>
-          <w:rtl/>
-        </w:rPr>
-        <w:t>–</w:t>
-      </w:r>
-      <w:r>
-        <w:rPr>
-          <w:rFonts w:hint="cs"/>
-          <w:sz w:val="24"/>
-          <w:szCs w:val="24"/>
-          <w:rtl/>
-        </w:rPr>
-        <w:t xml:space="preserve"> חיישן מסוג אולטרא סוני הפועל לטווחים קצרים של עד כ-10 מטרים)</w:t>
-      </w:r>
-      <w:r>
-        <w:rPr>
-          <w:rFonts w:hint="cs"/>
-          <w:sz w:val="24"/>
-          <w:szCs w:val="24"/>
-          <w:rtl/>
-        </w:rPr>
-        <w:t xml:space="preserve"> יאפשר רכישה של כ-4 חיישנים, יאפשר </w:t>
-      </w:r>
-      <w:r>
-        <w:rPr>
-          <w:rFonts w:hint="cs"/>
-          <w:sz w:val="24"/>
-          <w:szCs w:val="24"/>
-          <w:rtl/>
-        </w:rPr>
-        <w:t>את הפעלת המערכת באופן מלא</w:t>
-      </w:r>
-      <w:r>
-        <w:rPr>
-          <w:rFonts w:hint="cs"/>
-          <w:sz w:val="24"/>
-          <w:szCs w:val="24"/>
-          <w:rtl/>
-        </w:rPr>
-        <w:t xml:space="preserve"> ויאפשר אף להתקין את המערכת פיזית על גבי הרחפן</w:t>
-      </w:r>
-      <w:r>
-        <w:rPr>
-          <w:rFonts w:hint="cs"/>
-          <w:sz w:val="24"/>
-          <w:szCs w:val="24"/>
-          <w:rtl/>
-        </w:rPr>
-        <w:t xml:space="preserve">. בצורה זו ניתן יהיה להגיע לתוצאות </w:t>
-      </w:r>
-      <w:r>
-        <w:rPr>
-          <w:rFonts w:hint="cs"/>
-          <w:sz w:val="24"/>
-          <w:szCs w:val="24"/>
-          <w:rtl/>
-        </w:rPr>
-        <w:t xml:space="preserve">טובות יותר מבחינת מערכת התוכנה </w:t>
-      </w:r>
-      <w:r>
-        <w:rPr>
-          <w:rFonts w:hint="cs"/>
-          <w:sz w:val="24"/>
-          <w:szCs w:val="24"/>
-          <w:rtl/>
-        </w:rPr>
-        <w:t>כיוון שניתן יהיה לבצע בדיקה מלאה של המערכת</w:t>
-      </w:r>
-      <w:r>
-        <w:rPr>
-          <w:rFonts w:hint="cs"/>
-          <w:sz w:val="24"/>
-          <w:szCs w:val="24"/>
-          <w:rtl/>
-        </w:rPr>
-        <w:t xml:space="preserve"> עם נתונים ממשיים, בניגוד לבדיקה תחת </w:t>
-      </w:r>
-      <w:r>
-        <w:rPr>
-          <w:rFonts w:hint="cs"/>
-          <w:sz w:val="24"/>
-          <w:szCs w:val="24"/>
-          <w:rtl/>
-        </w:rPr>
-        <w:t>תנאי סימולציה בהם חלק מן הנתונים נוצרים באופן מלאכותי.</w:t>
-      </w:r>
-    </w:p>
-    <w:p>
-      <w:pPr>
-        <w:jc w:val="both"/>
-        <w:rPr>
-          <w:rFonts w:hint="cs"/>
-          <w:sz w:val="24"/>
-          <w:szCs w:val="24"/>
-          <w:rtl/>
-        </w:rPr>
-      </w:pPr>
-    </w:p>
-    <w:p>
-      <w:pPr>
-        <w:jc w:val="both"/>
-        <w:rPr>
-          <w:rFonts w:hint="cs"/>
           <w:b/>
           <w:bCs/>
           <w:i/>
           <w:iCs/>
           <w:sz w:val="24"/>
           <w:szCs w:val="24"/>
-          <w:u w:val="single"/>
-          <w:rtl/>
-        </w:rPr>
-      </w:pPr>
-      <w:r>
-        <w:rPr>
-          <w:rFonts w:hint="cs"/>
+          <w:rtl/>
+        </w:rPr>
+      </w:pPr>
+      <w:r>
+        <w:rPr>
+          <w:rFonts w:hint="cs"/>
+          <w:sz w:val="24"/>
+          <w:szCs w:val="24"/>
+          <w:rtl/>
+        </w:rPr>
+        <w:t xml:space="preserve">בנוסף, ניתן להתאים את המערכת לעבודה עם חיישנים אחרים. </w:t>
+      </w:r>
+      <w:r>
+        <w:rPr>
+          <w:rFonts w:hint="cs"/>
+          <w:sz w:val="24"/>
+          <w:szCs w:val="24"/>
+          <w:rtl/>
+        </w:rPr>
+        <w:t>ראשית, יש לבדוק את התאמת החיישנים למחשב ה-</w:t>
+      </w:r>
+      <w:r>
+        <w:rPr>
+          <w:sz w:val="24"/>
+          <w:szCs w:val="24"/>
+        </w:rPr>
+        <w:t>Raspberry Pi 2</w:t>
+      </w:r>
+      <w:r>
+        <w:rPr>
+          <w:rFonts w:hint="cs"/>
+          <w:sz w:val="24"/>
+          <w:szCs w:val="24"/>
+          <w:rtl/>
+        </w:rPr>
+        <w:t xml:space="preserve">. לאחר מכן, </w:t>
+      </w:r>
+      <w:r>
+        <w:rPr>
+          <w:rFonts w:hint="cs"/>
+          <w:sz w:val="24"/>
+          <w:szCs w:val="24"/>
+          <w:rtl/>
+        </w:rPr>
+        <w:t>יש לזנוח את מחלקת ה-</w:t>
+      </w:r>
+      <w:r>
+        <w:rPr>
+          <w:sz w:val="24"/>
+          <w:szCs w:val="24"/>
+        </w:rPr>
+        <w:t>LidarLite</w:t>
+      </w:r>
+      <w:r>
+        <w:rPr>
+          <w:rFonts w:hint="cs"/>
+          <w:sz w:val="24"/>
+          <w:szCs w:val="24"/>
+          <w:rtl/>
+        </w:rPr>
+        <w:t xml:space="preserve"> ולפתח מחלקה </w:t>
+      </w:r>
+      <w:r>
+        <w:rPr>
+          <w:rFonts w:hint="cs"/>
+          <w:sz w:val="24"/>
+          <w:szCs w:val="24"/>
+          <w:rtl/>
+        </w:rPr>
+        <w:t>חדשה</w:t>
+      </w:r>
+      <w:r>
+        <w:rPr>
+          <w:rFonts w:hint="cs"/>
+          <w:sz w:val="24"/>
+          <w:szCs w:val="24"/>
+          <w:rtl/>
+        </w:rPr>
+        <w:t xml:space="preserve"> לעבודה </w:t>
+      </w:r>
+      <w:r>
+        <w:rPr>
+          <w:rFonts w:hint="cs"/>
+          <w:sz w:val="24"/>
+          <w:szCs w:val="24"/>
+          <w:rtl/>
+        </w:rPr>
+        <w:t>עם</w:t>
+      </w:r>
+      <w:r>
+        <w:rPr>
+          <w:rFonts w:hint="cs"/>
+          <w:sz w:val="24"/>
+          <w:szCs w:val="24"/>
+          <w:rtl/>
+        </w:rPr>
+        <w:t xml:space="preserve"> סוג החיישן החדש. החלפת סוג החיישן לחיישן זול יותר (לדוגמא </w:t>
+      </w:r>
+      <w:r>
+        <w:rPr>
+          <w:sz w:val="24"/>
+          <w:szCs w:val="24"/>
+          <w:rtl/>
+        </w:rPr>
+        <w:t>–</w:t>
+      </w:r>
+      <w:r>
+        <w:rPr>
+          <w:rFonts w:hint="cs"/>
+          <w:sz w:val="24"/>
+          <w:szCs w:val="24"/>
+          <w:rtl/>
+        </w:rPr>
+        <w:t xml:space="preserve"> חיישן מסוג אולטרא סוני הפועל לטווחים קצרים של עד כ-10 מטרים)</w:t>
+      </w:r>
+      <w:r>
+        <w:rPr>
+          <w:rFonts w:hint="cs"/>
+          <w:sz w:val="24"/>
+          <w:szCs w:val="24"/>
+          <w:rtl/>
+        </w:rPr>
+        <w:t xml:space="preserve"> יאפשר רכישה של כ-4 חיישנים</w:t>
+      </w:r>
+      <w:r>
+        <w:rPr>
+          <w:rFonts w:hint="cs"/>
+          <w:sz w:val="24"/>
+          <w:szCs w:val="24"/>
+          <w:rtl/>
+        </w:rPr>
+        <w:t xml:space="preserve">, </w:t>
+      </w:r>
+      <w:r>
+        <w:rPr>
+          <w:rFonts w:hint="cs"/>
+          <w:sz w:val="24"/>
+          <w:szCs w:val="24"/>
+          <w:rtl/>
+        </w:rPr>
+        <w:t>את הפעלת המערכת באופן מלא</w:t>
+      </w:r>
+      <w:r>
+        <w:rPr>
+          <w:rFonts w:hint="cs"/>
+          <w:sz w:val="24"/>
+          <w:szCs w:val="24"/>
+          <w:rtl/>
+        </w:rPr>
+        <w:t xml:space="preserve"> </w:t>
+      </w:r>
+      <w:r>
+        <w:rPr>
+          <w:rFonts w:hint="cs"/>
+          <w:sz w:val="24"/>
+          <w:szCs w:val="24"/>
+          <w:rtl/>
+        </w:rPr>
+        <w:t>ו</w:t>
+      </w:r>
+      <w:r>
+        <w:rPr>
+          <w:rFonts w:hint="cs"/>
+          <w:sz w:val="24"/>
+          <w:szCs w:val="24"/>
+          <w:rtl/>
+        </w:rPr>
+        <w:t>אף להתקין את המערכת פיזית על גבי הרחפן</w:t>
+      </w:r>
+      <w:r>
+        <w:rPr>
+          <w:rFonts w:hint="cs"/>
+          <w:sz w:val="24"/>
+          <w:szCs w:val="24"/>
+          <w:rtl/>
+        </w:rPr>
+        <w:t xml:space="preserve">. בצורה זו ניתן יהיה להגיע לתוצאות </w:t>
+      </w:r>
+      <w:r>
+        <w:rPr>
+          <w:rFonts w:hint="cs"/>
+          <w:sz w:val="24"/>
+          <w:szCs w:val="24"/>
+          <w:rtl/>
+        </w:rPr>
+        <w:t xml:space="preserve">טובות יותר </w:t>
+      </w:r>
+      <w:r>
+        <w:rPr>
+          <w:rFonts w:hint="cs"/>
+          <w:sz w:val="24"/>
+          <w:szCs w:val="24"/>
+          <w:rtl/>
+        </w:rPr>
+        <w:t>כיוון שניתן יהיה לבצע בדיקה מלאה של המערכת</w:t>
+      </w:r>
+      <w:r>
+        <w:rPr>
+          <w:rFonts w:hint="cs"/>
+          <w:sz w:val="24"/>
+          <w:szCs w:val="24"/>
+          <w:rtl/>
+        </w:rPr>
+        <w:t xml:space="preserve"> עם נתונים ממשיים, בניגוד לבדיקה תחת </w:t>
+      </w:r>
+      <w:r>
+        <w:rPr>
+          <w:rFonts w:hint="cs"/>
+          <w:sz w:val="24"/>
+          <w:szCs w:val="24"/>
+          <w:rtl/>
+        </w:rPr>
+        <w:t>תנאי סימולציה בהם חלק מן הנתונים נוצרים באופן מלאכותי.</w:t>
+      </w:r>
+      <w:r>
+        <w:rPr>
           <w:b/>
           <w:bCs/>
           <w:i/>
           <w:iCs/>
           <w:sz w:val="24"/>
           <w:szCs w:val="24"/>
-          <w:u w:val="single"/>
-          <w:rtl/>
-        </w:rPr>
-        <w:t>מודול ה-</w:t>
-      </w:r>
-      <w:r>
+          <w:rtl/>
+        </w:rPr>
+        <w:br w:type="page"/>
+      </w:r>
+    </w:p>
+    <w:p>
+      <w:pPr>
+        <w:jc w:val="both"/>
         <w:rPr>
           <w:b/>
           <w:bCs/>
@@ -3483,6 +3815,33 @@
           <w:sz w:val="24"/>
           <w:szCs w:val="24"/>
           <w:u w:val="single"/>
+          <w:rtl/>
+        </w:rPr>
+      </w:pPr>
+      <w:r>
+        <w:rPr>
+          <w:rFonts w:hint="cs"/>
+          <w:b/>
+          <w:bCs/>
+          <w:i/>
+          <w:iCs/>
+          <w:sz w:val="24"/>
+          <w:szCs w:val="24"/>
+          <w:u w:val="single"/>
+          <w:rtl/>
+        </w:rPr>
+        <w:lastRenderedPageBreak/>
+        <w:t>מודול ה-</w:t>
+      </w:r>
+      <w:r>
+        <w:rPr>
+          <w:b/>
+          <w:bCs/>
+          <w:i/>
+          <w:iCs/>
+          <w:sz w:val="24"/>
+          <w:szCs w:val="24"/>
+          <w:u w:val="single"/>
         </w:rPr>
         <w:t>Simulator</w:t>
       </w:r>
@@ -3491,7 +3850,6 @@
       <w:pPr>
         <w:jc w:val="both"/>
         <w:rPr>
-          <w:rFonts w:hint="cs"/>
           <w:sz w:val="24"/>
           <w:szCs w:val="24"/>
           <w:rtl/>
@@ -3513,7 +3871,25 @@
           <w:szCs w:val="24"/>
           <w:rtl/>
         </w:rPr>
-        <w:t>. מודול זה מעביר את כלל הנתונים הדרושים לפעולתה התקינה של המערכת. הנתונים אותם היא מעבירה הם:</w:t>
+        <w:t xml:space="preserve">. מודול זה מעביר את כלל הנתונים הדרושים לפעולתה התקינה של המערכת. </w:t>
+      </w:r>
+      <w:r>
+        <w:rPr>
+          <w:rFonts w:hint="cs"/>
+          <w:sz w:val="24"/>
+          <w:szCs w:val="24"/>
+          <w:rtl/>
+        </w:rPr>
+        <w:t>להלן פירוט הנתונים שהיא מעבירה לאלגוריתם</w:t>
+      </w:r>
+      <w:r>
+        <w:rPr>
+          <w:rFonts w:hint="cs"/>
+          <w:sz w:val="24"/>
+          <w:szCs w:val="24"/>
+          <w:rtl/>
+        </w:rPr>
+        <w:t>:</w:t>
       </w:r>
     </w:p>
     <w:p>
@@ -3525,7 +3901,6 @@
         </w:numPr>
         <w:jc w:val="both"/>
         <w:rPr>
-          <w:rFonts w:hint="cs"/>
           <w:sz w:val="24"/>
           <w:szCs w:val="24"/>
         </w:rPr>
@@ -3549,7 +3924,6 @@
         </w:numPr>
         <w:jc w:val="both"/>
         <w:rPr>
-          <w:rFonts w:hint="cs"/>
           <w:sz w:val="24"/>
           <w:szCs w:val="24"/>
         </w:rPr>
@@ -3573,7 +3947,6 @@
         </w:numPr>
         <w:jc w:val="both"/>
         <w:rPr>
-          <w:rFonts w:hint="cs"/>
           <w:sz w:val="24"/>
           <w:szCs w:val="24"/>
         </w:rPr>
@@ -3597,7 +3970,6 @@
         </w:numPr>
         <w:jc w:val="both"/>
         <w:rPr>
-          <w:rFonts w:hint="cs"/>
           <w:sz w:val="24"/>
           <w:szCs w:val="24"/>
         </w:rPr>
@@ -3621,7 +3993,6 @@
         </w:numPr>
         <w:jc w:val="both"/>
         <w:rPr>
-          <w:rFonts w:hint="cs"/>
           <w:sz w:val="24"/>
           <w:szCs w:val="24"/>
         </w:rPr>
@@ -3645,7 +4016,6 @@
         </w:numPr>
         <w:jc w:val="both"/>
         <w:rPr>
-          <w:rFonts w:hint="cs"/>
           <w:sz w:val="24"/>
           <w:szCs w:val="24"/>
         </w:rPr>
@@ -3686,7 +4056,6 @@
         </w:numPr>
         <w:jc w:val="both"/>
         <w:rPr>
-          <w:rFonts w:hint="cs"/>
           <w:sz w:val="24"/>
           <w:szCs w:val="24"/>
           <w:rtl/>
@@ -3723,7 +4092,6 @@
       <w:pPr>
         <w:jc w:val="both"/>
         <w:rPr>
-          <w:rFonts w:hint="cs"/>
           <w:sz w:val="24"/>
           <w:szCs w:val="24"/>
           <w:rtl/>
@@ -3743,19 +4111,19 @@
       <w:pPr>
         <w:jc w:val="both"/>
         <w:rPr>
-          <w:sz w:val="24"/>
-          <w:szCs w:val="24"/>
-          <w:rtl/>
-        </w:rPr>
-      </w:pPr>
-      <w:r>
-        <w:rPr>
-          <w:rFonts w:hint="cs"/>
-          <w:sz w:val="24"/>
-          <w:szCs w:val="24"/>
-          <w:rtl/>
-        </w:rPr>
-        <w:lastRenderedPageBreak/>
+          <w:rFonts w:hint="cs"/>
+          <w:sz w:val="24"/>
+          <w:szCs w:val="24"/>
+          <w:rtl/>
+        </w:rPr>
+      </w:pPr>
+      <w:r>
+        <w:rPr>
+          <w:rFonts w:hint="cs"/>
+          <w:sz w:val="24"/>
+          <w:szCs w:val="24"/>
+          <w:rtl/>
+        </w:rPr>
         <w:t>את שאר הנתונים מודול ה-</w:t>
       </w:r>
       <w:r>
@@ -3774,6 +4142,16 @@
         </w:rPr>
         <w:t xml:space="preserve"> יוצר בעצמו ומשנה בהתאם לפעולות שונות שהאלגוריתם מבצע. ניתן להמשיך לפתח את אופן היצירה של אותם נתונים במודול זה על מנת לדמות סימולציות אף יותר קרובות למציאות. </w:t>
       </w:r>
+    </w:p>
+    <w:p>
+      <w:pPr>
+        <w:jc w:val="both"/>
+        <w:rPr>
+          <w:sz w:val="24"/>
+          <w:szCs w:val="24"/>
+          <w:rtl/>
+        </w:rPr>
+      </w:pPr>
       <w:r>
         <w:rPr>
           <w:rFonts w:hint="cs"/>
@@ -3817,52 +4195,61 @@
           <w:szCs w:val="24"/>
           <w:rtl/>
         </w:rPr>
-        <w:t xml:space="preserve">כלי חיצוני המדמה נתוני טיסה שונים של הרחפן ולהיעזר בו לביצוע הסימולציה. ייתכן כי </w:t>
-      </w:r>
-      <w:r>
-        <w:rPr>
-          <w:rFonts w:hint="cs"/>
-          <w:sz w:val="24"/>
-          <w:szCs w:val="24"/>
-          <w:rtl/>
-        </w:rPr>
-        <w:t>קיים כלי שכזה ו</w:t>
-      </w:r>
-      <w:r>
-        <w:rPr>
-          <w:rFonts w:hint="cs"/>
-          <w:sz w:val="24"/>
-          <w:szCs w:val="24"/>
-          <w:rtl/>
-        </w:rPr>
-        <w:t xml:space="preserve">יש צורך לבצע </w:t>
-      </w:r>
-      <w:r>
-        <w:rPr>
-          <w:rFonts w:hint="cs"/>
-          <w:sz w:val="24"/>
-          <w:szCs w:val="24"/>
-          <w:rtl/>
-        </w:rPr>
-        <w:t xml:space="preserve">בו </w:t>
-      </w:r>
-      <w:r>
-        <w:rPr>
-          <w:rFonts w:hint="cs"/>
-          <w:sz w:val="24"/>
-          <w:szCs w:val="24"/>
-          <w:rtl/>
-        </w:rPr>
-        <w:t>התאמות לצורך השימוש בו.</w:t>
-      </w:r>
-      <w:r>
-        <w:rPr>
-          <w:rFonts w:hint="cs"/>
-          <w:sz w:val="24"/>
-          <w:szCs w:val="24"/>
-          <w:rtl/>
-        </w:rPr>
-        <w:t xml:space="preserve"> </w:t>
+        <w:t xml:space="preserve">כלי </w:t>
+      </w:r>
+      <w:r>
+        <w:rPr>
+          <w:rFonts w:hint="cs"/>
+          <w:sz w:val="24"/>
+          <w:szCs w:val="24"/>
+          <w:rtl/>
+        </w:rPr>
+        <w:t xml:space="preserve">עזר </w:t>
+      </w:r>
+      <w:r>
+        <w:rPr>
+          <w:rFonts w:hint="cs"/>
+          <w:sz w:val="24"/>
+          <w:szCs w:val="24"/>
+          <w:rtl/>
+        </w:rPr>
+        <w:t xml:space="preserve">חיצוני המדמה נתוני טיסה שונים של הרחפן </w:t>
+      </w:r>
+      <w:r>
+        <w:rPr>
+          <w:rFonts w:hint="cs"/>
+          <w:sz w:val="24"/>
+          <w:szCs w:val="24"/>
+          <w:rtl/>
+        </w:rPr>
+        <w:t xml:space="preserve">(לרבות מיקום, מהירות וגובה) </w:t>
+      </w:r>
+      <w:r>
+        <w:rPr>
+          <w:rFonts w:hint="cs"/>
+          <w:sz w:val="24"/>
+          <w:szCs w:val="24"/>
+          <w:rtl/>
+        </w:rPr>
+        <w:t xml:space="preserve">ולהיעזר בו לביצוע הסימולציה. ייתכן כי </w:t>
+      </w:r>
+      <w:r>
+        <w:rPr>
+          <w:rFonts w:hint="cs"/>
+          <w:sz w:val="24"/>
+          <w:szCs w:val="24"/>
+          <w:rtl/>
+        </w:rPr>
+        <w:t xml:space="preserve">קיים כלי שכזה </w:t>
+      </w:r>
+      <w:r>
+        <w:rPr>
+          <w:rFonts w:hint="cs"/>
+          <w:sz w:val="24"/>
+          <w:szCs w:val="24"/>
+          <w:rtl/>
+        </w:rPr>
+        <w:t>ובעזרתו ניתן יהיה לבצע סימולציות רבות באופן יעיל יותר לבדיקת האלגוריתם ושיפור הקוד.</w:t>
       </w:r>
     </w:p>
     <w:sectPr>
@@ -3880,16 +4267,16 @@
 <file path=word/numbering.xml><?xml version="1.0" encoding="utf-8"?>
 <w:numbering xmlns:ve="http://schemas.openxmlformats.org/markup-compatibility/2006" xmlns:o="urn:schemas-microsoft-com:office:office" xmlns:r="http://schemas.openxmlformats.org/officeDocument/2006/relationships" xmlns:m="http://schemas.openxmlformats.org/officeDocument/2006/math" xmlns:v="urn:schemas-microsoft-com:vml" xmlns:wp="http://schemas.openxmlformats.org/drawingml/2006/wordprocessingDrawing" xmlns:w10="urn:schemas-microsoft-com:office:word" xmlns:w="http://schemas.openxmlformats.org/wordprocessingml/2006/main" xmlns:wne="http://schemas.microsoft.com/office/word/2006/wordml">
   <w:abstractNum w:abstractNumId="0">
-    <w:nsid w:val="3A9E7DA2"/>
+    <w:nsid w:val="02A51349"/>
     <w:multiLevelType w:val="hybridMultilevel"/>
-    <w:tmpl w:val="E23842AC"/>
+    <w:tmpl w:val="1668DDE2"/>
     <w:lvl w:ilvl="0" w:tplc="04090009">
       <w:start w:val="1"/>
       <w:numFmt w:val="bullet"/>
       <w:lvlText w:val=""/>
       <w:lvlJc w:val="left"/>
       <w:pPr>
-        <w:ind w:left="720" w:hanging="360"/>
+        <w:ind w:left="360" w:hanging="360"/>
       </w:pPr>
       <w:rPr>
         <w:rFonts w:ascii="Wingdings" w:hAnsi="Wingdings" w:hint="default"/>
@@ -3901,7 +4288,7 @@
       <w:lvlText w:val="o"/>
       <w:lvlJc w:val="left"/>
       <w:pPr>
-        <w:ind w:left="1440" w:hanging="360"/>
+        <w:ind w:left="1080" w:hanging="360"/>
       </w:pPr>
       <w:rPr>
         <w:rFonts w:ascii="Courier New" w:hAnsi="Courier New" w:cs="Courier New" w:hint="default"/>
@@ -3913,7 +4300,7 @@
       <w:lvlText w:val=""/>
       <w:lvlJc w:val="left"/>
       <w:pPr>
-        <w:ind w:left="2160" w:hanging="360"/>
+        <w:ind w:left="1800" w:hanging="360"/>
       </w:pPr>
       <w:rPr>
         <w:rFonts w:ascii="Wingdings" w:hAnsi="Wingdings" w:hint="default"/>
@@ -3925,7 +4312,7 @@
       <w:lvlText w:val=""/>
       <w:lvlJc w:val="left"/>
       <w:pPr>
-        <w:ind w:left="2880" w:hanging="360"/>
+        <w:ind w:left="2520" w:hanging="360"/>
       </w:pPr>
       <w:rPr>
         <w:rFonts w:ascii="Symbol" w:hAnsi="Symbol" w:hint="default"/>
@@ -3937,7 +4324,7 @@
       <w:lvlText w:val="o"/>
       <w:lvlJc w:val="left"/>
       <w:pPr>
-        <w:ind w:left="3600" w:hanging="360"/>
+        <w:ind w:left="3240" w:hanging="360"/>
       </w:pPr>
       <w:rPr>
         <w:rFonts w:ascii="Courier New" w:hAnsi="Courier New" w:cs="Courier New" w:hint="default"/>
@@ -3949,7 +4336,7 @@
       <w:lvlText w:val=""/>
       <w:lvlJc w:val="left"/>
       <w:pPr>
-        <w:ind w:left="4320" w:hanging="360"/>
+        <w:ind w:left="3960" w:hanging="360"/>
       </w:pPr>
       <w:rPr>
         <w:rFonts w:ascii="Wingdings" w:hAnsi="Wingdings" w:hint="default"/>
@@ -3961,7 +4348,7 @@
       <w:lvlText w:val=""/>
       <w:lvlJc w:val="left"/>
       <w:pPr>
-        <w:ind w:left="5040" w:hanging="360"/>
+        <w:ind w:left="4680" w:hanging="360"/>
       </w:pPr>
       <w:rPr>
         <w:rFonts w:ascii="Symbol" w:hAnsi="Symbol" w:hint="default"/>
@@ -3973,7 +4360,7 @@
       <w:lvlText w:val="o"/>
       <w:lvlJc w:val="left"/>
       <w:pPr>
-        <w:ind w:left="5760" w:hanging="360"/>
+        <w:ind w:left="5400" w:hanging="360"/>
       </w:pPr>
       <w:rPr>
         <w:rFonts w:ascii="Courier New" w:hAnsi="Courier New" w:cs="Courier New" w:hint="default"/>
@@ -3985,7 +4372,7 @@
       <w:lvlText w:val=""/>
       <w:lvlJc w:val="left"/>
       <w:pPr>
-        <w:ind w:left="6480" w:hanging="360"/>
+        <w:ind w:left="6120" w:hanging="360"/>
       </w:pPr>
       <w:rPr>
         <w:rFonts w:ascii="Wingdings" w:hAnsi="Wingdings" w:hint="default"/>
@@ -3993,6 +4380,119 @@
     </w:lvl>
   </w:abstractNum>
   <w:abstractNum w:abstractNumId="1">
+    <w:nsid w:val="3A9E7DA2"/>
+    <w:multiLevelType w:val="hybridMultilevel"/>
+    <w:tmpl w:val="E23842AC"/>
+    <w:lvl w:ilvl="0" w:tplc="04090009">
+      <w:start w:val="1"/>
+      <w:numFmt w:val="bullet"/>
+      <w:lvlText w:val=""/>
+      <w:lvlJc w:val="left"/>
+      <w:pPr>
+        <w:ind w:left="720" w:hanging="360"/>
+      </w:pPr>
+      <w:rPr>
+        <w:rFonts w:ascii="Wingdings" w:hAnsi="Wingdings" w:hint="default"/>
+      </w:rPr>
+    </w:lvl>
+    <w:lvl w:ilvl="1" w:tplc="04090003" w:tentative="1">
+      <w:start w:val="1"/>
+      <w:numFmt w:val="bullet"/>
+      <w:lvlText w:val="o"/>
+      <w:lvlJc w:val="left"/>
+      <w:pPr>
+        <w:ind w:left="1440" w:hanging="360"/>
+      </w:pPr>
+      <w:rPr>
+        <w:rFonts w:ascii="Courier New" w:hAnsi="Courier New" w:cs="Courier New" w:hint="default"/>
+      </w:rPr>
+    </w:lvl>
+    <w:lvl w:ilvl="2" w:tplc="04090005" w:tentative="1">
+      <w:start w:val="1"/>
+      <w:numFmt w:val="bullet"/>
+      <w:lvlText w:val=""/>
+      <w:lvlJc w:val="left"/>
+      <w:pPr>
+        <w:ind w:left="2160" w:hanging="360"/>
+      </w:pPr>
+      <w:rPr>
+        <w:rFonts w:ascii="Wingdings" w:hAnsi="Wingdings" w:hint="default"/>
+      </w:rPr>
+    </w:lvl>
+    <w:lvl w:ilvl="3" w:tplc="04090001" w:tentative="1">
+      <w:start w:val="1"/>
+      <w:numFmt w:val="bullet"/>
+      <w:lvlText w:val=""/>
+      <w:lvlJc w:val="left"/>
+      <w:pPr>
+        <w:ind w:left="2880" w:hanging="360"/>
+      </w:pPr>
+      <w:rPr>
+        <w:rFonts w:ascii="Symbol" w:hAnsi="Symbol" w:hint="default"/>
+      </w:rPr>
+    </w:lvl>
+    <w:lvl w:ilvl="4" w:tplc="04090003" w:tentative="1">
+      <w:start w:val="1"/>
+      <w:numFmt w:val="bullet"/>
+      <w:lvlText w:val="o"/>
+      <w:lvlJc w:val="left"/>
+      <w:pPr>
+        <w:ind w:left="3600" w:hanging="360"/>
+      </w:pPr>
+      <w:rPr>
+        <w:rFonts w:ascii="Courier New" w:hAnsi="Courier New" w:cs="Courier New" w:hint="default"/>
+      </w:rPr>
+    </w:lvl>
+    <w:lvl w:ilvl="5" w:tplc="04090005" w:tentative="1">
+      <w:start w:val="1"/>
+      <w:numFmt w:val="bullet"/>
+      <w:lvlText w:val=""/>
+      <w:lvlJc w:val="left"/>
+      <w:pPr>
+        <w:ind w:left="4320" w:hanging="360"/>
+      </w:pPr>
+      <w:rPr>
+        <w:rFonts w:ascii="Wingdings" w:hAnsi="Wingdings" w:hint="default"/>
+      </w:rPr>
+    </w:lvl>
+    <w:lvl w:ilvl="6" w:tplc="04090001" w:tentative="1">
+      <w:start w:val="1"/>
+      <w:numFmt w:val="bullet"/>
+      <w:lvlText w:val=""/>
+      <w:lvlJc w:val="left"/>
+      <w:pPr>
+        <w:ind w:left="5040" w:hanging="360"/>
+      </w:pPr>
+      <w:rPr>
+        <w:rFonts w:ascii="Symbol" w:hAnsi="Symbol" w:hint="default"/>
+      </w:rPr>
+    </w:lvl>
+    <w:lvl w:ilvl="7" w:tplc="04090003" w:tentative="1">
+      <w:start w:val="1"/>
+      <w:numFmt w:val="bullet"/>
+      <w:lvlText w:val="o"/>
+      <w:lvlJc w:val="left"/>
+      <w:pPr>
+        <w:ind w:left="5760" w:hanging="360"/>
+      </w:pPr>
+      <w:rPr>
+        <w:rFonts w:ascii="Courier New" w:hAnsi="Courier New" w:cs="Courier New" w:hint="default"/>
+      </w:rPr>
+    </w:lvl>
+    <w:lvl w:ilvl="8" w:tplc="04090005" w:tentative="1">
+      <w:start w:val="1"/>
+      <w:numFmt w:val="bullet"/>
+      <w:lvlText w:val=""/>
+      <w:lvlJc w:val="left"/>
+      <w:pPr>
+        <w:ind w:left="6480" w:hanging="360"/>
+      </w:pPr>
+      <w:rPr>
+        <w:rFonts w:ascii="Wingdings" w:hAnsi="Wingdings" w:hint="default"/>
+      </w:rPr>
+    </w:lvl>
+  </w:abstractNum>
+  <w:abstractNum w:abstractNumId="2">
     <w:nsid w:val="4429095D"/>
     <w:multiLevelType w:val="hybridMultilevel"/>
     <w:tmpl w:val="BDD2BB4A"/>
@@ -4081,7 +4581,7 @@
       </w:pPr>
     </w:lvl>
   </w:abstractNum>
-  <w:abstractNum w:abstractNumId="2">
+  <w:abstractNum w:abstractNumId="3">
     <w:nsid w:val="46490F94"/>
     <w:multiLevelType w:val="hybridMultilevel"/>
     <w:tmpl w:val="B7FCDACA"/>
@@ -4194,7 +4694,7 @@
       </w:rPr>
     </w:lvl>
   </w:abstractNum>
-  <w:abstractNum w:abstractNumId="3">
+  <w:abstractNum w:abstractNumId="4">
     <w:nsid w:val="6D1D381A"/>
     <w:multiLevelType w:val="hybridMultilevel"/>
     <w:tmpl w:val="1B00496C"/>
@@ -4283,7 +4783,7 @@
       </w:pPr>
     </w:lvl>
   </w:abstractNum>
-  <w:abstractNum w:abstractNumId="4">
+  <w:abstractNum w:abstractNumId="5">
     <w:nsid w:val="7FEB1E29"/>
     <w:multiLevelType w:val="hybridMultilevel"/>
     <w:tmpl w:val="9844F0BC"/>
@@ -4373,18 +4873,21 @@
     </w:lvl>
   </w:abstractNum>
   <w:num w:numId="1">
+    <w:abstractNumId w:val="5"/>
+  </w:num>
+  <w:num w:numId="2">
     <w:abstractNumId w:val="4"/>
   </w:num>
-  <w:num w:numId="2">
+  <w:num w:numId="3">
+    <w:abstractNumId w:val="2"/>
+  </w:num>
+  <w:num w:numId="4">
     <w:abstractNumId w:val="3"/>
   </w:num>
-  <w:num w:numId="3">
+  <w:num w:numId="5">
     <w:abstractNumId w:val="1"/>
   </w:num>
-  <w:num w:numId="4">
-    <w:abstractNumId w:val="2"/>
-  </w:num>
-  <w:num w:numId="5">
+  <w:num w:numId="6">
     <w:abstractNumId w:val="0"/>
   </w:num>
 </w:numbering>
@@ -4940,7 +5443,7 @@
 </file>
 
 <file path=customXml/itemProps1.xml><?xml version="1.0" encoding="utf-8"?>
-<ds:datastoreItem xmlns:ds="http://schemas.openxmlformats.org/officeDocument/2006/customXml" ds:itemID="{491DFAB5-C064-4549-9CF8-A190F0A00244}">
+<ds:datastoreItem xmlns:ds="http://schemas.openxmlformats.org/officeDocument/2006/customXml" ds:itemID="{E5DE50D2-2FB3-4969-801B-B08E54935BDA}">
   <ds:schemaRefs>
     <ds:schemaRef ds:uri="http://schemas.openxmlformats.org/officeDocument/2006/bibliography"/>
   </ds:schemaRefs>

</xml_diff>